<commit_message>
Add report for dichotomy
</commit_message>
<xml_diff>
--- a/Lab1_report.docx
+++ b/Lab1_report.docx
@@ -187,34 +187,7 @@
           <w:sz w:val="24"/>
           <w:szCs w:val="24"/>
         </w:rPr>
-        <w:t>Автор</w:t>
-      </w:r>
-      <w:r>
-        <w:rPr>
-          <w:rFonts w:ascii="Times New Roman" w:eastAsia="Times New Roman" w:hAnsi="Times New Roman" w:cs="Times New Roman"/>
-          <w:color w:val="000000"/>
-          <w:sz w:val="24"/>
-          <w:szCs w:val="24"/>
-        </w:rPr>
-        <w:t>ы</w:t>
-      </w:r>
-      <w:r>
-        <w:rPr>
-          <w:rFonts w:ascii="Times New Roman" w:eastAsia="Times New Roman" w:hAnsi="Times New Roman" w:cs="Times New Roman"/>
-          <w:color w:val="000000"/>
-          <w:sz w:val="24"/>
-          <w:szCs w:val="24"/>
-        </w:rPr>
-        <w:t>: Зюзько Роман</w:t>
-      </w:r>
-      <w:r>
-        <w:rPr>
-          <w:rFonts w:ascii="Times New Roman" w:eastAsia="Times New Roman" w:hAnsi="Times New Roman" w:cs="Times New Roman"/>
-          <w:color w:val="000000"/>
-          <w:sz w:val="24"/>
-          <w:szCs w:val="24"/>
-        </w:rPr>
-        <w:t>, Пак Руслан, Иванов Дмитрий</w:t>
+        <w:t>Авторы: Зюзько Роман, Пак Руслан, Иванов Дмитрий</w:t>
       </w:r>
     </w:p>
     <w:p>
@@ -256,43 +229,7 @@
           <w:sz w:val="24"/>
           <w:szCs w:val="24"/>
         </w:rPr>
-        <w:t>Групп</w:t>
-      </w:r>
-      <w:r>
-        <w:rPr>
-          <w:rFonts w:ascii="Times New Roman" w:eastAsia="Times New Roman" w:hAnsi="Times New Roman" w:cs="Times New Roman"/>
-          <w:color w:val="000000"/>
-          <w:sz w:val="24"/>
-          <w:szCs w:val="24"/>
-        </w:rPr>
-        <w:t>ы</w:t>
-      </w:r>
-      <w:r>
-        <w:rPr>
-          <w:rFonts w:ascii="Times New Roman" w:eastAsia="Times New Roman" w:hAnsi="Times New Roman" w:cs="Times New Roman"/>
-          <w:color w:val="000000"/>
-          <w:sz w:val="24"/>
-          <w:szCs w:val="24"/>
-        </w:rPr>
-        <w:t>: M323</w:t>
-      </w:r>
-      <w:r>
-        <w:rPr>
-          <w:rFonts w:ascii="Times New Roman" w:eastAsia="Times New Roman" w:hAnsi="Times New Roman" w:cs="Times New Roman"/>
-          <w:color w:val="000000"/>
-          <w:sz w:val="24"/>
-          <w:szCs w:val="24"/>
-        </w:rPr>
-        <w:t>41, М32351</w:t>
-      </w:r>
-      <w:r>
-        <w:rPr>
-          <w:rFonts w:ascii="Times New Roman" w:eastAsia="Times New Roman" w:hAnsi="Times New Roman" w:cs="Times New Roman"/>
-          <w:color w:val="000000"/>
-          <w:sz w:val="24"/>
-          <w:szCs w:val="24"/>
-        </w:rPr>
-        <w:t xml:space="preserve"> </w:t>
+        <w:t xml:space="preserve">Группы: M32341, М32351 </w:t>
       </w:r>
     </w:p>
     <w:p>
@@ -508,15 +445,7 @@
           <w:sz w:val="24"/>
           <w:szCs w:val="24"/>
         </w:rPr>
-        <w:t>Санкт-Петербург 202</w:t>
-      </w:r>
-      <w:r>
-        <w:rPr>
-          <w:rFonts w:ascii="Times New Roman" w:eastAsia="Times New Roman" w:hAnsi="Times New Roman" w:cs="Times New Roman"/>
-          <w:sz w:val="24"/>
-          <w:szCs w:val="24"/>
-        </w:rPr>
-        <w:t>1</w:t>
+        <w:t>Санкт-Петербург 2021</w:t>
       </w:r>
     </w:p>
     <w:p/>
@@ -992,13 +921,7 @@
             <w:rPr>
               <w:rFonts w:ascii="Cambria Math" w:hAnsi="Cambria Math"/>
             </w:rPr>
-            <m:t>10lnx+10-x=</m:t>
-          </m:r>
-          <m:r>
-            <w:rPr>
-              <w:rFonts w:ascii="Cambria Math" w:hAnsi="Cambria Math"/>
-            </w:rPr>
-            <m:t>0</m:t>
+            <m:t>10lnx+10-x=0</m:t>
           </m:r>
         </m:oMath>
       </m:oMathPara>
@@ -1025,13 +948,7 @@
             <w:rPr>
               <w:rFonts w:ascii="Cambria Math" w:hAnsi="Cambria Math"/>
             </w:rPr>
-            <m:t>382</m:t>
-          </m:r>
-          <m:r>
-            <w:rPr>
-              <w:rFonts w:ascii="Cambria Math" w:hAnsi="Cambria Math"/>
-            </w:rPr>
-            <m:t>2</m:t>
+            <m:t>3822</m:t>
           </m:r>
         </m:oMath>
       </m:oMathPara>
@@ -1042,6 +959,244 @@
           <w:lang w:val="en-US"/>
         </w:rPr>
       </w:pPr>
+    </w:p>
+    <w:p>
+      <w:pPr>
+        <w:rPr>
+          <w:lang w:val="en-US"/>
+        </w:rPr>
+      </w:pPr>
+    </w:p>
+    <w:p>
+      <w:r>
+        <w:lastRenderedPageBreak/>
+        <w:t>Метод Дихотомии</w:t>
+      </w:r>
+    </w:p>
+    <w:p>
+      <w:r>
+        <w:t>Исходные данные</w:t>
+      </w:r>
+    </w:p>
+    <w:tbl>
+      <w:tblPr>
+        <w:tblStyle w:val="a5"/>
+        <w:tblW w:w="0" w:type="auto"/>
+        <w:tblLook w:val="04A0" w:firstRow="1" w:lastRow="0" w:firstColumn="1" w:lastColumn="0" w:noHBand="0" w:noVBand="1"/>
+      </w:tblPr>
+      <w:tblGrid>
+        <w:gridCol w:w="2336"/>
+        <w:gridCol w:w="2336"/>
+        <w:gridCol w:w="2336"/>
+        <w:gridCol w:w="2337"/>
+      </w:tblGrid>
+      <w:tr>
+        <w:tc>
+          <w:tcPr>
+            <w:tcW w:w="2336" w:type="dxa"/>
+          </w:tcPr>
+          <w:p>
+            <w:pPr>
+              <w:rPr>
+                <w:lang w:val="en-US"/>
+              </w:rPr>
+            </w:pPr>
+            <w:r>
+              <w:rPr>
+                <w:lang w:val="en-US"/>
+              </w:rPr>
+              <w:t>a</w:t>
+            </w:r>
+          </w:p>
+        </w:tc>
+        <w:tc>
+          <w:tcPr>
+            <w:tcW w:w="2336" w:type="dxa"/>
+          </w:tcPr>
+          <w:p>
+            <w:pPr>
+              <w:rPr>
+                <w:lang w:val="en-US"/>
+              </w:rPr>
+            </w:pPr>
+            <w:r>
+              <w:rPr>
+                <w:lang w:val="en-US"/>
+              </w:rPr>
+              <w:t>b</w:t>
+            </w:r>
+          </w:p>
+        </w:tc>
+        <w:tc>
+          <w:tcPr>
+            <w:tcW w:w="2336" w:type="dxa"/>
+          </w:tcPr>
+          <w:p>
+            <w:pPr>
+              <w:rPr>
+                <w:lang w:val="en-US"/>
+              </w:rPr>
+            </w:pPr>
+            <w:r>
+              <w:rPr>
+                <w:lang w:val="en-US"/>
+              </w:rPr>
+              <w:t>epsilon</w:t>
+            </w:r>
+          </w:p>
+        </w:tc>
+        <w:tc>
+          <w:tcPr>
+            <w:tcW w:w="2337" w:type="dxa"/>
+          </w:tcPr>
+          <w:p>
+            <w:pPr>
+              <w:rPr>
+                <w:lang w:val="en-US"/>
+              </w:rPr>
+            </w:pPr>
+            <w:r>
+              <w:rPr>
+                <w:lang w:val="en-US"/>
+              </w:rPr>
+              <w:t>delta</w:t>
+            </w:r>
+          </w:p>
+        </w:tc>
+      </w:tr>
+      <w:tr>
+        <w:tc>
+          <w:tcPr>
+            <w:tcW w:w="2336" w:type="dxa"/>
+          </w:tcPr>
+          <w:p>
+            <w:pPr>
+              <w:rPr>
+                <w:lang w:val="en-US"/>
+              </w:rPr>
+            </w:pPr>
+            <w:r>
+              <w:rPr>
+                <w:lang w:val="en-US"/>
+              </w:rPr>
+              <w:t>0.1</w:t>
+            </w:r>
+          </w:p>
+        </w:tc>
+        <w:tc>
+          <w:tcPr>
+            <w:tcW w:w="2336" w:type="dxa"/>
+          </w:tcPr>
+          <w:p>
+            <w:pPr>
+              <w:rPr>
+                <w:lang w:val="en-US"/>
+              </w:rPr>
+            </w:pPr>
+            <w:r>
+              <w:rPr>
+                <w:lang w:val="en-US"/>
+              </w:rPr>
+              <w:t>2.5</w:t>
+            </w:r>
+          </w:p>
+        </w:tc>
+        <w:tc>
+          <w:tcPr>
+            <w:tcW w:w="2336" w:type="dxa"/>
+          </w:tcPr>
+          <w:p>
+            <w:pPr>
+              <w:rPr>
+                <w:lang w:val="en-US"/>
+              </w:rPr>
+            </w:pPr>
+            <w:r>
+              <w:rPr>
+                <w:lang w:val="en-US"/>
+              </w:rPr>
+              <w:t>0.0001</w:t>
+            </w:r>
+          </w:p>
+        </w:tc>
+        <w:tc>
+          <w:tcPr>
+            <w:tcW w:w="2337" w:type="dxa"/>
+          </w:tcPr>
+          <w:p>
+            <w:pPr>
+              <w:rPr>
+                <w:lang w:val="en-US"/>
+              </w:rPr>
+            </w:pPr>
+            <w:r>
+              <w:rPr>
+                <w:lang w:val="en-US"/>
+              </w:rPr>
+              <w:t>0.000001</w:t>
+            </w:r>
+          </w:p>
+        </w:tc>
+      </w:tr>
+    </w:tbl>
+    <w:p/>
+    <w:p>
+      <w:r>
+        <w:t>Результаты вычислений алгоритма</w:t>
+      </w:r>
+    </w:p>
+    <w:bookmarkStart w:id="0" w:name="_MON_1676189298"/>
+    <w:bookmarkEnd w:id="0"/>
+    <w:p>
+      <w:r>
+        <w:object w:dxaOrig="7498" w:dyaOrig="5164" w14:anchorId="391C762F">
+          <v:shapetype id="_x0000_t75" coordsize="21600,21600" o:spt="75" o:preferrelative="t" path="m@4@5l@4@11@9@11@9@5xe" filled="f" stroked="f">
+            <v:stroke joinstyle="miter"/>
+            <v:formulas>
+              <v:f eqn="if lineDrawn pixelLineWidth 0"/>
+              <v:f eqn="sum @0 1 0"/>
+              <v:f eqn="sum 0 0 @1"/>
+              <v:f eqn="prod @2 1 2"/>
+              <v:f eqn="prod @3 21600 pixelWidth"/>
+              <v:f eqn="prod @3 21600 pixelHeight"/>
+              <v:f eqn="sum @0 0 1"/>
+              <v:f eqn="prod @6 1 2"/>
+              <v:f eqn="prod @7 21600 pixelWidth"/>
+              <v:f eqn="sum @8 21600 0"/>
+              <v:f eqn="prod @7 21600 pixelHeight"/>
+              <v:f eqn="sum @10 21600 0"/>
+            </v:formulas>
+            <v:path o:extrusionok="f" gradientshapeok="t" o:connecttype="rect"/>
+            <o:lock v:ext="edit" aspectratio="t"/>
+          </v:shapetype>
+          <v:shape id="_x0000_i1213" type="#_x0000_t75" style="width:468pt;height:343.5pt" o:ole="">
+            <v:imagedata r:id="rId7" o:title=""/>
+          </v:shape>
+          <o:OLEObject Type="Embed" ProgID="Excel.Sheet.12" ShapeID="_x0000_i1213" DrawAspect="Content" ObjectID="_1676192360" r:id="rId8"/>
+        </w:object>
+      </w:r>
+    </w:p>
+    <w:p/>
+    <w:p>
+      <w:r>
+        <w:rPr>
+          <w:noProof/>
+        </w:rPr>
+        <w:lastRenderedPageBreak/>
+        <w:drawing>
+          <wp:inline distT="0" distB="0" distL="0" distR="0" wp14:anchorId="687A8171" wp14:editId="14013E3F">
+            <wp:extent cx="5486400" cy="3200400"/>
+            <wp:effectExtent l="0" t="0" r="0" b="0"/>
+            <wp:docPr id="2" name="Диаграмма 2"/>
+            <wp:cNvGraphicFramePr/>
+            <a:graphic xmlns:a="http://schemas.openxmlformats.org/drawingml/2006/main">
+              <a:graphicData uri="http://schemas.openxmlformats.org/drawingml/2006/chart">
+                <c:chart xmlns:c="http://schemas.openxmlformats.org/drawingml/2006/chart" xmlns:r="http://schemas.openxmlformats.org/officeDocument/2006/relationships" r:id="rId9"/>
+              </a:graphicData>
+            </a:graphic>
+          </wp:inline>
+        </w:drawing>
+      </w:r>
     </w:p>
     <w:sectPr>
       <w:pgSz w:w="11906" w:h="16838"/>
@@ -1645,7 +1800,1026 @@
       <w:color w:val="808080"/>
     </w:rPr>
   </w:style>
+  <w:style w:type="table" w:styleId="a5">
+    <w:name w:val="Table Grid"/>
+    <w:basedOn w:val="a1"/>
+    <w:uiPriority w:val="39"/>
+    <w:rsid w:val="00D6325C"/>
+    <w:pPr>
+      <w:spacing w:after="0" w:line="240" w:lineRule="auto"/>
+    </w:pPr>
+    <w:tblPr>
+      <w:tblBorders>
+        <w:top w:val="single" w:sz="4" w:space="0" w:color="auto"/>
+        <w:left w:val="single" w:sz="4" w:space="0" w:color="auto"/>
+        <w:bottom w:val="single" w:sz="4" w:space="0" w:color="auto"/>
+        <w:right w:val="single" w:sz="4" w:space="0" w:color="auto"/>
+        <w:insideH w:val="single" w:sz="4" w:space="0" w:color="auto"/>
+        <w:insideV w:val="single" w:sz="4" w:space="0" w:color="auto"/>
+      </w:tblBorders>
+    </w:tblPr>
+  </w:style>
 </w:styles>
+</file>
+
+<file path=word/charts/chart1.xml><?xml version="1.0" encoding="utf-8"?>
+<c:chartSpace xmlns:c="http://schemas.openxmlformats.org/drawingml/2006/chart" xmlns:a="http://schemas.openxmlformats.org/drawingml/2006/main" xmlns:r="http://schemas.openxmlformats.org/officeDocument/2006/relationships" xmlns:c16r2="http://schemas.microsoft.com/office/drawing/2015/06/chart">
+  <c:date1904 val="0"/>
+  <c:lang val="ru-RU"/>
+  <c:roundedCorners val="0"/>
+  <mc:AlternateContent xmlns:mc="http://schemas.openxmlformats.org/markup-compatibility/2006">
+    <mc:Choice xmlns:c14="http://schemas.microsoft.com/office/drawing/2007/8/2/chart" Requires="c14">
+      <c14:style val="102"/>
+    </mc:Choice>
+    <mc:Fallback>
+      <c:style val="2"/>
+    </mc:Fallback>
+  </mc:AlternateContent>
+  <c:chart>
+    <c:title>
+      <c:tx>
+        <c:rich>
+          <a:bodyPr rot="0" spcFirstLastPara="1" vertOverflow="ellipsis" vert="horz" wrap="square" anchor="ctr" anchorCtr="1"/>
+          <a:lstStyle/>
+          <a:p>
+            <a:pPr>
+              <a:defRPr sz="1400" b="0" i="0" u="none" strike="noStrike" kern="1200" spc="0" baseline="0">
+                <a:solidFill>
+                  <a:schemeClr val="tx1">
+                    <a:lumMod val="65000"/>
+                    <a:lumOff val="35000"/>
+                  </a:schemeClr>
+                </a:solidFill>
+                <a:latin typeface="+mn-lt"/>
+                <a:ea typeface="+mn-ea"/>
+                <a:cs typeface="+mn-cs"/>
+              </a:defRPr>
+            </a:pPr>
+            <a:r>
+              <a:rPr lang="ru-RU"/>
+              <a:t>График</a:t>
+            </a:r>
+            <a:r>
+              <a:rPr lang="ru-RU" baseline="0"/>
+              <a:t> зависимости </a:t>
+            </a:r>
+            <a:r>
+              <a:rPr lang="en-US" baseline="0"/>
+              <a:t>n </a:t>
+            </a:r>
+            <a:r>
+              <a:rPr lang="ru-RU" baseline="0"/>
+              <a:t>от </a:t>
+            </a:r>
+            <a:r>
+              <a:rPr lang="en-US" baseline="0"/>
+              <a:t>epsilon</a:t>
+            </a:r>
+          </a:p>
+        </c:rich>
+      </c:tx>
+      <c:overlay val="0"/>
+      <c:spPr>
+        <a:noFill/>
+        <a:ln>
+          <a:noFill/>
+        </a:ln>
+        <a:effectLst/>
+      </c:spPr>
+      <c:txPr>
+        <a:bodyPr rot="0" spcFirstLastPara="1" vertOverflow="ellipsis" vert="horz" wrap="square" anchor="ctr" anchorCtr="1"/>
+        <a:lstStyle/>
+        <a:p>
+          <a:pPr>
+            <a:defRPr sz="1400" b="0" i="0" u="none" strike="noStrike" kern="1200" spc="0" baseline="0">
+              <a:solidFill>
+                <a:schemeClr val="tx1">
+                  <a:lumMod val="65000"/>
+                  <a:lumOff val="35000"/>
+                </a:schemeClr>
+              </a:solidFill>
+              <a:latin typeface="+mn-lt"/>
+              <a:ea typeface="+mn-ea"/>
+              <a:cs typeface="+mn-cs"/>
+            </a:defRPr>
+          </a:pPr>
+          <a:endParaRPr lang="ru-RU"/>
+        </a:p>
+      </c:txPr>
+    </c:title>
+    <c:autoTitleDeleted val="0"/>
+    <c:plotArea>
+      <c:layout/>
+      <c:lineChart>
+        <c:grouping val="standard"/>
+        <c:varyColors val="0"/>
+        <c:ser>
+          <c:idx val="0"/>
+          <c:order val="0"/>
+          <c:tx>
+            <c:strRef>
+              <c:f>Лист1!$B$1</c:f>
+              <c:strCache>
+                <c:ptCount val="1"/>
+                <c:pt idx="0">
+                  <c:v>n(epsilon)</c:v>
+                </c:pt>
+              </c:strCache>
+            </c:strRef>
+          </c:tx>
+          <c:spPr>
+            <a:ln w="28575" cap="rnd">
+              <a:solidFill>
+                <a:schemeClr val="accent1"/>
+              </a:solidFill>
+              <a:round/>
+            </a:ln>
+            <a:effectLst/>
+          </c:spPr>
+          <c:marker>
+            <c:symbol val="none"/>
+          </c:marker>
+          <c:cat>
+            <c:numRef>
+              <c:f>Лист1!$A$2:$A$18</c:f>
+              <c:numCache>
+                <c:formatCode>General</c:formatCode>
+                <c:ptCount val="17"/>
+                <c:pt idx="0">
+                  <c:v>0.1</c:v>
+                </c:pt>
+                <c:pt idx="1">
+                  <c:v>0.05</c:v>
+                </c:pt>
+                <c:pt idx="2">
+                  <c:v>0.01</c:v>
+                </c:pt>
+                <c:pt idx="3">
+                  <c:v>5.0000000000000001E-3</c:v>
+                </c:pt>
+                <c:pt idx="4">
+                  <c:v>1E-3</c:v>
+                </c:pt>
+                <c:pt idx="5">
+                  <c:v>5.0000000000000001E-4</c:v>
+                </c:pt>
+                <c:pt idx="6">
+                  <c:v>1E-4</c:v>
+                </c:pt>
+                <c:pt idx="7">
+                  <c:v>5.0000000000000002E-5</c:v>
+                </c:pt>
+                <c:pt idx="8">
+                  <c:v>1.0000000000000001E-5</c:v>
+                </c:pt>
+                <c:pt idx="9">
+                  <c:v>5.0000000000000004E-6</c:v>
+                </c:pt>
+                <c:pt idx="10">
+                  <c:v>1.0000000000000002E-6</c:v>
+                </c:pt>
+                <c:pt idx="11">
+                  <c:v>5.0000000000000008E-7</c:v>
+                </c:pt>
+                <c:pt idx="12">
+                  <c:v>1.0000000000000002E-7</c:v>
+                </c:pt>
+                <c:pt idx="13">
+                  <c:v>5.0000000000000011E-8</c:v>
+                </c:pt>
+                <c:pt idx="14">
+                  <c:v>1.0000000000000002E-8</c:v>
+                </c:pt>
+                <c:pt idx="15">
+                  <c:v>5.0000000000000009E-9</c:v>
+                </c:pt>
+                <c:pt idx="16">
+                  <c:v>1.0000000000000003E-9</c:v>
+                </c:pt>
+              </c:numCache>
+            </c:numRef>
+          </c:cat>
+          <c:val>
+            <c:numRef>
+              <c:f>Лист1!$B$2:$B$18</c:f>
+              <c:numCache>
+                <c:formatCode>General</c:formatCode>
+                <c:ptCount val="17"/>
+                <c:pt idx="0">
+                  <c:v>4</c:v>
+                </c:pt>
+                <c:pt idx="1">
+                  <c:v>5</c:v>
+                </c:pt>
+                <c:pt idx="2">
+                  <c:v>7</c:v>
+                </c:pt>
+                <c:pt idx="3">
+                  <c:v>8</c:v>
+                </c:pt>
+                <c:pt idx="4">
+                  <c:v>11</c:v>
+                </c:pt>
+                <c:pt idx="5">
+                  <c:v>12</c:v>
+                </c:pt>
+                <c:pt idx="6">
+                  <c:v>14</c:v>
+                </c:pt>
+                <c:pt idx="7">
+                  <c:v>15</c:v>
+                </c:pt>
+                <c:pt idx="8">
+                  <c:v>17</c:v>
+                </c:pt>
+                <c:pt idx="9">
+                  <c:v>18</c:v>
+                </c:pt>
+                <c:pt idx="10">
+                  <c:v>21</c:v>
+                </c:pt>
+                <c:pt idx="11">
+                  <c:v>22</c:v>
+                </c:pt>
+                <c:pt idx="12">
+                  <c:v>24</c:v>
+                </c:pt>
+                <c:pt idx="13">
+                  <c:v>25</c:v>
+                </c:pt>
+                <c:pt idx="14">
+                  <c:v>27</c:v>
+                </c:pt>
+                <c:pt idx="15">
+                  <c:v>28</c:v>
+                </c:pt>
+                <c:pt idx="16">
+                  <c:v>31</c:v>
+                </c:pt>
+              </c:numCache>
+            </c:numRef>
+          </c:val>
+          <c:smooth val="0"/>
+          <c:extLst>
+            <c:ext xmlns:c16="http://schemas.microsoft.com/office/drawing/2014/chart" uri="{C3380CC4-5D6E-409C-BE32-E72D297353CC}">
+              <c16:uniqueId val="{00000000-F9C5-41FD-B47F-44295DA4D8BB}"/>
+            </c:ext>
+          </c:extLst>
+        </c:ser>
+        <c:dLbls>
+          <c:showLegendKey val="0"/>
+          <c:showVal val="0"/>
+          <c:showCatName val="0"/>
+          <c:showSerName val="0"/>
+          <c:showPercent val="0"/>
+          <c:showBubbleSize val="0"/>
+        </c:dLbls>
+        <c:smooth val="0"/>
+        <c:axId val="8764512"/>
+        <c:axId val="8758688"/>
+      </c:lineChart>
+      <c:catAx>
+        <c:axId val="8764512"/>
+        <c:scaling>
+          <c:orientation val="minMax"/>
+        </c:scaling>
+        <c:delete val="0"/>
+        <c:axPos val="b"/>
+        <c:numFmt formatCode="General" sourceLinked="1"/>
+        <c:majorTickMark val="none"/>
+        <c:minorTickMark val="none"/>
+        <c:tickLblPos val="nextTo"/>
+        <c:spPr>
+          <a:noFill/>
+          <a:ln w="9525" cap="flat" cmpd="sng" algn="ctr">
+            <a:solidFill>
+              <a:schemeClr val="tx1">
+                <a:lumMod val="15000"/>
+                <a:lumOff val="85000"/>
+              </a:schemeClr>
+            </a:solidFill>
+            <a:round/>
+          </a:ln>
+          <a:effectLst/>
+        </c:spPr>
+        <c:txPr>
+          <a:bodyPr rot="-60000000" spcFirstLastPara="1" vertOverflow="ellipsis" vert="horz" wrap="square" anchor="ctr" anchorCtr="1"/>
+          <a:lstStyle/>
+          <a:p>
+            <a:pPr>
+              <a:defRPr sz="900" b="0" i="0" u="none" strike="noStrike" kern="1200" baseline="0">
+                <a:solidFill>
+                  <a:schemeClr val="tx1">
+                    <a:lumMod val="65000"/>
+                    <a:lumOff val="35000"/>
+                  </a:schemeClr>
+                </a:solidFill>
+                <a:latin typeface="+mn-lt"/>
+                <a:ea typeface="+mn-ea"/>
+                <a:cs typeface="+mn-cs"/>
+              </a:defRPr>
+            </a:pPr>
+            <a:endParaRPr lang="ru-RU"/>
+          </a:p>
+        </c:txPr>
+        <c:crossAx val="8758688"/>
+        <c:crosses val="autoZero"/>
+        <c:auto val="1"/>
+        <c:lblAlgn val="ctr"/>
+        <c:lblOffset val="100"/>
+        <c:noMultiLvlLbl val="0"/>
+      </c:catAx>
+      <c:valAx>
+        <c:axId val="8758688"/>
+        <c:scaling>
+          <c:orientation val="minMax"/>
+        </c:scaling>
+        <c:delete val="0"/>
+        <c:axPos val="l"/>
+        <c:majorGridlines>
+          <c:spPr>
+            <a:ln w="9525" cap="flat" cmpd="sng" algn="ctr">
+              <a:solidFill>
+                <a:schemeClr val="tx1">
+                  <a:lumMod val="15000"/>
+                  <a:lumOff val="85000"/>
+                </a:schemeClr>
+              </a:solidFill>
+              <a:round/>
+            </a:ln>
+            <a:effectLst/>
+          </c:spPr>
+        </c:majorGridlines>
+        <c:numFmt formatCode="General" sourceLinked="1"/>
+        <c:majorTickMark val="none"/>
+        <c:minorTickMark val="none"/>
+        <c:tickLblPos val="nextTo"/>
+        <c:spPr>
+          <a:noFill/>
+          <a:ln>
+            <a:noFill/>
+          </a:ln>
+          <a:effectLst/>
+        </c:spPr>
+        <c:txPr>
+          <a:bodyPr rot="-60000000" spcFirstLastPara="1" vertOverflow="ellipsis" vert="horz" wrap="square" anchor="ctr" anchorCtr="1"/>
+          <a:lstStyle/>
+          <a:p>
+            <a:pPr>
+              <a:defRPr sz="900" b="0" i="0" u="none" strike="noStrike" kern="1200" baseline="0">
+                <a:solidFill>
+                  <a:schemeClr val="tx1">
+                    <a:lumMod val="65000"/>
+                    <a:lumOff val="35000"/>
+                  </a:schemeClr>
+                </a:solidFill>
+                <a:latin typeface="+mn-lt"/>
+                <a:ea typeface="+mn-ea"/>
+                <a:cs typeface="+mn-cs"/>
+              </a:defRPr>
+            </a:pPr>
+            <a:endParaRPr lang="ru-RU"/>
+          </a:p>
+        </c:txPr>
+        <c:crossAx val="8764512"/>
+        <c:crosses val="autoZero"/>
+        <c:crossBetween val="between"/>
+      </c:valAx>
+      <c:spPr>
+        <a:noFill/>
+        <a:ln>
+          <a:noFill/>
+        </a:ln>
+        <a:effectLst/>
+      </c:spPr>
+    </c:plotArea>
+    <c:legend>
+      <c:legendPos val="b"/>
+      <c:overlay val="0"/>
+      <c:spPr>
+        <a:noFill/>
+        <a:ln>
+          <a:noFill/>
+        </a:ln>
+        <a:effectLst/>
+      </c:spPr>
+      <c:txPr>
+        <a:bodyPr rot="0" spcFirstLastPara="1" vertOverflow="ellipsis" vert="horz" wrap="square" anchor="ctr" anchorCtr="1"/>
+        <a:lstStyle/>
+        <a:p>
+          <a:pPr>
+            <a:defRPr sz="900" b="0" i="0" u="none" strike="noStrike" kern="1200" baseline="0">
+              <a:solidFill>
+                <a:schemeClr val="tx1">
+                  <a:lumMod val="65000"/>
+                  <a:lumOff val="35000"/>
+                </a:schemeClr>
+              </a:solidFill>
+              <a:latin typeface="+mn-lt"/>
+              <a:ea typeface="+mn-ea"/>
+              <a:cs typeface="+mn-cs"/>
+            </a:defRPr>
+          </a:pPr>
+          <a:endParaRPr lang="ru-RU"/>
+        </a:p>
+      </c:txPr>
+    </c:legend>
+    <c:plotVisOnly val="1"/>
+    <c:dispBlanksAs val="gap"/>
+    <c:extLst>
+      <c:ext xmlns:c16r3="http://schemas.microsoft.com/office/drawing/2017/03/chart" uri="{56B9EC1D-385E-4148-901F-78D8002777C0}">
+        <c16r3:dataDisplayOptions16>
+          <c16r3:dispNaAsBlank val="1"/>
+        </c16r3:dataDisplayOptions16>
+      </c:ext>
+    </c:extLst>
+    <c:showDLblsOverMax val="0"/>
+  </c:chart>
+  <c:spPr>
+    <a:solidFill>
+      <a:schemeClr val="bg1"/>
+    </a:solidFill>
+    <a:ln w="9525" cap="flat" cmpd="sng" algn="ctr">
+      <a:solidFill>
+        <a:schemeClr val="tx1">
+          <a:lumMod val="15000"/>
+          <a:lumOff val="85000"/>
+        </a:schemeClr>
+      </a:solidFill>
+      <a:round/>
+    </a:ln>
+    <a:effectLst/>
+  </c:spPr>
+  <c:txPr>
+    <a:bodyPr/>
+    <a:lstStyle/>
+    <a:p>
+      <a:pPr>
+        <a:defRPr/>
+      </a:pPr>
+      <a:endParaRPr lang="ru-RU"/>
+    </a:p>
+  </c:txPr>
+  <c:externalData r:id="rId3">
+    <c:autoUpdate val="0"/>
+  </c:externalData>
+</c:chartSpace>
+</file>
+
+<file path=word/charts/colors1.xml><?xml version="1.0" encoding="utf-8"?>
+<cs:colorStyle xmlns:cs="http://schemas.microsoft.com/office/drawing/2012/chartStyle" xmlns:a="http://schemas.openxmlformats.org/drawingml/2006/main" meth="cycle" id="10">
+  <a:schemeClr val="accent1"/>
+  <a:schemeClr val="accent2"/>
+  <a:schemeClr val="accent3"/>
+  <a:schemeClr val="accent4"/>
+  <a:schemeClr val="accent5"/>
+  <a:schemeClr val="accent6"/>
+  <cs:variation/>
+  <cs:variation>
+    <a:lumMod val="60000"/>
+  </cs:variation>
+  <cs:variation>
+    <a:lumMod val="80000"/>
+    <a:lumOff val="20000"/>
+  </cs:variation>
+  <cs:variation>
+    <a:lumMod val="80000"/>
+  </cs:variation>
+  <cs:variation>
+    <a:lumMod val="60000"/>
+    <a:lumOff val="40000"/>
+  </cs:variation>
+  <cs:variation>
+    <a:lumMod val="50000"/>
+  </cs:variation>
+  <cs:variation>
+    <a:lumMod val="70000"/>
+    <a:lumOff val="30000"/>
+  </cs:variation>
+  <cs:variation>
+    <a:lumMod val="70000"/>
+  </cs:variation>
+  <cs:variation>
+    <a:lumMod val="50000"/>
+    <a:lumOff val="50000"/>
+  </cs:variation>
+</cs:colorStyle>
+</file>
+
+<file path=word/charts/style1.xml><?xml version="1.0" encoding="utf-8"?>
+<cs:chartStyle xmlns:cs="http://schemas.microsoft.com/office/drawing/2012/chartStyle" xmlns:a="http://schemas.openxmlformats.org/drawingml/2006/main" id="227">
+  <cs:axisTitle>
+    <cs:lnRef idx="0"/>
+    <cs:fillRef idx="0"/>
+    <cs:effectRef idx="0"/>
+    <cs:fontRef idx="minor">
+      <a:schemeClr val="tx1">
+        <a:lumMod val="65000"/>
+        <a:lumOff val="35000"/>
+      </a:schemeClr>
+    </cs:fontRef>
+    <cs:defRPr sz="1000" kern="1200"/>
+  </cs:axisTitle>
+  <cs:categoryAxis>
+    <cs:lnRef idx="0"/>
+    <cs:fillRef idx="0"/>
+    <cs:effectRef idx="0"/>
+    <cs:fontRef idx="minor">
+      <a:schemeClr val="tx1">
+        <a:lumMod val="65000"/>
+        <a:lumOff val="35000"/>
+      </a:schemeClr>
+    </cs:fontRef>
+    <cs:spPr>
+      <a:ln w="9525" cap="flat" cmpd="sng" algn="ctr">
+        <a:solidFill>
+          <a:schemeClr val="tx1">
+            <a:lumMod val="15000"/>
+            <a:lumOff val="85000"/>
+          </a:schemeClr>
+        </a:solidFill>
+        <a:round/>
+      </a:ln>
+    </cs:spPr>
+    <cs:defRPr sz="900" kern="1200"/>
+  </cs:categoryAxis>
+  <cs:chartArea mods="allowNoFillOverride allowNoLineOverride">
+    <cs:lnRef idx="0"/>
+    <cs:fillRef idx="0"/>
+    <cs:effectRef idx="0"/>
+    <cs:fontRef idx="minor">
+      <a:schemeClr val="tx1"/>
+    </cs:fontRef>
+    <cs:spPr>
+      <a:solidFill>
+        <a:schemeClr val="bg1"/>
+      </a:solidFill>
+      <a:ln w="9525" cap="flat" cmpd="sng" algn="ctr">
+        <a:solidFill>
+          <a:schemeClr val="tx1">
+            <a:lumMod val="15000"/>
+            <a:lumOff val="85000"/>
+          </a:schemeClr>
+        </a:solidFill>
+        <a:round/>
+      </a:ln>
+    </cs:spPr>
+    <cs:defRPr sz="1000" kern="1200"/>
+  </cs:chartArea>
+  <cs:dataLabel>
+    <cs:lnRef idx="0"/>
+    <cs:fillRef idx="0"/>
+    <cs:effectRef idx="0"/>
+    <cs:fontRef idx="minor">
+      <a:schemeClr val="tx1">
+        <a:lumMod val="75000"/>
+        <a:lumOff val="25000"/>
+      </a:schemeClr>
+    </cs:fontRef>
+    <cs:defRPr sz="900" kern="1200"/>
+  </cs:dataLabel>
+  <cs:dataLabelCallout>
+    <cs:lnRef idx="0"/>
+    <cs:fillRef idx="0"/>
+    <cs:effectRef idx="0"/>
+    <cs:fontRef idx="minor">
+      <a:schemeClr val="dk1">
+        <a:lumMod val="65000"/>
+        <a:lumOff val="35000"/>
+      </a:schemeClr>
+    </cs:fontRef>
+    <cs:spPr>
+      <a:solidFill>
+        <a:schemeClr val="lt1"/>
+      </a:solidFill>
+      <a:ln>
+        <a:solidFill>
+          <a:schemeClr val="dk1">
+            <a:lumMod val="25000"/>
+            <a:lumOff val="75000"/>
+          </a:schemeClr>
+        </a:solidFill>
+      </a:ln>
+    </cs:spPr>
+    <cs:defRPr sz="900" kern="1200"/>
+    <cs:bodyPr rot="0" spcFirstLastPara="1" vertOverflow="clip" horzOverflow="clip" vert="horz" wrap="square" lIns="36576" tIns="18288" rIns="36576" bIns="18288" anchor="ctr" anchorCtr="1">
+      <a:spAutoFit/>
+    </cs:bodyPr>
+  </cs:dataLabelCallout>
+  <cs:dataPoint>
+    <cs:lnRef idx="0"/>
+    <cs:fillRef idx="1">
+      <cs:styleClr val="auto"/>
+    </cs:fillRef>
+    <cs:effectRef idx="0"/>
+    <cs:fontRef idx="minor">
+      <a:schemeClr val="tx1"/>
+    </cs:fontRef>
+    <cs:spPr>
+      <a:solidFill>
+        <a:schemeClr val="phClr"/>
+      </a:solidFill>
+    </cs:spPr>
+  </cs:dataPoint>
+  <cs:dataPoint3D>
+    <cs:lnRef idx="0"/>
+    <cs:fillRef idx="1">
+      <cs:styleClr val="auto"/>
+    </cs:fillRef>
+    <cs:effectRef idx="0"/>
+    <cs:fontRef idx="minor">
+      <a:schemeClr val="tx1"/>
+    </cs:fontRef>
+    <cs:spPr>
+      <a:solidFill>
+        <a:schemeClr val="phClr"/>
+      </a:solidFill>
+    </cs:spPr>
+  </cs:dataPoint3D>
+  <cs:dataPointLine>
+    <cs:lnRef idx="0">
+      <cs:styleClr val="auto"/>
+    </cs:lnRef>
+    <cs:fillRef idx="1"/>
+    <cs:effectRef idx="0"/>
+    <cs:fontRef idx="minor">
+      <a:schemeClr val="tx1"/>
+    </cs:fontRef>
+    <cs:spPr>
+      <a:ln w="28575" cap="rnd">
+        <a:solidFill>
+          <a:schemeClr val="phClr"/>
+        </a:solidFill>
+        <a:round/>
+      </a:ln>
+    </cs:spPr>
+  </cs:dataPointLine>
+  <cs:dataPointMarker>
+    <cs:lnRef idx="0">
+      <cs:styleClr val="auto"/>
+    </cs:lnRef>
+    <cs:fillRef idx="1">
+      <cs:styleClr val="auto"/>
+    </cs:fillRef>
+    <cs:effectRef idx="0"/>
+    <cs:fontRef idx="minor">
+      <a:schemeClr val="tx1"/>
+    </cs:fontRef>
+    <cs:spPr>
+      <a:solidFill>
+        <a:schemeClr val="phClr"/>
+      </a:solidFill>
+      <a:ln w="9525">
+        <a:solidFill>
+          <a:schemeClr val="phClr"/>
+        </a:solidFill>
+      </a:ln>
+    </cs:spPr>
+  </cs:dataPointMarker>
+  <cs:dataPointMarkerLayout symbol="circle" size="5"/>
+  <cs:dataPointWireframe>
+    <cs:lnRef idx="0">
+      <cs:styleClr val="auto"/>
+    </cs:lnRef>
+    <cs:fillRef idx="1"/>
+    <cs:effectRef idx="0"/>
+    <cs:fontRef idx="minor">
+      <a:schemeClr val="tx1"/>
+    </cs:fontRef>
+    <cs:spPr>
+      <a:ln w="9525" cap="rnd">
+        <a:solidFill>
+          <a:schemeClr val="phClr"/>
+        </a:solidFill>
+        <a:round/>
+      </a:ln>
+    </cs:spPr>
+  </cs:dataPointWireframe>
+  <cs:dataTable>
+    <cs:lnRef idx="0"/>
+    <cs:fillRef idx="0"/>
+    <cs:effectRef idx="0"/>
+    <cs:fontRef idx="minor">
+      <a:schemeClr val="tx1">
+        <a:lumMod val="65000"/>
+        <a:lumOff val="35000"/>
+      </a:schemeClr>
+    </cs:fontRef>
+    <cs:spPr>
+      <a:noFill/>
+      <a:ln w="9525" cap="flat" cmpd="sng" algn="ctr">
+        <a:solidFill>
+          <a:schemeClr val="tx1">
+            <a:lumMod val="15000"/>
+            <a:lumOff val="85000"/>
+          </a:schemeClr>
+        </a:solidFill>
+        <a:round/>
+      </a:ln>
+    </cs:spPr>
+    <cs:defRPr sz="900" kern="1200"/>
+  </cs:dataTable>
+  <cs:downBar>
+    <cs:lnRef idx="0"/>
+    <cs:fillRef idx="0"/>
+    <cs:effectRef idx="0"/>
+    <cs:fontRef idx="minor">
+      <a:schemeClr val="dk1"/>
+    </cs:fontRef>
+    <cs:spPr>
+      <a:solidFill>
+        <a:schemeClr val="dk1">
+          <a:lumMod val="65000"/>
+          <a:lumOff val="35000"/>
+        </a:schemeClr>
+      </a:solidFill>
+      <a:ln w="9525">
+        <a:solidFill>
+          <a:schemeClr val="tx1">
+            <a:lumMod val="65000"/>
+            <a:lumOff val="35000"/>
+          </a:schemeClr>
+        </a:solidFill>
+      </a:ln>
+    </cs:spPr>
+  </cs:downBar>
+  <cs:dropLine>
+    <cs:lnRef idx="0"/>
+    <cs:fillRef idx="0"/>
+    <cs:effectRef idx="0"/>
+    <cs:fontRef idx="minor">
+      <a:schemeClr val="tx1"/>
+    </cs:fontRef>
+    <cs:spPr>
+      <a:ln w="9525" cap="flat" cmpd="sng" algn="ctr">
+        <a:solidFill>
+          <a:schemeClr val="tx1">
+            <a:lumMod val="35000"/>
+            <a:lumOff val="65000"/>
+          </a:schemeClr>
+        </a:solidFill>
+        <a:round/>
+      </a:ln>
+    </cs:spPr>
+  </cs:dropLine>
+  <cs:errorBar>
+    <cs:lnRef idx="0"/>
+    <cs:fillRef idx="0"/>
+    <cs:effectRef idx="0"/>
+    <cs:fontRef idx="minor">
+      <a:schemeClr val="tx1"/>
+    </cs:fontRef>
+    <cs:spPr>
+      <a:ln w="9525" cap="flat" cmpd="sng" algn="ctr">
+        <a:solidFill>
+          <a:schemeClr val="tx1">
+            <a:lumMod val="65000"/>
+            <a:lumOff val="35000"/>
+          </a:schemeClr>
+        </a:solidFill>
+        <a:round/>
+      </a:ln>
+    </cs:spPr>
+  </cs:errorBar>
+  <cs:floor>
+    <cs:lnRef idx="0"/>
+    <cs:fillRef idx="0"/>
+    <cs:effectRef idx="0"/>
+    <cs:fontRef idx="minor">
+      <a:schemeClr val="tx1"/>
+    </cs:fontRef>
+    <cs:spPr>
+      <a:noFill/>
+      <a:ln>
+        <a:noFill/>
+      </a:ln>
+    </cs:spPr>
+  </cs:floor>
+  <cs:gridlineMajor>
+    <cs:lnRef idx="0"/>
+    <cs:fillRef idx="0"/>
+    <cs:effectRef idx="0"/>
+    <cs:fontRef idx="minor">
+      <a:schemeClr val="tx1"/>
+    </cs:fontRef>
+    <cs:spPr>
+      <a:ln w="9525" cap="flat" cmpd="sng" algn="ctr">
+        <a:solidFill>
+          <a:schemeClr val="tx1">
+            <a:lumMod val="15000"/>
+            <a:lumOff val="85000"/>
+          </a:schemeClr>
+        </a:solidFill>
+        <a:round/>
+      </a:ln>
+    </cs:spPr>
+  </cs:gridlineMajor>
+  <cs:gridlineMinor>
+    <cs:lnRef idx="0"/>
+    <cs:fillRef idx="0"/>
+    <cs:effectRef idx="0"/>
+    <cs:fontRef idx="minor">
+      <a:schemeClr val="tx1"/>
+    </cs:fontRef>
+    <cs:spPr>
+      <a:ln w="9525" cap="flat" cmpd="sng" algn="ctr">
+        <a:solidFill>
+          <a:schemeClr val="tx1">
+            <a:lumMod val="5000"/>
+            <a:lumOff val="95000"/>
+          </a:schemeClr>
+        </a:solidFill>
+        <a:round/>
+      </a:ln>
+    </cs:spPr>
+  </cs:gridlineMinor>
+  <cs:hiLoLine>
+    <cs:lnRef idx="0"/>
+    <cs:fillRef idx="0"/>
+    <cs:effectRef idx="0"/>
+    <cs:fontRef idx="minor">
+      <a:schemeClr val="tx1"/>
+    </cs:fontRef>
+    <cs:spPr>
+      <a:ln w="9525" cap="flat" cmpd="sng" algn="ctr">
+        <a:solidFill>
+          <a:schemeClr val="tx1">
+            <a:lumMod val="75000"/>
+            <a:lumOff val="25000"/>
+          </a:schemeClr>
+        </a:solidFill>
+        <a:round/>
+      </a:ln>
+    </cs:spPr>
+  </cs:hiLoLine>
+  <cs:leaderLine>
+    <cs:lnRef idx="0"/>
+    <cs:fillRef idx="0"/>
+    <cs:effectRef idx="0"/>
+    <cs:fontRef idx="minor">
+      <a:schemeClr val="tx1"/>
+    </cs:fontRef>
+    <cs:spPr>
+      <a:ln w="9525" cap="flat" cmpd="sng" algn="ctr">
+        <a:solidFill>
+          <a:schemeClr val="tx1">
+            <a:lumMod val="35000"/>
+            <a:lumOff val="65000"/>
+          </a:schemeClr>
+        </a:solidFill>
+        <a:round/>
+      </a:ln>
+    </cs:spPr>
+  </cs:leaderLine>
+  <cs:legend>
+    <cs:lnRef idx="0"/>
+    <cs:fillRef idx="0"/>
+    <cs:effectRef idx="0"/>
+    <cs:fontRef idx="minor">
+      <a:schemeClr val="tx1">
+        <a:lumMod val="65000"/>
+        <a:lumOff val="35000"/>
+      </a:schemeClr>
+    </cs:fontRef>
+    <cs:defRPr sz="900" kern="1200"/>
+  </cs:legend>
+  <cs:plotArea mods="allowNoFillOverride allowNoLineOverride">
+    <cs:lnRef idx="0"/>
+    <cs:fillRef idx="0"/>
+    <cs:effectRef idx="0"/>
+    <cs:fontRef idx="minor">
+      <a:schemeClr val="tx1"/>
+    </cs:fontRef>
+  </cs:plotArea>
+  <cs:plotArea3D mods="allowNoFillOverride allowNoLineOverride">
+    <cs:lnRef idx="0"/>
+    <cs:fillRef idx="0"/>
+    <cs:effectRef idx="0"/>
+    <cs:fontRef idx="minor">
+      <a:schemeClr val="tx1"/>
+    </cs:fontRef>
+  </cs:plotArea3D>
+  <cs:seriesAxis>
+    <cs:lnRef idx="0"/>
+    <cs:fillRef idx="0"/>
+    <cs:effectRef idx="0"/>
+    <cs:fontRef idx="minor">
+      <a:schemeClr val="tx1">
+        <a:lumMod val="65000"/>
+        <a:lumOff val="35000"/>
+      </a:schemeClr>
+    </cs:fontRef>
+    <cs:defRPr sz="900" kern="1200"/>
+  </cs:seriesAxis>
+  <cs:seriesLine>
+    <cs:lnRef idx="0"/>
+    <cs:fillRef idx="0"/>
+    <cs:effectRef idx="0"/>
+    <cs:fontRef idx="minor">
+      <a:schemeClr val="tx1"/>
+    </cs:fontRef>
+    <cs:spPr>
+      <a:ln w="9525" cap="flat" cmpd="sng" algn="ctr">
+        <a:solidFill>
+          <a:schemeClr val="tx1">
+            <a:lumMod val="35000"/>
+            <a:lumOff val="65000"/>
+          </a:schemeClr>
+        </a:solidFill>
+        <a:round/>
+      </a:ln>
+    </cs:spPr>
+  </cs:seriesLine>
+  <cs:title>
+    <cs:lnRef idx="0"/>
+    <cs:fillRef idx="0"/>
+    <cs:effectRef idx="0"/>
+    <cs:fontRef idx="minor">
+      <a:schemeClr val="tx1">
+        <a:lumMod val="65000"/>
+        <a:lumOff val="35000"/>
+      </a:schemeClr>
+    </cs:fontRef>
+    <cs:defRPr sz="1400" b="0" kern="1200" spc="0" baseline="0"/>
+  </cs:title>
+  <cs:trendline>
+    <cs:lnRef idx="0">
+      <cs:styleClr val="auto"/>
+    </cs:lnRef>
+    <cs:fillRef idx="0"/>
+    <cs:effectRef idx="0"/>
+    <cs:fontRef idx="minor">
+      <a:schemeClr val="tx1"/>
+    </cs:fontRef>
+    <cs:spPr>
+      <a:ln w="19050" cap="rnd">
+        <a:solidFill>
+          <a:schemeClr val="phClr"/>
+        </a:solidFill>
+        <a:prstDash val="sysDot"/>
+      </a:ln>
+    </cs:spPr>
+  </cs:trendline>
+  <cs:trendlineLabel>
+    <cs:lnRef idx="0"/>
+    <cs:fillRef idx="0"/>
+    <cs:effectRef idx="0"/>
+    <cs:fontRef idx="minor">
+      <a:schemeClr val="tx1">
+        <a:lumMod val="65000"/>
+        <a:lumOff val="35000"/>
+      </a:schemeClr>
+    </cs:fontRef>
+    <cs:defRPr sz="900" kern="1200"/>
+  </cs:trendlineLabel>
+  <cs:upBar>
+    <cs:lnRef idx="0"/>
+    <cs:fillRef idx="0"/>
+    <cs:effectRef idx="0"/>
+    <cs:fontRef idx="minor">
+      <a:schemeClr val="dk1"/>
+    </cs:fontRef>
+    <cs:spPr>
+      <a:solidFill>
+        <a:schemeClr val="lt1"/>
+      </a:solidFill>
+      <a:ln w="9525">
+        <a:solidFill>
+          <a:schemeClr val="tx1">
+            <a:lumMod val="15000"/>
+            <a:lumOff val="85000"/>
+          </a:schemeClr>
+        </a:solidFill>
+      </a:ln>
+    </cs:spPr>
+  </cs:upBar>
+  <cs:valueAxis>
+    <cs:lnRef idx="0"/>
+    <cs:fillRef idx="0"/>
+    <cs:effectRef idx="0"/>
+    <cs:fontRef idx="minor">
+      <a:schemeClr val="tx1">
+        <a:lumMod val="65000"/>
+        <a:lumOff val="35000"/>
+      </a:schemeClr>
+    </cs:fontRef>
+    <cs:defRPr sz="900" kern="1200"/>
+  </cs:valueAxis>
+  <cs:wall>
+    <cs:lnRef idx="0"/>
+    <cs:fillRef idx="0"/>
+    <cs:effectRef idx="0"/>
+    <cs:fontRef idx="minor">
+      <a:schemeClr val="tx1"/>
+    </cs:fontRef>
+    <cs:spPr>
+      <a:noFill/>
+      <a:ln>
+        <a:noFill/>
+      </a:ln>
+    </cs:spPr>
+  </cs:wall>
+</cs:chartStyle>
 </file>
 
 <file path=word/theme/theme1.xml><?xml version="1.0" encoding="utf-8"?>

</xml_diff>

<commit_message>
Add report for Golden ratio and Fibonchi
</commit_message>
<xml_diff>
--- a/Lab1_report.docx
+++ b/Lab1_report.docx
@@ -208,8 +208,19 @@
           <w:sz w:val="24"/>
           <w:szCs w:val="24"/>
         </w:rPr>
-        <w:t>Факультет: ФИТиП</w:t>
-      </w:r>
+        <w:t xml:space="preserve">Факультет: </w:t>
+      </w:r>
+      <w:proofErr w:type="spellStart"/>
+      <w:r>
+        <w:rPr>
+          <w:rFonts w:ascii="Times New Roman" w:eastAsia="Times New Roman" w:hAnsi="Times New Roman" w:cs="Times New Roman"/>
+          <w:color w:val="000000"/>
+          <w:sz w:val="24"/>
+          <w:szCs w:val="24"/>
+        </w:rPr>
+        <w:t>ФИТиП</w:t>
+      </w:r>
+      <w:proofErr w:type="spellEnd"/>
     </w:p>
     <w:p>
       <w:pPr>
@@ -523,8 +534,13 @@
         </w:numPr>
       </w:pPr>
       <w:r>
-        <w:t>Комбинированный метод Брента</w:t>
-      </w:r>
+        <w:t xml:space="preserve">Комбинированный метод </w:t>
+      </w:r>
+      <w:proofErr w:type="spellStart"/>
+      <w:r>
+        <w:t>Брента</w:t>
+      </w:r>
+      <w:proofErr w:type="spellEnd"/>
     </w:p>
     <w:p>
       <w:r>
@@ -1169,35 +1185,328 @@
             <v:path o:extrusionok="f" gradientshapeok="t" o:connecttype="rect"/>
             <o:lock v:ext="edit" aspectratio="t"/>
           </v:shapetype>
-          <v:shape id="_x0000_i1213" type="#_x0000_t75" style="width:468pt;height:343.5pt" o:ole="">
+          <v:shape id="_x0000_i1025" type="#_x0000_t75" style="width:468pt;height:343.5pt" o:ole="">
             <v:imagedata r:id="rId7" o:title=""/>
           </v:shape>
-          <o:OLEObject Type="Embed" ProgID="Excel.Sheet.12" ShapeID="_x0000_i1213" DrawAspect="Content" ObjectID="_1676192360" r:id="rId8"/>
+          <o:OLEObject Type="Embed" ProgID="Excel.Sheet.12" ShapeID="_x0000_i1025" DrawAspect="Content" ObjectID="_1676736986" r:id="rId8"/>
         </w:object>
       </w:r>
     </w:p>
+    <w:p>
+      <w:r>
+        <w:t>Метод золотого сечения</w:t>
+      </w:r>
+    </w:p>
+    <w:p>
+      <w:r>
+        <w:t>Исходные данные</w:t>
+      </w:r>
+    </w:p>
+    <w:tbl>
+      <w:tblPr>
+        <w:tblStyle w:val="a5"/>
+        <w:tblW w:w="0" w:type="auto"/>
+        <w:tblLook w:val="04A0" w:firstRow="1" w:lastRow="0" w:firstColumn="1" w:lastColumn="0" w:noHBand="0" w:noVBand="1"/>
+      </w:tblPr>
+      <w:tblGrid>
+        <w:gridCol w:w="3109"/>
+        <w:gridCol w:w="3109"/>
+        <w:gridCol w:w="3109"/>
+      </w:tblGrid>
+      <w:tr>
+        <w:trPr>
+          <w:trHeight w:val="605"/>
+        </w:trPr>
+        <w:tc>
+          <w:tcPr>
+            <w:tcW w:w="3109" w:type="dxa"/>
+          </w:tcPr>
+          <w:p>
+            <w:pPr>
+              <w:rPr>
+                <w:lang w:val="en-US"/>
+              </w:rPr>
+            </w:pPr>
+            <w:r>
+              <w:rPr>
+                <w:lang w:val="en-US"/>
+              </w:rPr>
+              <w:t>a</w:t>
+            </w:r>
+          </w:p>
+        </w:tc>
+        <w:tc>
+          <w:tcPr>
+            <w:tcW w:w="3109" w:type="dxa"/>
+          </w:tcPr>
+          <w:p>
+            <w:pPr>
+              <w:rPr>
+                <w:lang w:val="en-US"/>
+              </w:rPr>
+            </w:pPr>
+            <w:r>
+              <w:rPr>
+                <w:lang w:val="en-US"/>
+              </w:rPr>
+              <w:t>b</w:t>
+            </w:r>
+          </w:p>
+        </w:tc>
+        <w:tc>
+          <w:tcPr>
+            <w:tcW w:w="3109" w:type="dxa"/>
+          </w:tcPr>
+          <w:p>
+            <w:pPr>
+              <w:rPr>
+                <w:lang w:val="en-US"/>
+              </w:rPr>
+            </w:pPr>
+            <w:r>
+              <w:rPr>
+                <w:lang w:val="en-US"/>
+              </w:rPr>
+              <w:t>epsilon</w:t>
+            </w:r>
+          </w:p>
+        </w:tc>
+      </w:tr>
+      <w:tr>
+        <w:trPr>
+          <w:trHeight w:val="588"/>
+        </w:trPr>
+        <w:tc>
+          <w:tcPr>
+            <w:tcW w:w="3109" w:type="dxa"/>
+          </w:tcPr>
+          <w:p>
+            <w:pPr>
+              <w:rPr>
+                <w:lang w:val="en-US"/>
+              </w:rPr>
+            </w:pPr>
+            <w:r>
+              <w:rPr>
+                <w:lang w:val="en-US"/>
+              </w:rPr>
+              <w:t>0.1</w:t>
+            </w:r>
+          </w:p>
+        </w:tc>
+        <w:tc>
+          <w:tcPr>
+            <w:tcW w:w="3109" w:type="dxa"/>
+          </w:tcPr>
+          <w:p>
+            <w:pPr>
+              <w:rPr>
+                <w:lang w:val="en-US"/>
+              </w:rPr>
+            </w:pPr>
+            <w:r>
+              <w:rPr>
+                <w:lang w:val="en-US"/>
+              </w:rPr>
+              <w:t>2.5</w:t>
+            </w:r>
+          </w:p>
+        </w:tc>
+        <w:tc>
+          <w:tcPr>
+            <w:tcW w:w="3109" w:type="dxa"/>
+          </w:tcPr>
+          <w:p>
+            <w:pPr>
+              <w:rPr>
+                <w:lang w:val="en-US"/>
+              </w:rPr>
+            </w:pPr>
+            <w:r>
+              <w:rPr>
+                <w:lang w:val="en-US"/>
+              </w:rPr>
+              <w:t>0.0001</w:t>
+            </w:r>
+          </w:p>
+        </w:tc>
+      </w:tr>
+    </w:tbl>
     <w:p/>
     <w:p>
       <w:r>
-        <w:rPr>
-          <w:noProof/>
-        </w:rPr>
-        <w:lastRenderedPageBreak/>
-        <w:drawing>
-          <wp:inline distT="0" distB="0" distL="0" distR="0" wp14:anchorId="687A8171" wp14:editId="14013E3F">
-            <wp:extent cx="5486400" cy="3200400"/>
-            <wp:effectExtent l="0" t="0" r="0" b="0"/>
-            <wp:docPr id="2" name="Диаграмма 2"/>
-            <wp:cNvGraphicFramePr/>
-            <a:graphic xmlns:a="http://schemas.openxmlformats.org/drawingml/2006/main">
-              <a:graphicData uri="http://schemas.openxmlformats.org/drawingml/2006/chart">
-                <c:chart xmlns:c="http://schemas.openxmlformats.org/drawingml/2006/chart" xmlns:r="http://schemas.openxmlformats.org/officeDocument/2006/relationships" r:id="rId9"/>
-              </a:graphicData>
-            </a:graphic>
-          </wp:inline>
-        </w:drawing>
-      </w:r>
-    </w:p>
+        <w:t>Результаты вычислений алгоритма</w:t>
+      </w:r>
+    </w:p>
+    <w:p>
+      <w:r>
+        <w:object w:dxaOrig="7498" w:dyaOrig="7194" w14:anchorId="057D3D0B">
+          <v:shape id="_x0000_i1255" type="#_x0000_t75" style="width:468pt;height:478.5pt" o:ole="">
+            <v:imagedata r:id="rId9" o:title=""/>
+          </v:shape>
+          <o:OLEObject Type="Embed" ProgID="Excel.Sheet.12" ShapeID="_x0000_i1255" DrawAspect="Content" ObjectID="_1676736987" r:id="rId10"/>
+        </w:object>
+      </w:r>
+    </w:p>
+    <w:p>
+      <w:r>
+        <w:t>Метод Фибоначчи</w:t>
+      </w:r>
+    </w:p>
+    <w:p>
+      <w:r>
+        <w:t>Исходные данные</w:t>
+      </w:r>
+    </w:p>
+    <w:tbl>
+      <w:tblPr>
+        <w:tblStyle w:val="a5"/>
+        <w:tblW w:w="0" w:type="auto"/>
+        <w:tblLook w:val="04A0" w:firstRow="1" w:lastRow="0" w:firstColumn="1" w:lastColumn="0" w:noHBand="0" w:noVBand="1"/>
+      </w:tblPr>
+      <w:tblGrid>
+        <w:gridCol w:w="3109"/>
+        <w:gridCol w:w="3109"/>
+        <w:gridCol w:w="3109"/>
+      </w:tblGrid>
+      <w:tr>
+        <w:trPr>
+          <w:trHeight w:val="605"/>
+        </w:trPr>
+        <w:tc>
+          <w:tcPr>
+            <w:tcW w:w="3109" w:type="dxa"/>
+          </w:tcPr>
+          <w:p>
+            <w:pPr>
+              <w:rPr>
+                <w:lang w:val="en-US"/>
+              </w:rPr>
+            </w:pPr>
+            <w:r>
+              <w:rPr>
+                <w:lang w:val="en-US"/>
+              </w:rPr>
+              <w:t>a</w:t>
+            </w:r>
+          </w:p>
+        </w:tc>
+        <w:tc>
+          <w:tcPr>
+            <w:tcW w:w="3109" w:type="dxa"/>
+          </w:tcPr>
+          <w:p>
+            <w:pPr>
+              <w:rPr>
+                <w:lang w:val="en-US"/>
+              </w:rPr>
+            </w:pPr>
+            <w:r>
+              <w:rPr>
+                <w:lang w:val="en-US"/>
+              </w:rPr>
+              <w:t>b</w:t>
+            </w:r>
+          </w:p>
+        </w:tc>
+        <w:tc>
+          <w:tcPr>
+            <w:tcW w:w="3109" w:type="dxa"/>
+          </w:tcPr>
+          <w:p>
+            <w:pPr>
+              <w:rPr>
+                <w:lang w:val="en-US"/>
+              </w:rPr>
+            </w:pPr>
+            <w:r>
+              <w:rPr>
+                <w:lang w:val="en-US"/>
+              </w:rPr>
+              <w:t>epsilon</w:t>
+            </w:r>
+          </w:p>
+        </w:tc>
+      </w:tr>
+      <w:tr>
+        <w:trPr>
+          <w:trHeight w:val="588"/>
+        </w:trPr>
+        <w:tc>
+          <w:tcPr>
+            <w:tcW w:w="3109" w:type="dxa"/>
+          </w:tcPr>
+          <w:p>
+            <w:pPr>
+              <w:rPr>
+                <w:lang w:val="en-US"/>
+              </w:rPr>
+            </w:pPr>
+            <w:r>
+              <w:rPr>
+                <w:lang w:val="en-US"/>
+              </w:rPr>
+              <w:t>0.1</w:t>
+            </w:r>
+          </w:p>
+        </w:tc>
+        <w:tc>
+          <w:tcPr>
+            <w:tcW w:w="3109" w:type="dxa"/>
+          </w:tcPr>
+          <w:p>
+            <w:pPr>
+              <w:rPr>
+                <w:lang w:val="en-US"/>
+              </w:rPr>
+            </w:pPr>
+            <w:r>
+              <w:rPr>
+                <w:lang w:val="en-US"/>
+              </w:rPr>
+              <w:t>2.5</w:t>
+            </w:r>
+          </w:p>
+        </w:tc>
+        <w:tc>
+          <w:tcPr>
+            <w:tcW w:w="3109" w:type="dxa"/>
+          </w:tcPr>
+          <w:p>
+            <w:pPr>
+              <w:rPr>
+                <w:lang w:val="en-US"/>
+              </w:rPr>
+            </w:pPr>
+            <w:r>
+              <w:rPr>
+                <w:lang w:val="en-US"/>
+              </w:rPr>
+              <w:t>0.0001</w:t>
+            </w:r>
+          </w:p>
+        </w:tc>
+      </w:tr>
+    </w:tbl>
+    <w:p/>
+    <w:p>
+      <w:r>
+        <w:t>Результаты вычислений алгоритма</w:t>
+      </w:r>
+    </w:p>
+    <w:bookmarkStart w:id="1" w:name="_MON_1676736542"/>
+    <w:bookmarkEnd w:id="1"/>
+    <w:p>
+      <w:r>
+        <w:object w:dxaOrig="7498" w:dyaOrig="7194" w14:anchorId="5435F22E">
+          <v:shape id="_x0000_i1288" type="#_x0000_t75" style="width:468pt;height:478.5pt" o:ole="">
+            <v:imagedata r:id="rId11" o:title=""/>
+          </v:shape>
+          <o:OLEObject Type="Embed" ProgID="Excel.Sheet.12" ShapeID="_x0000_i1288" DrawAspect="Content" ObjectID="_1676736988" r:id="rId12"/>
+        </w:object>
+      </w:r>
+    </w:p>
+    <w:p/>
     <w:sectPr>
       <w:pgSz w:w="11906" w:h="16838"/>
       <w:pgMar w:top="1134" w:right="850" w:bottom="1134" w:left="1701" w:header="708" w:footer="708" w:gutter="0"/>
@@ -1822,1006 +2131,6 @@
 </w:styles>
 </file>
 
-<file path=word/charts/chart1.xml><?xml version="1.0" encoding="utf-8"?>
-<c:chartSpace xmlns:c="http://schemas.openxmlformats.org/drawingml/2006/chart" xmlns:a="http://schemas.openxmlformats.org/drawingml/2006/main" xmlns:r="http://schemas.openxmlformats.org/officeDocument/2006/relationships" xmlns:c16r2="http://schemas.microsoft.com/office/drawing/2015/06/chart">
-  <c:date1904 val="0"/>
-  <c:lang val="ru-RU"/>
-  <c:roundedCorners val="0"/>
-  <mc:AlternateContent xmlns:mc="http://schemas.openxmlformats.org/markup-compatibility/2006">
-    <mc:Choice xmlns:c14="http://schemas.microsoft.com/office/drawing/2007/8/2/chart" Requires="c14">
-      <c14:style val="102"/>
-    </mc:Choice>
-    <mc:Fallback>
-      <c:style val="2"/>
-    </mc:Fallback>
-  </mc:AlternateContent>
-  <c:chart>
-    <c:title>
-      <c:tx>
-        <c:rich>
-          <a:bodyPr rot="0" spcFirstLastPara="1" vertOverflow="ellipsis" vert="horz" wrap="square" anchor="ctr" anchorCtr="1"/>
-          <a:lstStyle/>
-          <a:p>
-            <a:pPr>
-              <a:defRPr sz="1400" b="0" i="0" u="none" strike="noStrike" kern="1200" spc="0" baseline="0">
-                <a:solidFill>
-                  <a:schemeClr val="tx1">
-                    <a:lumMod val="65000"/>
-                    <a:lumOff val="35000"/>
-                  </a:schemeClr>
-                </a:solidFill>
-                <a:latin typeface="+mn-lt"/>
-                <a:ea typeface="+mn-ea"/>
-                <a:cs typeface="+mn-cs"/>
-              </a:defRPr>
-            </a:pPr>
-            <a:r>
-              <a:rPr lang="ru-RU"/>
-              <a:t>График</a:t>
-            </a:r>
-            <a:r>
-              <a:rPr lang="ru-RU" baseline="0"/>
-              <a:t> зависимости </a:t>
-            </a:r>
-            <a:r>
-              <a:rPr lang="en-US" baseline="0"/>
-              <a:t>n </a:t>
-            </a:r>
-            <a:r>
-              <a:rPr lang="ru-RU" baseline="0"/>
-              <a:t>от </a:t>
-            </a:r>
-            <a:r>
-              <a:rPr lang="en-US" baseline="0"/>
-              <a:t>epsilon</a:t>
-            </a:r>
-          </a:p>
-        </c:rich>
-      </c:tx>
-      <c:overlay val="0"/>
-      <c:spPr>
-        <a:noFill/>
-        <a:ln>
-          <a:noFill/>
-        </a:ln>
-        <a:effectLst/>
-      </c:spPr>
-      <c:txPr>
-        <a:bodyPr rot="0" spcFirstLastPara="1" vertOverflow="ellipsis" vert="horz" wrap="square" anchor="ctr" anchorCtr="1"/>
-        <a:lstStyle/>
-        <a:p>
-          <a:pPr>
-            <a:defRPr sz="1400" b="0" i="0" u="none" strike="noStrike" kern="1200" spc="0" baseline="0">
-              <a:solidFill>
-                <a:schemeClr val="tx1">
-                  <a:lumMod val="65000"/>
-                  <a:lumOff val="35000"/>
-                </a:schemeClr>
-              </a:solidFill>
-              <a:latin typeface="+mn-lt"/>
-              <a:ea typeface="+mn-ea"/>
-              <a:cs typeface="+mn-cs"/>
-            </a:defRPr>
-          </a:pPr>
-          <a:endParaRPr lang="ru-RU"/>
-        </a:p>
-      </c:txPr>
-    </c:title>
-    <c:autoTitleDeleted val="0"/>
-    <c:plotArea>
-      <c:layout/>
-      <c:lineChart>
-        <c:grouping val="standard"/>
-        <c:varyColors val="0"/>
-        <c:ser>
-          <c:idx val="0"/>
-          <c:order val="0"/>
-          <c:tx>
-            <c:strRef>
-              <c:f>Лист1!$B$1</c:f>
-              <c:strCache>
-                <c:ptCount val="1"/>
-                <c:pt idx="0">
-                  <c:v>n(epsilon)</c:v>
-                </c:pt>
-              </c:strCache>
-            </c:strRef>
-          </c:tx>
-          <c:spPr>
-            <a:ln w="28575" cap="rnd">
-              <a:solidFill>
-                <a:schemeClr val="accent1"/>
-              </a:solidFill>
-              <a:round/>
-            </a:ln>
-            <a:effectLst/>
-          </c:spPr>
-          <c:marker>
-            <c:symbol val="none"/>
-          </c:marker>
-          <c:cat>
-            <c:numRef>
-              <c:f>Лист1!$A$2:$A$18</c:f>
-              <c:numCache>
-                <c:formatCode>General</c:formatCode>
-                <c:ptCount val="17"/>
-                <c:pt idx="0">
-                  <c:v>0.1</c:v>
-                </c:pt>
-                <c:pt idx="1">
-                  <c:v>0.05</c:v>
-                </c:pt>
-                <c:pt idx="2">
-                  <c:v>0.01</c:v>
-                </c:pt>
-                <c:pt idx="3">
-                  <c:v>5.0000000000000001E-3</c:v>
-                </c:pt>
-                <c:pt idx="4">
-                  <c:v>1E-3</c:v>
-                </c:pt>
-                <c:pt idx="5">
-                  <c:v>5.0000000000000001E-4</c:v>
-                </c:pt>
-                <c:pt idx="6">
-                  <c:v>1E-4</c:v>
-                </c:pt>
-                <c:pt idx="7">
-                  <c:v>5.0000000000000002E-5</c:v>
-                </c:pt>
-                <c:pt idx="8">
-                  <c:v>1.0000000000000001E-5</c:v>
-                </c:pt>
-                <c:pt idx="9">
-                  <c:v>5.0000000000000004E-6</c:v>
-                </c:pt>
-                <c:pt idx="10">
-                  <c:v>1.0000000000000002E-6</c:v>
-                </c:pt>
-                <c:pt idx="11">
-                  <c:v>5.0000000000000008E-7</c:v>
-                </c:pt>
-                <c:pt idx="12">
-                  <c:v>1.0000000000000002E-7</c:v>
-                </c:pt>
-                <c:pt idx="13">
-                  <c:v>5.0000000000000011E-8</c:v>
-                </c:pt>
-                <c:pt idx="14">
-                  <c:v>1.0000000000000002E-8</c:v>
-                </c:pt>
-                <c:pt idx="15">
-                  <c:v>5.0000000000000009E-9</c:v>
-                </c:pt>
-                <c:pt idx="16">
-                  <c:v>1.0000000000000003E-9</c:v>
-                </c:pt>
-              </c:numCache>
-            </c:numRef>
-          </c:cat>
-          <c:val>
-            <c:numRef>
-              <c:f>Лист1!$B$2:$B$18</c:f>
-              <c:numCache>
-                <c:formatCode>General</c:formatCode>
-                <c:ptCount val="17"/>
-                <c:pt idx="0">
-                  <c:v>4</c:v>
-                </c:pt>
-                <c:pt idx="1">
-                  <c:v>5</c:v>
-                </c:pt>
-                <c:pt idx="2">
-                  <c:v>7</c:v>
-                </c:pt>
-                <c:pt idx="3">
-                  <c:v>8</c:v>
-                </c:pt>
-                <c:pt idx="4">
-                  <c:v>11</c:v>
-                </c:pt>
-                <c:pt idx="5">
-                  <c:v>12</c:v>
-                </c:pt>
-                <c:pt idx="6">
-                  <c:v>14</c:v>
-                </c:pt>
-                <c:pt idx="7">
-                  <c:v>15</c:v>
-                </c:pt>
-                <c:pt idx="8">
-                  <c:v>17</c:v>
-                </c:pt>
-                <c:pt idx="9">
-                  <c:v>18</c:v>
-                </c:pt>
-                <c:pt idx="10">
-                  <c:v>21</c:v>
-                </c:pt>
-                <c:pt idx="11">
-                  <c:v>22</c:v>
-                </c:pt>
-                <c:pt idx="12">
-                  <c:v>24</c:v>
-                </c:pt>
-                <c:pt idx="13">
-                  <c:v>25</c:v>
-                </c:pt>
-                <c:pt idx="14">
-                  <c:v>27</c:v>
-                </c:pt>
-                <c:pt idx="15">
-                  <c:v>28</c:v>
-                </c:pt>
-                <c:pt idx="16">
-                  <c:v>31</c:v>
-                </c:pt>
-              </c:numCache>
-            </c:numRef>
-          </c:val>
-          <c:smooth val="0"/>
-          <c:extLst>
-            <c:ext xmlns:c16="http://schemas.microsoft.com/office/drawing/2014/chart" uri="{C3380CC4-5D6E-409C-BE32-E72D297353CC}">
-              <c16:uniqueId val="{00000000-F9C5-41FD-B47F-44295DA4D8BB}"/>
-            </c:ext>
-          </c:extLst>
-        </c:ser>
-        <c:dLbls>
-          <c:showLegendKey val="0"/>
-          <c:showVal val="0"/>
-          <c:showCatName val="0"/>
-          <c:showSerName val="0"/>
-          <c:showPercent val="0"/>
-          <c:showBubbleSize val="0"/>
-        </c:dLbls>
-        <c:smooth val="0"/>
-        <c:axId val="8764512"/>
-        <c:axId val="8758688"/>
-      </c:lineChart>
-      <c:catAx>
-        <c:axId val="8764512"/>
-        <c:scaling>
-          <c:orientation val="minMax"/>
-        </c:scaling>
-        <c:delete val="0"/>
-        <c:axPos val="b"/>
-        <c:numFmt formatCode="General" sourceLinked="1"/>
-        <c:majorTickMark val="none"/>
-        <c:minorTickMark val="none"/>
-        <c:tickLblPos val="nextTo"/>
-        <c:spPr>
-          <a:noFill/>
-          <a:ln w="9525" cap="flat" cmpd="sng" algn="ctr">
-            <a:solidFill>
-              <a:schemeClr val="tx1">
-                <a:lumMod val="15000"/>
-                <a:lumOff val="85000"/>
-              </a:schemeClr>
-            </a:solidFill>
-            <a:round/>
-          </a:ln>
-          <a:effectLst/>
-        </c:spPr>
-        <c:txPr>
-          <a:bodyPr rot="-60000000" spcFirstLastPara="1" vertOverflow="ellipsis" vert="horz" wrap="square" anchor="ctr" anchorCtr="1"/>
-          <a:lstStyle/>
-          <a:p>
-            <a:pPr>
-              <a:defRPr sz="900" b="0" i="0" u="none" strike="noStrike" kern="1200" baseline="0">
-                <a:solidFill>
-                  <a:schemeClr val="tx1">
-                    <a:lumMod val="65000"/>
-                    <a:lumOff val="35000"/>
-                  </a:schemeClr>
-                </a:solidFill>
-                <a:latin typeface="+mn-lt"/>
-                <a:ea typeface="+mn-ea"/>
-                <a:cs typeface="+mn-cs"/>
-              </a:defRPr>
-            </a:pPr>
-            <a:endParaRPr lang="ru-RU"/>
-          </a:p>
-        </c:txPr>
-        <c:crossAx val="8758688"/>
-        <c:crosses val="autoZero"/>
-        <c:auto val="1"/>
-        <c:lblAlgn val="ctr"/>
-        <c:lblOffset val="100"/>
-        <c:noMultiLvlLbl val="0"/>
-      </c:catAx>
-      <c:valAx>
-        <c:axId val="8758688"/>
-        <c:scaling>
-          <c:orientation val="minMax"/>
-        </c:scaling>
-        <c:delete val="0"/>
-        <c:axPos val="l"/>
-        <c:majorGridlines>
-          <c:spPr>
-            <a:ln w="9525" cap="flat" cmpd="sng" algn="ctr">
-              <a:solidFill>
-                <a:schemeClr val="tx1">
-                  <a:lumMod val="15000"/>
-                  <a:lumOff val="85000"/>
-                </a:schemeClr>
-              </a:solidFill>
-              <a:round/>
-            </a:ln>
-            <a:effectLst/>
-          </c:spPr>
-        </c:majorGridlines>
-        <c:numFmt formatCode="General" sourceLinked="1"/>
-        <c:majorTickMark val="none"/>
-        <c:minorTickMark val="none"/>
-        <c:tickLblPos val="nextTo"/>
-        <c:spPr>
-          <a:noFill/>
-          <a:ln>
-            <a:noFill/>
-          </a:ln>
-          <a:effectLst/>
-        </c:spPr>
-        <c:txPr>
-          <a:bodyPr rot="-60000000" spcFirstLastPara="1" vertOverflow="ellipsis" vert="horz" wrap="square" anchor="ctr" anchorCtr="1"/>
-          <a:lstStyle/>
-          <a:p>
-            <a:pPr>
-              <a:defRPr sz="900" b="0" i="0" u="none" strike="noStrike" kern="1200" baseline="0">
-                <a:solidFill>
-                  <a:schemeClr val="tx1">
-                    <a:lumMod val="65000"/>
-                    <a:lumOff val="35000"/>
-                  </a:schemeClr>
-                </a:solidFill>
-                <a:latin typeface="+mn-lt"/>
-                <a:ea typeface="+mn-ea"/>
-                <a:cs typeface="+mn-cs"/>
-              </a:defRPr>
-            </a:pPr>
-            <a:endParaRPr lang="ru-RU"/>
-          </a:p>
-        </c:txPr>
-        <c:crossAx val="8764512"/>
-        <c:crosses val="autoZero"/>
-        <c:crossBetween val="between"/>
-      </c:valAx>
-      <c:spPr>
-        <a:noFill/>
-        <a:ln>
-          <a:noFill/>
-        </a:ln>
-        <a:effectLst/>
-      </c:spPr>
-    </c:plotArea>
-    <c:legend>
-      <c:legendPos val="b"/>
-      <c:overlay val="0"/>
-      <c:spPr>
-        <a:noFill/>
-        <a:ln>
-          <a:noFill/>
-        </a:ln>
-        <a:effectLst/>
-      </c:spPr>
-      <c:txPr>
-        <a:bodyPr rot="0" spcFirstLastPara="1" vertOverflow="ellipsis" vert="horz" wrap="square" anchor="ctr" anchorCtr="1"/>
-        <a:lstStyle/>
-        <a:p>
-          <a:pPr>
-            <a:defRPr sz="900" b="0" i="0" u="none" strike="noStrike" kern="1200" baseline="0">
-              <a:solidFill>
-                <a:schemeClr val="tx1">
-                  <a:lumMod val="65000"/>
-                  <a:lumOff val="35000"/>
-                </a:schemeClr>
-              </a:solidFill>
-              <a:latin typeface="+mn-lt"/>
-              <a:ea typeface="+mn-ea"/>
-              <a:cs typeface="+mn-cs"/>
-            </a:defRPr>
-          </a:pPr>
-          <a:endParaRPr lang="ru-RU"/>
-        </a:p>
-      </c:txPr>
-    </c:legend>
-    <c:plotVisOnly val="1"/>
-    <c:dispBlanksAs val="gap"/>
-    <c:extLst>
-      <c:ext xmlns:c16r3="http://schemas.microsoft.com/office/drawing/2017/03/chart" uri="{56B9EC1D-385E-4148-901F-78D8002777C0}">
-        <c16r3:dataDisplayOptions16>
-          <c16r3:dispNaAsBlank val="1"/>
-        </c16r3:dataDisplayOptions16>
-      </c:ext>
-    </c:extLst>
-    <c:showDLblsOverMax val="0"/>
-  </c:chart>
-  <c:spPr>
-    <a:solidFill>
-      <a:schemeClr val="bg1"/>
-    </a:solidFill>
-    <a:ln w="9525" cap="flat" cmpd="sng" algn="ctr">
-      <a:solidFill>
-        <a:schemeClr val="tx1">
-          <a:lumMod val="15000"/>
-          <a:lumOff val="85000"/>
-        </a:schemeClr>
-      </a:solidFill>
-      <a:round/>
-    </a:ln>
-    <a:effectLst/>
-  </c:spPr>
-  <c:txPr>
-    <a:bodyPr/>
-    <a:lstStyle/>
-    <a:p>
-      <a:pPr>
-        <a:defRPr/>
-      </a:pPr>
-      <a:endParaRPr lang="ru-RU"/>
-    </a:p>
-  </c:txPr>
-  <c:externalData r:id="rId3">
-    <c:autoUpdate val="0"/>
-  </c:externalData>
-</c:chartSpace>
-</file>
-
-<file path=word/charts/colors1.xml><?xml version="1.0" encoding="utf-8"?>
-<cs:colorStyle xmlns:cs="http://schemas.microsoft.com/office/drawing/2012/chartStyle" xmlns:a="http://schemas.openxmlformats.org/drawingml/2006/main" meth="cycle" id="10">
-  <a:schemeClr val="accent1"/>
-  <a:schemeClr val="accent2"/>
-  <a:schemeClr val="accent3"/>
-  <a:schemeClr val="accent4"/>
-  <a:schemeClr val="accent5"/>
-  <a:schemeClr val="accent6"/>
-  <cs:variation/>
-  <cs:variation>
-    <a:lumMod val="60000"/>
-  </cs:variation>
-  <cs:variation>
-    <a:lumMod val="80000"/>
-    <a:lumOff val="20000"/>
-  </cs:variation>
-  <cs:variation>
-    <a:lumMod val="80000"/>
-  </cs:variation>
-  <cs:variation>
-    <a:lumMod val="60000"/>
-    <a:lumOff val="40000"/>
-  </cs:variation>
-  <cs:variation>
-    <a:lumMod val="50000"/>
-  </cs:variation>
-  <cs:variation>
-    <a:lumMod val="70000"/>
-    <a:lumOff val="30000"/>
-  </cs:variation>
-  <cs:variation>
-    <a:lumMod val="70000"/>
-  </cs:variation>
-  <cs:variation>
-    <a:lumMod val="50000"/>
-    <a:lumOff val="50000"/>
-  </cs:variation>
-</cs:colorStyle>
-</file>
-
-<file path=word/charts/style1.xml><?xml version="1.0" encoding="utf-8"?>
-<cs:chartStyle xmlns:cs="http://schemas.microsoft.com/office/drawing/2012/chartStyle" xmlns:a="http://schemas.openxmlformats.org/drawingml/2006/main" id="227">
-  <cs:axisTitle>
-    <cs:lnRef idx="0"/>
-    <cs:fillRef idx="0"/>
-    <cs:effectRef idx="0"/>
-    <cs:fontRef idx="minor">
-      <a:schemeClr val="tx1">
-        <a:lumMod val="65000"/>
-        <a:lumOff val="35000"/>
-      </a:schemeClr>
-    </cs:fontRef>
-    <cs:defRPr sz="1000" kern="1200"/>
-  </cs:axisTitle>
-  <cs:categoryAxis>
-    <cs:lnRef idx="0"/>
-    <cs:fillRef idx="0"/>
-    <cs:effectRef idx="0"/>
-    <cs:fontRef idx="minor">
-      <a:schemeClr val="tx1">
-        <a:lumMod val="65000"/>
-        <a:lumOff val="35000"/>
-      </a:schemeClr>
-    </cs:fontRef>
-    <cs:spPr>
-      <a:ln w="9525" cap="flat" cmpd="sng" algn="ctr">
-        <a:solidFill>
-          <a:schemeClr val="tx1">
-            <a:lumMod val="15000"/>
-            <a:lumOff val="85000"/>
-          </a:schemeClr>
-        </a:solidFill>
-        <a:round/>
-      </a:ln>
-    </cs:spPr>
-    <cs:defRPr sz="900" kern="1200"/>
-  </cs:categoryAxis>
-  <cs:chartArea mods="allowNoFillOverride allowNoLineOverride">
-    <cs:lnRef idx="0"/>
-    <cs:fillRef idx="0"/>
-    <cs:effectRef idx="0"/>
-    <cs:fontRef idx="minor">
-      <a:schemeClr val="tx1"/>
-    </cs:fontRef>
-    <cs:spPr>
-      <a:solidFill>
-        <a:schemeClr val="bg1"/>
-      </a:solidFill>
-      <a:ln w="9525" cap="flat" cmpd="sng" algn="ctr">
-        <a:solidFill>
-          <a:schemeClr val="tx1">
-            <a:lumMod val="15000"/>
-            <a:lumOff val="85000"/>
-          </a:schemeClr>
-        </a:solidFill>
-        <a:round/>
-      </a:ln>
-    </cs:spPr>
-    <cs:defRPr sz="1000" kern="1200"/>
-  </cs:chartArea>
-  <cs:dataLabel>
-    <cs:lnRef idx="0"/>
-    <cs:fillRef idx="0"/>
-    <cs:effectRef idx="0"/>
-    <cs:fontRef idx="minor">
-      <a:schemeClr val="tx1">
-        <a:lumMod val="75000"/>
-        <a:lumOff val="25000"/>
-      </a:schemeClr>
-    </cs:fontRef>
-    <cs:defRPr sz="900" kern="1200"/>
-  </cs:dataLabel>
-  <cs:dataLabelCallout>
-    <cs:lnRef idx="0"/>
-    <cs:fillRef idx="0"/>
-    <cs:effectRef idx="0"/>
-    <cs:fontRef idx="minor">
-      <a:schemeClr val="dk1">
-        <a:lumMod val="65000"/>
-        <a:lumOff val="35000"/>
-      </a:schemeClr>
-    </cs:fontRef>
-    <cs:spPr>
-      <a:solidFill>
-        <a:schemeClr val="lt1"/>
-      </a:solidFill>
-      <a:ln>
-        <a:solidFill>
-          <a:schemeClr val="dk1">
-            <a:lumMod val="25000"/>
-            <a:lumOff val="75000"/>
-          </a:schemeClr>
-        </a:solidFill>
-      </a:ln>
-    </cs:spPr>
-    <cs:defRPr sz="900" kern="1200"/>
-    <cs:bodyPr rot="0" spcFirstLastPara="1" vertOverflow="clip" horzOverflow="clip" vert="horz" wrap="square" lIns="36576" tIns="18288" rIns="36576" bIns="18288" anchor="ctr" anchorCtr="1">
-      <a:spAutoFit/>
-    </cs:bodyPr>
-  </cs:dataLabelCallout>
-  <cs:dataPoint>
-    <cs:lnRef idx="0"/>
-    <cs:fillRef idx="1">
-      <cs:styleClr val="auto"/>
-    </cs:fillRef>
-    <cs:effectRef idx="0"/>
-    <cs:fontRef idx="minor">
-      <a:schemeClr val="tx1"/>
-    </cs:fontRef>
-    <cs:spPr>
-      <a:solidFill>
-        <a:schemeClr val="phClr"/>
-      </a:solidFill>
-    </cs:spPr>
-  </cs:dataPoint>
-  <cs:dataPoint3D>
-    <cs:lnRef idx="0"/>
-    <cs:fillRef idx="1">
-      <cs:styleClr val="auto"/>
-    </cs:fillRef>
-    <cs:effectRef idx="0"/>
-    <cs:fontRef idx="minor">
-      <a:schemeClr val="tx1"/>
-    </cs:fontRef>
-    <cs:spPr>
-      <a:solidFill>
-        <a:schemeClr val="phClr"/>
-      </a:solidFill>
-    </cs:spPr>
-  </cs:dataPoint3D>
-  <cs:dataPointLine>
-    <cs:lnRef idx="0">
-      <cs:styleClr val="auto"/>
-    </cs:lnRef>
-    <cs:fillRef idx="1"/>
-    <cs:effectRef idx="0"/>
-    <cs:fontRef idx="minor">
-      <a:schemeClr val="tx1"/>
-    </cs:fontRef>
-    <cs:spPr>
-      <a:ln w="28575" cap="rnd">
-        <a:solidFill>
-          <a:schemeClr val="phClr"/>
-        </a:solidFill>
-        <a:round/>
-      </a:ln>
-    </cs:spPr>
-  </cs:dataPointLine>
-  <cs:dataPointMarker>
-    <cs:lnRef idx="0">
-      <cs:styleClr val="auto"/>
-    </cs:lnRef>
-    <cs:fillRef idx="1">
-      <cs:styleClr val="auto"/>
-    </cs:fillRef>
-    <cs:effectRef idx="0"/>
-    <cs:fontRef idx="minor">
-      <a:schemeClr val="tx1"/>
-    </cs:fontRef>
-    <cs:spPr>
-      <a:solidFill>
-        <a:schemeClr val="phClr"/>
-      </a:solidFill>
-      <a:ln w="9525">
-        <a:solidFill>
-          <a:schemeClr val="phClr"/>
-        </a:solidFill>
-      </a:ln>
-    </cs:spPr>
-  </cs:dataPointMarker>
-  <cs:dataPointMarkerLayout symbol="circle" size="5"/>
-  <cs:dataPointWireframe>
-    <cs:lnRef idx="0">
-      <cs:styleClr val="auto"/>
-    </cs:lnRef>
-    <cs:fillRef idx="1"/>
-    <cs:effectRef idx="0"/>
-    <cs:fontRef idx="minor">
-      <a:schemeClr val="tx1"/>
-    </cs:fontRef>
-    <cs:spPr>
-      <a:ln w="9525" cap="rnd">
-        <a:solidFill>
-          <a:schemeClr val="phClr"/>
-        </a:solidFill>
-        <a:round/>
-      </a:ln>
-    </cs:spPr>
-  </cs:dataPointWireframe>
-  <cs:dataTable>
-    <cs:lnRef idx="0"/>
-    <cs:fillRef idx="0"/>
-    <cs:effectRef idx="0"/>
-    <cs:fontRef idx="minor">
-      <a:schemeClr val="tx1">
-        <a:lumMod val="65000"/>
-        <a:lumOff val="35000"/>
-      </a:schemeClr>
-    </cs:fontRef>
-    <cs:spPr>
-      <a:noFill/>
-      <a:ln w="9525" cap="flat" cmpd="sng" algn="ctr">
-        <a:solidFill>
-          <a:schemeClr val="tx1">
-            <a:lumMod val="15000"/>
-            <a:lumOff val="85000"/>
-          </a:schemeClr>
-        </a:solidFill>
-        <a:round/>
-      </a:ln>
-    </cs:spPr>
-    <cs:defRPr sz="900" kern="1200"/>
-  </cs:dataTable>
-  <cs:downBar>
-    <cs:lnRef idx="0"/>
-    <cs:fillRef idx="0"/>
-    <cs:effectRef idx="0"/>
-    <cs:fontRef idx="minor">
-      <a:schemeClr val="dk1"/>
-    </cs:fontRef>
-    <cs:spPr>
-      <a:solidFill>
-        <a:schemeClr val="dk1">
-          <a:lumMod val="65000"/>
-          <a:lumOff val="35000"/>
-        </a:schemeClr>
-      </a:solidFill>
-      <a:ln w="9525">
-        <a:solidFill>
-          <a:schemeClr val="tx1">
-            <a:lumMod val="65000"/>
-            <a:lumOff val="35000"/>
-          </a:schemeClr>
-        </a:solidFill>
-      </a:ln>
-    </cs:spPr>
-  </cs:downBar>
-  <cs:dropLine>
-    <cs:lnRef idx="0"/>
-    <cs:fillRef idx="0"/>
-    <cs:effectRef idx="0"/>
-    <cs:fontRef idx="minor">
-      <a:schemeClr val="tx1"/>
-    </cs:fontRef>
-    <cs:spPr>
-      <a:ln w="9525" cap="flat" cmpd="sng" algn="ctr">
-        <a:solidFill>
-          <a:schemeClr val="tx1">
-            <a:lumMod val="35000"/>
-            <a:lumOff val="65000"/>
-          </a:schemeClr>
-        </a:solidFill>
-        <a:round/>
-      </a:ln>
-    </cs:spPr>
-  </cs:dropLine>
-  <cs:errorBar>
-    <cs:lnRef idx="0"/>
-    <cs:fillRef idx="0"/>
-    <cs:effectRef idx="0"/>
-    <cs:fontRef idx="minor">
-      <a:schemeClr val="tx1"/>
-    </cs:fontRef>
-    <cs:spPr>
-      <a:ln w="9525" cap="flat" cmpd="sng" algn="ctr">
-        <a:solidFill>
-          <a:schemeClr val="tx1">
-            <a:lumMod val="65000"/>
-            <a:lumOff val="35000"/>
-          </a:schemeClr>
-        </a:solidFill>
-        <a:round/>
-      </a:ln>
-    </cs:spPr>
-  </cs:errorBar>
-  <cs:floor>
-    <cs:lnRef idx="0"/>
-    <cs:fillRef idx="0"/>
-    <cs:effectRef idx="0"/>
-    <cs:fontRef idx="minor">
-      <a:schemeClr val="tx1"/>
-    </cs:fontRef>
-    <cs:spPr>
-      <a:noFill/>
-      <a:ln>
-        <a:noFill/>
-      </a:ln>
-    </cs:spPr>
-  </cs:floor>
-  <cs:gridlineMajor>
-    <cs:lnRef idx="0"/>
-    <cs:fillRef idx="0"/>
-    <cs:effectRef idx="0"/>
-    <cs:fontRef idx="minor">
-      <a:schemeClr val="tx1"/>
-    </cs:fontRef>
-    <cs:spPr>
-      <a:ln w="9525" cap="flat" cmpd="sng" algn="ctr">
-        <a:solidFill>
-          <a:schemeClr val="tx1">
-            <a:lumMod val="15000"/>
-            <a:lumOff val="85000"/>
-          </a:schemeClr>
-        </a:solidFill>
-        <a:round/>
-      </a:ln>
-    </cs:spPr>
-  </cs:gridlineMajor>
-  <cs:gridlineMinor>
-    <cs:lnRef idx="0"/>
-    <cs:fillRef idx="0"/>
-    <cs:effectRef idx="0"/>
-    <cs:fontRef idx="minor">
-      <a:schemeClr val="tx1"/>
-    </cs:fontRef>
-    <cs:spPr>
-      <a:ln w="9525" cap="flat" cmpd="sng" algn="ctr">
-        <a:solidFill>
-          <a:schemeClr val="tx1">
-            <a:lumMod val="5000"/>
-            <a:lumOff val="95000"/>
-          </a:schemeClr>
-        </a:solidFill>
-        <a:round/>
-      </a:ln>
-    </cs:spPr>
-  </cs:gridlineMinor>
-  <cs:hiLoLine>
-    <cs:lnRef idx="0"/>
-    <cs:fillRef idx="0"/>
-    <cs:effectRef idx="0"/>
-    <cs:fontRef idx="minor">
-      <a:schemeClr val="tx1"/>
-    </cs:fontRef>
-    <cs:spPr>
-      <a:ln w="9525" cap="flat" cmpd="sng" algn="ctr">
-        <a:solidFill>
-          <a:schemeClr val="tx1">
-            <a:lumMod val="75000"/>
-            <a:lumOff val="25000"/>
-          </a:schemeClr>
-        </a:solidFill>
-        <a:round/>
-      </a:ln>
-    </cs:spPr>
-  </cs:hiLoLine>
-  <cs:leaderLine>
-    <cs:lnRef idx="0"/>
-    <cs:fillRef idx="0"/>
-    <cs:effectRef idx="0"/>
-    <cs:fontRef idx="minor">
-      <a:schemeClr val="tx1"/>
-    </cs:fontRef>
-    <cs:spPr>
-      <a:ln w="9525" cap="flat" cmpd="sng" algn="ctr">
-        <a:solidFill>
-          <a:schemeClr val="tx1">
-            <a:lumMod val="35000"/>
-            <a:lumOff val="65000"/>
-          </a:schemeClr>
-        </a:solidFill>
-        <a:round/>
-      </a:ln>
-    </cs:spPr>
-  </cs:leaderLine>
-  <cs:legend>
-    <cs:lnRef idx="0"/>
-    <cs:fillRef idx="0"/>
-    <cs:effectRef idx="0"/>
-    <cs:fontRef idx="minor">
-      <a:schemeClr val="tx1">
-        <a:lumMod val="65000"/>
-        <a:lumOff val="35000"/>
-      </a:schemeClr>
-    </cs:fontRef>
-    <cs:defRPr sz="900" kern="1200"/>
-  </cs:legend>
-  <cs:plotArea mods="allowNoFillOverride allowNoLineOverride">
-    <cs:lnRef idx="0"/>
-    <cs:fillRef idx="0"/>
-    <cs:effectRef idx="0"/>
-    <cs:fontRef idx="minor">
-      <a:schemeClr val="tx1"/>
-    </cs:fontRef>
-  </cs:plotArea>
-  <cs:plotArea3D mods="allowNoFillOverride allowNoLineOverride">
-    <cs:lnRef idx="0"/>
-    <cs:fillRef idx="0"/>
-    <cs:effectRef idx="0"/>
-    <cs:fontRef idx="minor">
-      <a:schemeClr val="tx1"/>
-    </cs:fontRef>
-  </cs:plotArea3D>
-  <cs:seriesAxis>
-    <cs:lnRef idx="0"/>
-    <cs:fillRef idx="0"/>
-    <cs:effectRef idx="0"/>
-    <cs:fontRef idx="minor">
-      <a:schemeClr val="tx1">
-        <a:lumMod val="65000"/>
-        <a:lumOff val="35000"/>
-      </a:schemeClr>
-    </cs:fontRef>
-    <cs:defRPr sz="900" kern="1200"/>
-  </cs:seriesAxis>
-  <cs:seriesLine>
-    <cs:lnRef idx="0"/>
-    <cs:fillRef idx="0"/>
-    <cs:effectRef idx="0"/>
-    <cs:fontRef idx="minor">
-      <a:schemeClr val="tx1"/>
-    </cs:fontRef>
-    <cs:spPr>
-      <a:ln w="9525" cap="flat" cmpd="sng" algn="ctr">
-        <a:solidFill>
-          <a:schemeClr val="tx1">
-            <a:lumMod val="35000"/>
-            <a:lumOff val="65000"/>
-          </a:schemeClr>
-        </a:solidFill>
-        <a:round/>
-      </a:ln>
-    </cs:spPr>
-  </cs:seriesLine>
-  <cs:title>
-    <cs:lnRef idx="0"/>
-    <cs:fillRef idx="0"/>
-    <cs:effectRef idx="0"/>
-    <cs:fontRef idx="minor">
-      <a:schemeClr val="tx1">
-        <a:lumMod val="65000"/>
-        <a:lumOff val="35000"/>
-      </a:schemeClr>
-    </cs:fontRef>
-    <cs:defRPr sz="1400" b="0" kern="1200" spc="0" baseline="0"/>
-  </cs:title>
-  <cs:trendline>
-    <cs:lnRef idx="0">
-      <cs:styleClr val="auto"/>
-    </cs:lnRef>
-    <cs:fillRef idx="0"/>
-    <cs:effectRef idx="0"/>
-    <cs:fontRef idx="minor">
-      <a:schemeClr val="tx1"/>
-    </cs:fontRef>
-    <cs:spPr>
-      <a:ln w="19050" cap="rnd">
-        <a:solidFill>
-          <a:schemeClr val="phClr"/>
-        </a:solidFill>
-        <a:prstDash val="sysDot"/>
-      </a:ln>
-    </cs:spPr>
-  </cs:trendline>
-  <cs:trendlineLabel>
-    <cs:lnRef idx="0"/>
-    <cs:fillRef idx="0"/>
-    <cs:effectRef idx="0"/>
-    <cs:fontRef idx="minor">
-      <a:schemeClr val="tx1">
-        <a:lumMod val="65000"/>
-        <a:lumOff val="35000"/>
-      </a:schemeClr>
-    </cs:fontRef>
-    <cs:defRPr sz="900" kern="1200"/>
-  </cs:trendlineLabel>
-  <cs:upBar>
-    <cs:lnRef idx="0"/>
-    <cs:fillRef idx="0"/>
-    <cs:effectRef idx="0"/>
-    <cs:fontRef idx="minor">
-      <a:schemeClr val="dk1"/>
-    </cs:fontRef>
-    <cs:spPr>
-      <a:solidFill>
-        <a:schemeClr val="lt1"/>
-      </a:solidFill>
-      <a:ln w="9525">
-        <a:solidFill>
-          <a:schemeClr val="tx1">
-            <a:lumMod val="15000"/>
-            <a:lumOff val="85000"/>
-          </a:schemeClr>
-        </a:solidFill>
-      </a:ln>
-    </cs:spPr>
-  </cs:upBar>
-  <cs:valueAxis>
-    <cs:lnRef idx="0"/>
-    <cs:fillRef idx="0"/>
-    <cs:effectRef idx="0"/>
-    <cs:fontRef idx="minor">
-      <a:schemeClr val="tx1">
-        <a:lumMod val="65000"/>
-        <a:lumOff val="35000"/>
-      </a:schemeClr>
-    </cs:fontRef>
-    <cs:defRPr sz="900" kern="1200"/>
-  </cs:valueAxis>
-  <cs:wall>
-    <cs:lnRef idx="0"/>
-    <cs:fillRef idx="0"/>
-    <cs:effectRef idx="0"/>
-    <cs:fontRef idx="minor">
-      <a:schemeClr val="tx1"/>
-    </cs:fontRef>
-    <cs:spPr>
-      <a:noFill/>
-      <a:ln>
-        <a:noFill/>
-      </a:ln>
-    </cs:spPr>
-  </cs:wall>
-</cs:chartStyle>
-</file>
-
 <file path=word/theme/theme1.xml><?xml version="1.0" encoding="utf-8"?>
 <a:theme xmlns:a="http://schemas.openxmlformats.org/drawingml/2006/main" name="Тема Office">
   <a:themeElements>

</xml_diff>

<commit_message>
Brent's method report added
</commit_message>
<xml_diff>
--- a/Lab1_report.docx
+++ b/Lab1_report.docx
@@ -1,6 +1,6 @@
 
 <file path=word/document.xml><?xml version="1.0" encoding="utf-8"?>
-<w:document xmlns:wpc="http://schemas.microsoft.com/office/word/2010/wordprocessingCanvas" xmlns:cx="http://schemas.microsoft.com/office/drawing/2014/chartex" xmlns:cx1="http://schemas.microsoft.com/office/drawing/2015/9/8/chartex" xmlns:cx2="http://schemas.microsoft.com/office/drawing/2015/10/21/chartex" xmlns:cx3="http://schemas.microsoft.com/office/drawing/2016/5/9/chartex" xmlns:cx4="http://schemas.microsoft.com/office/drawing/2016/5/10/chartex" xmlns:cx5="http://schemas.microsoft.com/office/drawing/2016/5/11/chartex" xmlns:cx6="http://schemas.microsoft.com/office/drawing/2016/5/12/chartex" xmlns:cx7="http://schemas.microsoft.com/office/drawing/2016/5/13/chartex" xmlns:cx8="http://schemas.microsoft.com/office/drawing/2016/5/14/chartex" xmlns:mc="http://schemas.openxmlformats.org/markup-compatibility/2006" xmlns:aink="http://schemas.microsoft.com/office/drawing/2016/ink" xmlns:am3d="http://schemas.microsoft.com/office/drawing/2017/model3d" xmlns:o="urn:schemas-microsoft-com:office:office" xmlns:r="http://schemas.openxmlformats.org/officeDocument/2006/relationships" xmlns:m="http://schemas.openxmlformats.org/officeDocument/2006/math" xmlns:v="urn:schemas-microsoft-com:vml" xmlns:wp14="http://schemas.microsoft.com/office/word/2010/wordprocessingDrawing" xmlns:wp="http://schemas.openxmlformats.org/drawingml/2006/wordprocessingDrawing" xmlns:w10="urn:schemas-microsoft-com:office:word" xmlns:w="http://schemas.openxmlformats.org/wordprocessingml/2006/main" xmlns:w14="http://schemas.microsoft.com/office/word/2010/wordml" xmlns:w15="http://schemas.microsoft.com/office/word/2012/wordml" xmlns:w16cex="http://schemas.microsoft.com/office/word/2018/wordml/cex" xmlns:w16cid="http://schemas.microsoft.com/office/word/2016/wordml/cid" xmlns:w16="http://schemas.microsoft.com/office/word/2018/wordml" xmlns:w16se="http://schemas.microsoft.com/office/word/2015/wordml/symex" xmlns:wpg="http://schemas.microsoft.com/office/word/2010/wordprocessingGroup" xmlns:wpi="http://schemas.microsoft.com/office/word/2010/wordprocessingInk" xmlns:wne="http://schemas.microsoft.com/office/word/2006/wordml" xmlns:wps="http://schemas.microsoft.com/office/word/2010/wordprocessingShape" mc:Ignorable="w14 w15 w16se w16cid w16 w16cex wp14">
+<w:document xmlns:wpc="http://schemas.microsoft.com/office/word/2010/wordprocessingCanvas" xmlns:cx="http://schemas.microsoft.com/office/drawing/2014/chartex" xmlns:mc="http://schemas.openxmlformats.org/markup-compatibility/2006" xmlns:o="urn:schemas-microsoft-com:office:office" xmlns:r="http://schemas.openxmlformats.org/officeDocument/2006/relationships" xmlns:m="http://schemas.openxmlformats.org/officeDocument/2006/math" xmlns:v="urn:schemas-microsoft-com:vml" xmlns:wp14="http://schemas.microsoft.com/office/word/2010/wordprocessingDrawing" xmlns:wp="http://schemas.openxmlformats.org/drawingml/2006/wordprocessingDrawing" xmlns:w10="urn:schemas-microsoft-com:office:word" xmlns:w="http://schemas.openxmlformats.org/wordprocessingml/2006/main" xmlns:w14="http://schemas.microsoft.com/office/word/2010/wordml" xmlns:w15="http://schemas.microsoft.com/office/word/2012/wordml" xmlns:w16se="http://schemas.microsoft.com/office/word/2015/wordml/symex" xmlns:wpg="http://schemas.microsoft.com/office/word/2010/wordprocessingGroup" xmlns:wpi="http://schemas.microsoft.com/office/word/2010/wordprocessingInk" xmlns:wne="http://schemas.microsoft.com/office/word/2006/wordml" xmlns:wps="http://schemas.microsoft.com/office/word/2010/wordprocessingShape" mc:Ignorable="w14 w15 w16se wp14">
   <w:body>
     <w:p>
       <w:pPr>
@@ -140,6 +140,7 @@
           <w:szCs w:val="24"/>
         </w:rPr>
       </w:pPr>
+      <w:proofErr w:type="spellStart"/>
       <w:r>
         <w:rPr>
           <w:rFonts w:ascii="Times New Roman" w:eastAsia="Times New Roman" w:hAnsi="Times New Roman" w:cs="Times New Roman"/>
@@ -147,7 +148,17 @@
           <w:sz w:val="24"/>
           <w:szCs w:val="24"/>
         </w:rPr>
-        <w:t>Отчет по лабораторной работе №1</w:t>
+        <w:t>Отчет</w:t>
+      </w:r>
+      <w:proofErr w:type="spellEnd"/>
+      <w:r>
+        <w:rPr>
+          <w:rFonts w:ascii="Times New Roman" w:eastAsia="Times New Roman" w:hAnsi="Times New Roman" w:cs="Times New Roman"/>
+          <w:b/>
+          <w:sz w:val="24"/>
+          <w:szCs w:val="24"/>
+        </w:rPr>
+        <w:t xml:space="preserve"> по лабораторной работе №1</w:t>
       </w:r>
     </w:p>
     <w:p>
@@ -188,7 +199,27 @@
           <w:sz w:val="24"/>
           <w:szCs w:val="24"/>
         </w:rPr>
-        <w:t>Авторы: Зюзько Роман, Пак Руслан, Иванов Дмитрий</w:t>
+        <w:t xml:space="preserve">Авторы: </w:t>
+      </w:r>
+      <w:proofErr w:type="spellStart"/>
+      <w:r>
+        <w:rPr>
+          <w:rFonts w:ascii="Times New Roman" w:eastAsia="Times New Roman" w:hAnsi="Times New Roman" w:cs="Times New Roman"/>
+          <w:color w:val="000000"/>
+          <w:sz w:val="24"/>
+          <w:szCs w:val="24"/>
+        </w:rPr>
+        <w:t>Зюзько</w:t>
+      </w:r>
+      <w:proofErr w:type="spellEnd"/>
+      <w:r>
+        <w:rPr>
+          <w:rFonts w:ascii="Times New Roman" w:eastAsia="Times New Roman" w:hAnsi="Times New Roman" w:cs="Times New Roman"/>
+          <w:color w:val="000000"/>
+          <w:sz w:val="24"/>
+          <w:szCs w:val="24"/>
+        </w:rPr>
+        <w:t xml:space="preserve"> Роман, Пак Руслан, Иванов Дмитрий</w:t>
       </w:r>
     </w:p>
     <w:p>
@@ -209,8 +240,19 @@
           <w:sz w:val="24"/>
           <w:szCs w:val="24"/>
         </w:rPr>
-        <w:t>Факультет: ФИТиП</w:t>
-      </w:r>
+        <w:t xml:space="preserve">Факультет: </w:t>
+      </w:r>
+      <w:proofErr w:type="spellStart"/>
+      <w:r>
+        <w:rPr>
+          <w:rFonts w:ascii="Times New Roman" w:eastAsia="Times New Roman" w:hAnsi="Times New Roman" w:cs="Times New Roman"/>
+          <w:color w:val="000000"/>
+          <w:sz w:val="24"/>
+          <w:szCs w:val="24"/>
+        </w:rPr>
+        <w:t>ФИТиП</w:t>
+      </w:r>
+      <w:proofErr w:type="spellEnd"/>
     </w:p>
     <w:p>
       <w:pPr>
@@ -503,7 +545,14 @@
           <w:sz w:val="24"/>
           <w:szCs w:val="24"/>
         </w:rPr>
-        <w:t>Метод Дихотомии</w:t>
+        <w:t>Метод д</w:t>
+      </w:r>
+      <w:r>
+        <w:rPr>
+          <w:sz w:val="24"/>
+          <w:szCs w:val="24"/>
+        </w:rPr>
+        <w:t>ихотомии</w:t>
       </w:r>
     </w:p>
     <w:p>
@@ -583,8 +632,17 @@
           <w:sz w:val="24"/>
           <w:szCs w:val="24"/>
         </w:rPr>
-        <w:t>Комбинированный метод Брента</w:t>
-      </w:r>
+        <w:t xml:space="preserve">Комбинированный метод </w:t>
+      </w:r>
+      <w:proofErr w:type="spellStart"/>
+      <w:r>
+        <w:rPr>
+          <w:sz w:val="24"/>
+          <w:szCs w:val="24"/>
+        </w:rPr>
+        <w:t>Брента</w:t>
+      </w:r>
+      <w:proofErr w:type="spellEnd"/>
     </w:p>
     <w:p>
       <w:pPr>
@@ -1006,7 +1064,13 @@
     </w:p>
     <w:p>
       <w:r>
-        <w:t>Данное уравнение является трансцендентным, следовательно не имеет общего способа решения.</w:t>
+        <w:t>Данное уравнение является трансцендентным, следовательно</w:t>
+      </w:r>
+      <w:r>
+        <w:t>,</w:t>
+      </w:r>
+      <w:r>
+        <w:t xml:space="preserve"> не имеет общего способа решения.</w:t>
       </w:r>
     </w:p>
     <w:p>
@@ -1119,16 +1183,26 @@
       <w:pPr>
         <w:jc w:val="center"/>
         <w:rPr>
-          <w:sz w:val="24"/>
-          <w:szCs w:val="24"/>
-        </w:rPr>
-      </w:pPr>
-      <w:r>
-        <w:rPr>
-          <w:sz w:val="24"/>
-          <w:szCs w:val="24"/>
-        </w:rPr>
-        <w:t>Метод Дихотомии</w:t>
+          <w:i/>
+          <w:sz w:val="28"/>
+          <w:szCs w:val="28"/>
+        </w:rPr>
+      </w:pPr>
+      <w:r>
+        <w:rPr>
+          <w:i/>
+          <w:sz w:val="28"/>
+          <w:szCs w:val="28"/>
+        </w:rPr>
+        <w:t>Метод д</w:t>
+      </w:r>
+      <w:r>
+        <w:rPr>
+          <w:i/>
+          <w:sz w:val="28"/>
+          <w:szCs w:val="28"/>
+        </w:rPr>
+        <w:t>ихотомии</w:t>
       </w:r>
     </w:p>
     <w:tbl>
@@ -1341,10 +1415,10 @@
             <v:path o:extrusionok="f" gradientshapeok="t" o:connecttype="rect"/>
             <o:lock v:ext="edit" aspectratio="t"/>
           </v:shapetype>
-          <v:shape id="_x0000_i1039" type="#_x0000_t75" style="width:468pt;height:363pt" o:ole="">
+          <v:shape id="_x0000_i1025" type="#_x0000_t75" style="width:468pt;height:363pt" o:ole="">
             <v:imagedata r:id="rId8" o:title=""/>
           </v:shape>
-          <o:OLEObject Type="Embed" ProgID="Excel.Sheet.12" ShapeID="_x0000_i1039" DrawAspect="Content" ObjectID="_1677227155" r:id="rId9"/>
+          <o:OLEObject Type="Embed" ProgID="Excel.Sheet.12" ShapeID="_x0000_i1025" DrawAspect="Content" ObjectID="_1677528238" r:id="rId9"/>
         </w:object>
       </w:r>
     </w:p>
@@ -1359,14 +1433,16 @@
       <w:pPr>
         <w:jc w:val="center"/>
         <w:rPr>
-          <w:sz w:val="24"/>
-          <w:szCs w:val="24"/>
-        </w:rPr>
-      </w:pPr>
-      <w:r>
-        <w:rPr>
-          <w:sz w:val="24"/>
-          <w:szCs w:val="24"/>
+          <w:i/>
+          <w:sz w:val="28"/>
+          <w:szCs w:val="28"/>
+        </w:rPr>
+      </w:pPr>
+      <w:r>
+        <w:rPr>
+          <w:i/>
+          <w:sz w:val="28"/>
+          <w:szCs w:val="28"/>
         </w:rPr>
         <w:lastRenderedPageBreak/>
         <w:t>Метод золотого сечения</w:t>
@@ -1530,20 +1606,15 @@
       </w:tr>
     </w:tbl>
     <w:p/>
-    <w:p>
-      <w:r>
-        <w:t>Результаты вычислений алгоритма</w:t>
-      </w:r>
-    </w:p>
     <w:bookmarkStart w:id="1" w:name="_MON_1677223557"/>
     <w:bookmarkEnd w:id="1"/>
     <w:p>
       <w:r>
         <w:object w:dxaOrig="7498" w:dyaOrig="7484" w14:anchorId="057D3D0B">
-          <v:shape id="_x0000_i1086" type="#_x0000_t75" style="width:468pt;height:498pt" o:ole="">
+          <v:shape id="_x0000_i1026" type="#_x0000_t75" style="width:468pt;height:498pt" o:ole="">
             <v:imagedata r:id="rId10" o:title=""/>
           </v:shape>
-          <o:OLEObject Type="Embed" ProgID="Excel.Sheet.12" ShapeID="_x0000_i1086" DrawAspect="Content" ObjectID="_1677227156" r:id="rId11"/>
+          <o:OLEObject Type="Embed" ProgID="Excel.Sheet.12" ShapeID="_x0000_i1026" DrawAspect="Content" ObjectID="_1677528239" r:id="rId11"/>
         </w:object>
       </w:r>
     </w:p>
@@ -1552,13 +1623,18 @@
     <w:p>
       <w:pPr>
         <w:jc w:val="center"/>
-      </w:pPr>
-      <w:r>
-        <w:rPr>
-          <w:sz w:val="24"/>
-          <w:szCs w:val="24"/>
-        </w:rPr>
-        <w:lastRenderedPageBreak/>
+        <w:rPr>
+          <w:i/>
+          <w:sz w:val="28"/>
+          <w:szCs w:val="28"/>
+        </w:rPr>
+      </w:pPr>
+      <w:r>
+        <w:rPr>
+          <w:i/>
+          <w:sz w:val="28"/>
+          <w:szCs w:val="28"/>
+        </w:rPr>
         <w:t>Метод Фибоначчи</w:t>
       </w:r>
     </w:p>
@@ -1595,6 +1671,7 @@
                 <w:sz w:val="24"/>
                 <w:szCs w:val="24"/>
               </w:rPr>
+              <w:lastRenderedPageBreak/>
               <w:t>Исходные данные</w:t>
             </w:r>
           </w:p>
@@ -1725,10 +1802,10 @@
     <w:p>
       <w:r>
         <w:object w:dxaOrig="7498" w:dyaOrig="7484" w14:anchorId="5435F22E">
-          <v:shape id="_x0000_i1056" type="#_x0000_t75" style="width:468pt;height:498pt" o:ole="">
+          <v:shape id="_x0000_i1027" type="#_x0000_t75" style="width:468pt;height:498pt" o:ole="">
             <v:imagedata r:id="rId12" o:title=""/>
           </v:shape>
-          <o:OLEObject Type="Embed" ProgID="Excel.Sheet.12" ShapeID="_x0000_i1056" DrawAspect="Content" ObjectID="_1677227157" r:id="rId13"/>
+          <o:OLEObject Type="Embed" ProgID="Excel.Sheet.12" ShapeID="_x0000_i1027" DrawAspect="Content" ObjectID="_1677528240" r:id="rId13"/>
         </w:object>
       </w:r>
     </w:p>
@@ -1737,20 +1814,19 @@
     <w:p>
       <w:pPr>
         <w:jc w:val="center"/>
-      </w:pPr>
-      <w:r>
-        <w:rPr>
-          <w:sz w:val="24"/>
-          <w:szCs w:val="24"/>
-        </w:rPr>
-        <w:t xml:space="preserve">Метод </w:t>
-      </w:r>
-      <w:r>
-        <w:rPr>
-          <w:sz w:val="24"/>
-          <w:szCs w:val="24"/>
-        </w:rPr>
-        <w:t>парабол</w:t>
+        <w:rPr>
+          <w:i/>
+          <w:sz w:val="28"/>
+          <w:szCs w:val="28"/>
+        </w:rPr>
+      </w:pPr>
+      <w:r>
+        <w:rPr>
+          <w:i/>
+          <w:sz w:val="28"/>
+          <w:szCs w:val="28"/>
+        </w:rPr>
+        <w:t>Метод парабол</w:t>
       </w:r>
     </w:p>
     <w:tbl>
@@ -1960,11 +2036,11 @@
         <w:jc w:val="center"/>
       </w:pPr>
       <w:r>
-        <w:object w:dxaOrig="7128" w:dyaOrig="4584" w14:anchorId="5397DBF0">
-          <v:shape id="_x0000_i1116" type="#_x0000_t75" style="width:507pt;height:304.5pt" o:ole="">
+        <w:object w:dxaOrig="7106" w:dyaOrig="4630" w14:anchorId="5397DBF0">
+          <v:shape id="_x0000_i1028" type="#_x0000_t75" style="width:505.5pt;height:307.5pt" o:ole="">
             <v:imagedata r:id="rId14" o:title=""/>
           </v:shape>
-          <o:OLEObject Type="Embed" ProgID="Excel.Sheet.12" ShapeID="_x0000_i1116" DrawAspect="Content" ObjectID="_1677227158" r:id="rId15"/>
+          <o:OLEObject Type="Embed" ProgID="Excel.Sheet.12" ShapeID="_x0000_i1028" DrawAspect="Content" ObjectID="_1677528241" r:id="rId15"/>
         </w:object>
       </w:r>
     </w:p>
@@ -2028,6 +2104,213 @@
         <w:jc w:val="center"/>
       </w:pPr>
     </w:p>
+    <w:p>
+      <w:pPr>
+        <w:jc w:val="center"/>
+        <w:rPr>
+          <w:i/>
+          <w:sz w:val="28"/>
+          <w:szCs w:val="28"/>
+        </w:rPr>
+      </w:pPr>
+      <w:r>
+        <w:rPr>
+          <w:i/>
+          <w:sz w:val="28"/>
+          <w:szCs w:val="28"/>
+        </w:rPr>
+        <w:t xml:space="preserve">Комбинированный метод </w:t>
+      </w:r>
+      <w:proofErr w:type="spellStart"/>
+      <w:r>
+        <w:rPr>
+          <w:i/>
+          <w:sz w:val="28"/>
+          <w:szCs w:val="28"/>
+        </w:rPr>
+        <w:t>Брента</w:t>
+      </w:r>
+      <w:proofErr w:type="spellEnd"/>
+    </w:p>
+    <w:tbl>
+      <w:tblPr>
+        <w:tblStyle w:val="a5"/>
+        <w:tblW w:w="0" w:type="auto"/>
+        <w:tblLook w:val="04A0" w:firstRow="1" w:lastRow="0" w:firstColumn="1" w:lastColumn="0" w:noHBand="0" w:noVBand="1"/>
+      </w:tblPr>
+      <w:tblGrid>
+        <w:gridCol w:w="3109"/>
+        <w:gridCol w:w="3109"/>
+        <w:gridCol w:w="3109"/>
+      </w:tblGrid>
+      <w:tr>
+        <w:trPr>
+          <w:trHeight w:val="605"/>
+        </w:trPr>
+        <w:tc>
+          <w:tcPr>
+            <w:tcW w:w="9327" w:type="dxa"/>
+            <w:gridSpan w:val="3"/>
+          </w:tcPr>
+          <w:p>
+            <w:pPr>
+              <w:jc w:val="center"/>
+              <w:rPr>
+                <w:sz w:val="24"/>
+                <w:szCs w:val="24"/>
+              </w:rPr>
+            </w:pPr>
+            <w:r>
+              <w:rPr>
+                <w:sz w:val="24"/>
+                <w:szCs w:val="24"/>
+              </w:rPr>
+              <w:t>Исходные данные</w:t>
+            </w:r>
+          </w:p>
+        </w:tc>
+      </w:tr>
+      <w:tr>
+        <w:trPr>
+          <w:trHeight w:val="605"/>
+        </w:trPr>
+        <w:tc>
+          <w:tcPr>
+            <w:tcW w:w="3109" w:type="dxa"/>
+          </w:tcPr>
+          <w:p>
+            <w:pPr>
+              <w:rPr>
+                <w:lang w:val="en-US"/>
+              </w:rPr>
+            </w:pPr>
+            <w:r>
+              <w:rPr>
+                <w:lang w:val="en-US"/>
+              </w:rPr>
+              <w:t>a</w:t>
+            </w:r>
+          </w:p>
+        </w:tc>
+        <w:tc>
+          <w:tcPr>
+            <w:tcW w:w="3109" w:type="dxa"/>
+          </w:tcPr>
+          <w:p>
+            <w:pPr>
+              <w:rPr>
+                <w:lang w:val="en-US"/>
+              </w:rPr>
+            </w:pPr>
+            <w:r>
+              <w:rPr>
+                <w:lang w:val="en-US"/>
+              </w:rPr>
+              <w:t>b</w:t>
+            </w:r>
+          </w:p>
+        </w:tc>
+        <w:tc>
+          <w:tcPr>
+            <w:tcW w:w="3109" w:type="dxa"/>
+          </w:tcPr>
+          <w:p>
+            <w:pPr>
+              <w:rPr>
+                <w:lang w:val="en-US"/>
+              </w:rPr>
+            </w:pPr>
+            <w:r>
+              <w:rPr>
+                <w:lang w:val="en-US"/>
+              </w:rPr>
+              <w:t>epsilon</w:t>
+            </w:r>
+          </w:p>
+        </w:tc>
+      </w:tr>
+      <w:tr>
+        <w:trPr>
+          <w:trHeight w:val="588"/>
+        </w:trPr>
+        <w:tc>
+          <w:tcPr>
+            <w:tcW w:w="3109" w:type="dxa"/>
+          </w:tcPr>
+          <w:p>
+            <w:pPr>
+              <w:rPr>
+                <w:lang w:val="en-US"/>
+              </w:rPr>
+            </w:pPr>
+            <w:r>
+              <w:rPr>
+                <w:lang w:val="en-US"/>
+              </w:rPr>
+              <w:t>0.1</w:t>
+            </w:r>
+          </w:p>
+        </w:tc>
+        <w:tc>
+          <w:tcPr>
+            <w:tcW w:w="3109" w:type="dxa"/>
+          </w:tcPr>
+          <w:p>
+            <w:pPr>
+              <w:rPr>
+                <w:lang w:val="en-US"/>
+              </w:rPr>
+            </w:pPr>
+            <w:r>
+              <w:rPr>
+                <w:lang w:val="en-US"/>
+              </w:rPr>
+              <w:t>2.5</w:t>
+            </w:r>
+          </w:p>
+        </w:tc>
+        <w:tc>
+          <w:tcPr>
+            <w:tcW w:w="3109" w:type="dxa"/>
+          </w:tcPr>
+          <w:p>
+            <w:pPr>
+              <w:rPr>
+                <w:lang w:val="en-US"/>
+              </w:rPr>
+            </w:pPr>
+            <w:r>
+              <w:rPr>
+                <w:lang w:val="en-US"/>
+              </w:rPr>
+              <w:t>0.0001</w:t>
+            </w:r>
+          </w:p>
+        </w:tc>
+      </w:tr>
+    </w:tbl>
+    <w:p>
+      <w:pPr>
+        <w:jc w:val="center"/>
+        <w:rPr>
+          <w:bCs/>
+          <w:sz w:val="32"/>
+          <w:szCs w:val="32"/>
+        </w:rPr>
+      </w:pPr>
+      <w:r>
+        <w:rPr>
+          <w:bCs/>
+          <w:sz w:val="32"/>
+          <w:szCs w:val="32"/>
+        </w:rPr>
+        <w:t>Результаты вычислений</w:t>
+      </w:r>
+      <w:bookmarkStart w:id="4" w:name="_GoBack"/>
+      <w:bookmarkEnd w:id="4"/>
+    </w:p>
+    <w:bookmarkStart w:id="5" w:name="_MON_1677526421"/>
+    <w:bookmarkEnd w:id="5"/>
     <w:p>
       <w:pPr>
         <w:jc w:val="center"/>
@@ -2037,43 +2320,40 @@
           <w:color w:val="FF0000"/>
           <w:sz w:val="40"/>
           <w:szCs w:val="40"/>
-          <w:lang w:val="en-US"/>
-        </w:rPr>
-      </w:pPr>
-      <w:r>
-        <w:rPr>
-          <w:sz w:val="24"/>
-          <w:szCs w:val="24"/>
-        </w:rPr>
-        <w:lastRenderedPageBreak/>
-        <w:t>Комбинированный метод Брента</w:t>
-      </w:r>
-    </w:p>
-    <w:p>
-      <w:pPr>
-        <w:jc w:val="center"/>
+        </w:rPr>
+      </w:pPr>
+      <w:r>
         <w:rPr>
           <w:b/>
           <w:bCs/>
           <w:color w:val="FF0000"/>
           <w:sz w:val="40"/>
           <w:szCs w:val="40"/>
-          <w:lang w:val="en-US"/>
-        </w:rPr>
-      </w:pPr>
-    </w:p>
-    <w:p>
-      <w:pPr>
-        <w:jc w:val="center"/>
-        <w:rPr>
-          <w:b/>
+        </w:rPr>
+        <w:object w:dxaOrig="9859" w:dyaOrig="3214" w14:anchorId="5E893A36">
+          <v:shape id="_x0000_i1029" type="#_x0000_t75" style="width:493pt;height:160.5pt" o:ole="">
+            <v:imagedata r:id="rId16" o:title=""/>
+          </v:shape>
+          <o:OLEObject Type="Embed" ProgID="Excel.Sheet.12" ShapeID="_x0000_i1029" DrawAspect="Content" ObjectID="_1677528242" r:id="rId17"/>
+        </w:object>
+      </w:r>
+    </w:p>
+    <w:p>
+      <w:pPr>
+        <w:rPr>
           <w:bCs/>
-          <w:color w:val="FF0000"/>
-          <w:sz w:val="40"/>
-          <w:szCs w:val="40"/>
-          <w:lang w:val="en-US"/>
-        </w:rPr>
-      </w:pPr>
+          <w:sz w:val="24"/>
+          <w:szCs w:val="24"/>
+        </w:rPr>
+      </w:pPr>
+      <w:r>
+        <w:rPr>
+          <w:bCs/>
+          <w:sz w:val="24"/>
+          <w:szCs w:val="24"/>
+        </w:rPr>
+        <w:t>Длины — отношение длины следующего интервала к текущему.</w:t>
+      </w:r>
     </w:p>
     <w:p>
       <w:pPr>
@@ -2101,12 +2381,101 @@
           <w:sz w:val="28"/>
           <w:szCs w:val="28"/>
         </w:rPr>
-        <w:t>рафик зависимости количества вычислений минимизируемой функции от логарифма задаваемой точности ε</w:t>
-      </w:r>
+        <w:t xml:space="preserve">рафик зависимости количества вычислений </w:t>
+      </w:r>
+      <w:proofErr w:type="spellStart"/>
+      <w:r>
+        <w:rPr>
+          <w:b/>
+          <w:bCs/>
+          <w:sz w:val="28"/>
+          <w:szCs w:val="28"/>
+        </w:rPr>
+        <w:t>минимизируемой</w:t>
+      </w:r>
+      <w:proofErr w:type="spellEnd"/>
+      <w:r>
+        <w:rPr>
+          <w:b/>
+          <w:bCs/>
+          <w:sz w:val="28"/>
+          <w:szCs w:val="28"/>
+        </w:rPr>
+        <w:t xml:space="preserve"> функции от логарифма задаваемой точности ε</w:t>
+      </w:r>
+    </w:p>
+    <w:p>
+      <w:pPr>
+        <w:jc w:val="center"/>
+        <w:rPr>
+          <w:i/>
+          <w:sz w:val="28"/>
+          <w:szCs w:val="28"/>
+        </w:rPr>
+      </w:pPr>
+      <w:r>
+        <w:rPr>
+          <w:i/>
+          <w:sz w:val="28"/>
+          <w:szCs w:val="28"/>
+        </w:rPr>
+        <w:t xml:space="preserve">Комбинированный метод </w:t>
+      </w:r>
+      <w:proofErr w:type="spellStart"/>
+      <w:r>
+        <w:rPr>
+          <w:i/>
+          <w:sz w:val="28"/>
+          <w:szCs w:val="28"/>
+        </w:rPr>
+        <w:t>Брента</w:t>
+      </w:r>
+      <w:proofErr w:type="spellEnd"/>
+    </w:p>
+    <w:p>
+      <w:pPr>
+        <w:jc w:val="center"/>
+        <w:rPr>
+          <w:b/>
+          <w:bCs/>
+          <w:sz w:val="28"/>
+          <w:szCs w:val="28"/>
+        </w:rPr>
+      </w:pPr>
       <w:r>
         <w:rPr>
           <w:noProof/>
         </w:rPr>
+        <w:drawing>
+          <wp:inline distT="0" distB="0" distL="0" distR="0" wp14:anchorId="2D48A6C4" wp14:editId="4CBC617D">
+            <wp:extent cx="4572000" cy="2743200"/>
+            <wp:effectExtent l="0" t="0" r="6350" b="0"/>
+            <wp:docPr id="5" name="Диаграмма 5"/>
+            <wp:cNvGraphicFramePr/>
+            <a:graphic xmlns:a="http://schemas.openxmlformats.org/drawingml/2006/main">
+              <a:graphicData uri="http://schemas.openxmlformats.org/drawingml/2006/chart">
+                <c:chart xmlns:c="http://schemas.openxmlformats.org/drawingml/2006/chart" xmlns:r="http://schemas.openxmlformats.org/officeDocument/2006/relationships" r:id="rId18"/>
+              </a:graphicData>
+            </a:graphic>
+          </wp:inline>
+        </w:drawing>
+      </w:r>
+    </w:p>
+    <w:p>
+      <w:pPr>
+        <w:jc w:val="center"/>
+        <w:rPr>
+          <w:b/>
+          <w:bCs/>
+          <w:sz w:val="28"/>
+          <w:szCs w:val="28"/>
+        </w:rPr>
+      </w:pPr>
+      <w:r>
+        <w:rPr>
+          <w:noProof/>
+        </w:rPr>
+        <w:lastRenderedPageBreak/>
         <w:drawing>
           <wp:inline distT="0" distB="0" distL="0" distR="0" wp14:anchorId="0E00E598" wp14:editId="636875C6">
             <wp:extent cx="5486400" cy="3200400"/>
@@ -2115,7 +2484,7 @@
             <wp:cNvGraphicFramePr/>
             <a:graphic xmlns:a="http://schemas.openxmlformats.org/drawingml/2006/main">
               <a:graphicData uri="http://schemas.openxmlformats.org/drawingml/2006/chart">
-                <c:chart xmlns:c="http://schemas.openxmlformats.org/drawingml/2006/chart" xmlns:r="http://schemas.openxmlformats.org/officeDocument/2006/relationships" r:id="rId16"/>
+                <c:chart xmlns:c="http://schemas.openxmlformats.org/drawingml/2006/chart" xmlns:r="http://schemas.openxmlformats.org/officeDocument/2006/relationships" r:id="rId19"/>
               </a:graphicData>
             </a:graphic>
           </wp:inline>
@@ -2181,7 +2550,27 @@
           <w:sz w:val="28"/>
           <w:szCs w:val="28"/>
         </w:rPr>
-        <w:t>Выводы по тестированию алгоритмов на многомодальной функции</w:t>
+        <w:t xml:space="preserve">Выводы по тестированию алгоритмов на </w:t>
+      </w:r>
+      <w:proofErr w:type="spellStart"/>
+      <w:r>
+        <w:rPr>
+          <w:b/>
+          <w:bCs/>
+          <w:sz w:val="28"/>
+          <w:szCs w:val="28"/>
+        </w:rPr>
+        <w:t>многомодальной</w:t>
+      </w:r>
+      <w:proofErr w:type="spellEnd"/>
+      <w:r>
+        <w:rPr>
+          <w:b/>
+          <w:bCs/>
+          <w:sz w:val="28"/>
+          <w:szCs w:val="28"/>
+        </w:rPr>
+        <w:t xml:space="preserve"> функции</w:t>
       </w:r>
     </w:p>
     <w:p>
@@ -2408,16 +2797,81 @@
           <w:sz w:val="24"/>
           <w:szCs w:val="24"/>
         </w:rPr>
-        <w:t>Для данной функции методы дихотомии, золотого сечения и фибоначчи нашли неправильную точку минимума. В качестве точки минимум они нашли точку -1, что не является точкой минимума данной функции на выбранном интервале.</w:t>
-      </w:r>
-    </w:p>
-    <w:p>
-      <w:r>
-        <w:rPr>
-          <w:sz w:val="24"/>
-          <w:szCs w:val="24"/>
-        </w:rPr>
-        <w:t>Метод парабол в данном случае при удачном задании начальных точек находил правильный минимум, однако это происходит далеко не всегда.</w:t>
+        <w:t>Для данной функции методы</w:t>
+      </w:r>
+      <w:r>
+        <w:rPr>
+          <w:sz w:val="24"/>
+          <w:szCs w:val="24"/>
+        </w:rPr>
+        <w:t xml:space="preserve"> дихотомии, золотого сечения, Ф</w:t>
+      </w:r>
+      <w:r>
+        <w:rPr>
+          <w:sz w:val="24"/>
+          <w:szCs w:val="24"/>
+        </w:rPr>
+        <w:t>ибоначчи</w:t>
+      </w:r>
+      <w:r>
+        <w:rPr>
+          <w:sz w:val="24"/>
+          <w:szCs w:val="24"/>
+        </w:rPr>
+        <w:t xml:space="preserve"> и </w:t>
+      </w:r>
+      <w:proofErr w:type="spellStart"/>
+      <w:r>
+        <w:rPr>
+          <w:sz w:val="24"/>
+          <w:szCs w:val="24"/>
+        </w:rPr>
+        <w:t>Брента</w:t>
+      </w:r>
+      <w:proofErr w:type="spellEnd"/>
+      <w:r>
+        <w:rPr>
+          <w:sz w:val="24"/>
+          <w:szCs w:val="24"/>
+        </w:rPr>
+        <w:t xml:space="preserve"> нашли неправильную точку минимума. В качестве точки минимум они нашли точку -1, </w:t>
+      </w:r>
+      <w:r>
+        <w:rPr>
+          <w:sz w:val="24"/>
+          <w:szCs w:val="24"/>
+        </w:rPr>
+        <w:t>которая</w:t>
+      </w:r>
+      <w:r>
+        <w:rPr>
+          <w:sz w:val="24"/>
+          <w:szCs w:val="24"/>
+        </w:rPr>
+        <w:t xml:space="preserve"> не является точкой минимума данной функции на выбранном интервале.</w:t>
+      </w:r>
+    </w:p>
+    <w:p>
+      <w:r>
+        <w:rPr>
+          <w:sz w:val="24"/>
+          <w:szCs w:val="24"/>
+        </w:rPr>
+        <w:t>Метод парабол в данном случае при удачном задании начальных точек находил правильны</w:t>
+      </w:r>
+      <w:r>
+        <w:rPr>
+          <w:sz w:val="24"/>
+          <w:szCs w:val="24"/>
+        </w:rPr>
+        <w:t>й минимум, однако это происходило</w:t>
+      </w:r>
+      <w:r>
+        <w:rPr>
+          <w:sz w:val="24"/>
+          <w:szCs w:val="24"/>
+        </w:rPr>
+        <w:t xml:space="preserve"> далеко не всегда.</w:t>
       </w:r>
     </w:p>
     <w:p>
@@ -2447,7 +2901,7 @@
 </file>
 
 <file path=word/numbering.xml><?xml version="1.0" encoding="utf-8"?>
-<w:numbering xmlns:wpc="http://schemas.microsoft.com/office/word/2010/wordprocessingCanvas" xmlns:cx="http://schemas.microsoft.com/office/drawing/2014/chartex" xmlns:cx1="http://schemas.microsoft.com/office/drawing/2015/9/8/chartex" xmlns:cx2="http://schemas.microsoft.com/office/drawing/2015/10/21/chartex" xmlns:cx3="http://schemas.microsoft.com/office/drawing/2016/5/9/chartex" xmlns:cx4="http://schemas.microsoft.com/office/drawing/2016/5/10/chartex" xmlns:cx5="http://schemas.microsoft.com/office/drawing/2016/5/11/chartex" xmlns:cx6="http://schemas.microsoft.com/office/drawing/2016/5/12/chartex" xmlns:cx7="http://schemas.microsoft.com/office/drawing/2016/5/13/chartex" xmlns:cx8="http://schemas.microsoft.com/office/drawing/2016/5/14/chartex" xmlns:mc="http://schemas.openxmlformats.org/markup-compatibility/2006" xmlns:aink="http://schemas.microsoft.com/office/drawing/2016/ink" xmlns:am3d="http://schemas.microsoft.com/office/drawing/2017/model3d" xmlns:o="urn:schemas-microsoft-com:office:office" xmlns:r="http://schemas.openxmlformats.org/officeDocument/2006/relationships" xmlns:m="http://schemas.openxmlformats.org/officeDocument/2006/math" xmlns:v="urn:schemas-microsoft-com:vml" xmlns:wp14="http://schemas.microsoft.com/office/word/2010/wordprocessingDrawing" xmlns:wp="http://schemas.openxmlformats.org/drawingml/2006/wordprocessingDrawing" xmlns:w10="urn:schemas-microsoft-com:office:word" xmlns:w="http://schemas.openxmlformats.org/wordprocessingml/2006/main" xmlns:w14="http://schemas.microsoft.com/office/word/2010/wordml" xmlns:w15="http://schemas.microsoft.com/office/word/2012/wordml" xmlns:w16cex="http://schemas.microsoft.com/office/word/2018/wordml/cex" xmlns:w16cid="http://schemas.microsoft.com/office/word/2016/wordml/cid" xmlns:w16="http://schemas.microsoft.com/office/word/2018/wordml" xmlns:w16se="http://schemas.microsoft.com/office/word/2015/wordml/symex" xmlns:wpg="http://schemas.microsoft.com/office/word/2010/wordprocessingGroup" xmlns:wpi="http://schemas.microsoft.com/office/word/2010/wordprocessingInk" xmlns:wne="http://schemas.microsoft.com/office/word/2006/wordml" xmlns:wps="http://schemas.microsoft.com/office/word/2010/wordprocessingShape" mc:Ignorable="w14 w15 w16se w16cid w16 w16cex wp14">
+<w:numbering xmlns:wpc="http://schemas.microsoft.com/office/word/2010/wordprocessingCanvas" xmlns:cx="http://schemas.microsoft.com/office/drawing/2014/chartex" xmlns:mc="http://schemas.openxmlformats.org/markup-compatibility/2006" xmlns:o="urn:schemas-microsoft-com:office:office" xmlns:r="http://schemas.openxmlformats.org/officeDocument/2006/relationships" xmlns:m="http://schemas.openxmlformats.org/officeDocument/2006/math" xmlns:v="urn:schemas-microsoft-com:vml" xmlns:wp14="http://schemas.microsoft.com/office/word/2010/wordprocessingDrawing" xmlns:wp="http://schemas.openxmlformats.org/drawingml/2006/wordprocessingDrawing" xmlns:w10="urn:schemas-microsoft-com:office:word" xmlns:w="http://schemas.openxmlformats.org/wordprocessingml/2006/main" xmlns:w14="http://schemas.microsoft.com/office/word/2010/wordml" xmlns:w15="http://schemas.microsoft.com/office/word/2012/wordml" xmlns:w16se="http://schemas.microsoft.com/office/word/2015/wordml/symex" xmlns:wpg="http://schemas.microsoft.com/office/word/2010/wordprocessingGroup" xmlns:wpi="http://schemas.microsoft.com/office/word/2010/wordprocessingInk" xmlns:wne="http://schemas.microsoft.com/office/word/2006/wordml" xmlns:wps="http://schemas.microsoft.com/office/word/2010/wordprocessingShape" mc:Ignorable="w14 w15 w16se wp14">
   <w:abstractNum w:abstractNumId="0" w15:restartNumberingAfterBreak="0">
     <w:nsid w:val="1F9D71EA"/>
     <w:multiLevelType w:val="hybridMultilevel"/>
@@ -2568,7 +3022,7 @@
 </file>
 
 <file path=word/styles.xml><?xml version="1.0" encoding="utf-8"?>
-<w:styles xmlns:mc="http://schemas.openxmlformats.org/markup-compatibility/2006" xmlns:r="http://schemas.openxmlformats.org/officeDocument/2006/relationships" xmlns:w="http://schemas.openxmlformats.org/wordprocessingml/2006/main" xmlns:w14="http://schemas.microsoft.com/office/word/2010/wordml" xmlns:w15="http://schemas.microsoft.com/office/word/2012/wordml" xmlns:w16cex="http://schemas.microsoft.com/office/word/2018/wordml/cex" xmlns:w16cid="http://schemas.microsoft.com/office/word/2016/wordml/cid" xmlns:w16="http://schemas.microsoft.com/office/word/2018/wordml" xmlns:w16se="http://schemas.microsoft.com/office/word/2015/wordml/symex" mc:Ignorable="w14 w15 w16se w16cid w16 w16cex">
+<w:styles xmlns:mc="http://schemas.openxmlformats.org/markup-compatibility/2006" xmlns:r="http://schemas.openxmlformats.org/officeDocument/2006/relationships" xmlns:w="http://schemas.openxmlformats.org/wordprocessingml/2006/main" xmlns:w14="http://schemas.microsoft.com/office/word/2010/wordml" xmlns:w15="http://schemas.microsoft.com/office/word/2012/wordml" xmlns:w16se="http://schemas.microsoft.com/office/word/2015/wordml/symex" mc:Ignorable="w14 w15 w16se">
   <w:docDefaults>
     <w:rPrDefault>
       <w:rPr>
@@ -2584,7 +3038,7 @@
       </w:pPr>
     </w:pPrDefault>
   </w:docDefaults>
-  <w:latentStyles w:defLockedState="0" w:defUIPriority="99" w:defSemiHidden="0" w:defUnhideWhenUsed="0" w:defQFormat="0" w:count="376">
+  <w:latentStyles w:defLockedState="0" w:defUIPriority="99" w:defSemiHidden="0" w:defUnhideWhenUsed="0" w:defQFormat="0" w:count="371">
     <w:lsdException w:name="Normal" w:uiPriority="0" w:qFormat="1"/>
     <w:lsdException w:name="heading 1" w:uiPriority="9" w:qFormat="1"/>
     <w:lsdException w:name="heading 2" w:semiHidden="1" w:uiPriority="9" w:unhideWhenUsed="1" w:qFormat="1"/>
@@ -2956,11 +3410,6 @@
     <w:lsdException w:name="List Table 5 Dark Accent 6" w:uiPriority="50"/>
     <w:lsdException w:name="List Table 6 Colorful Accent 6" w:uiPriority="51"/>
     <w:lsdException w:name="List Table 7 Colorful Accent 6" w:uiPriority="52"/>
-    <w:lsdException w:name="Mention" w:semiHidden="1" w:unhideWhenUsed="1"/>
-    <w:lsdException w:name="Smart Hyperlink" w:semiHidden="1" w:unhideWhenUsed="1"/>
-    <w:lsdException w:name="Hashtag" w:semiHidden="1" w:unhideWhenUsed="1"/>
-    <w:lsdException w:name="Unresolved Mention" w:semiHidden="1" w:unhideWhenUsed="1"/>
-    <w:lsdException w:name="Smart Link" w:semiHidden="1" w:unhideWhenUsed="1"/>
   </w:latentStyles>
   <w:style w:type="paragraph" w:default="1" w:styleId="a">
     <w:name w:val="Normal"/>
@@ -3061,6 +3510,537 @@
 </file>
 
 <file path=word/charts/chart1.xml><?xml version="1.0" encoding="utf-8"?>
+<c:chartSpace xmlns:c="http://schemas.openxmlformats.org/drawingml/2006/chart" xmlns:a="http://schemas.openxmlformats.org/drawingml/2006/main" xmlns:r="http://schemas.openxmlformats.org/officeDocument/2006/relationships" xmlns:c16r2="http://schemas.microsoft.com/office/drawing/2015/06/chart">
+  <c:date1904 val="0"/>
+  <c:lang val="ru-RU"/>
+  <c:roundedCorners val="0"/>
+  <mc:AlternateContent xmlns:mc="http://schemas.openxmlformats.org/markup-compatibility/2006">
+    <mc:Choice xmlns:c14="http://schemas.microsoft.com/office/drawing/2007/8/2/chart" Requires="c14">
+      <c14:style val="102"/>
+    </mc:Choice>
+    <mc:Fallback>
+      <c:style val="2"/>
+    </mc:Fallback>
+  </mc:AlternateContent>
+  <c:chart>
+    <c:title>
+      <c:tx>
+        <c:rich>
+          <a:bodyPr rot="0" spcFirstLastPara="1" vertOverflow="ellipsis" vert="horz" wrap="square" anchor="ctr" anchorCtr="1"/>
+          <a:lstStyle/>
+          <a:p>
+            <a:pPr>
+              <a:defRPr sz="1400" b="0" i="0" u="none" strike="noStrike" kern="1200" spc="0" baseline="0">
+                <a:solidFill>
+                  <a:schemeClr val="tx1">
+                    <a:lumMod val="65000"/>
+                    <a:lumOff val="35000"/>
+                  </a:schemeClr>
+                </a:solidFill>
+                <a:latin typeface="+mn-lt"/>
+                <a:ea typeface="+mn-ea"/>
+                <a:cs typeface="+mn-cs"/>
+              </a:defRPr>
+            </a:pPr>
+            <a:r>
+              <a:rPr lang="ru-RU"/>
+              <a:t>Зависимость количества вычислений функции от точности</a:t>
+            </a:r>
+          </a:p>
+        </c:rich>
+      </c:tx>
+      <c:overlay val="0"/>
+      <c:spPr>
+        <a:noFill/>
+        <a:ln>
+          <a:noFill/>
+        </a:ln>
+        <a:effectLst/>
+      </c:spPr>
+      <c:txPr>
+        <a:bodyPr rot="0" spcFirstLastPara="1" vertOverflow="ellipsis" vert="horz" wrap="square" anchor="ctr" anchorCtr="1"/>
+        <a:lstStyle/>
+        <a:p>
+          <a:pPr>
+            <a:defRPr sz="1400" b="0" i="0" u="none" strike="noStrike" kern="1200" spc="0" baseline="0">
+              <a:solidFill>
+                <a:schemeClr val="tx1">
+                  <a:lumMod val="65000"/>
+                  <a:lumOff val="35000"/>
+                </a:schemeClr>
+              </a:solidFill>
+              <a:latin typeface="+mn-lt"/>
+              <a:ea typeface="+mn-ea"/>
+              <a:cs typeface="+mn-cs"/>
+            </a:defRPr>
+          </a:pPr>
+          <a:endParaRPr lang="ru-RU"/>
+        </a:p>
+      </c:txPr>
+    </c:title>
+    <c:autoTitleDeleted val="0"/>
+    <c:plotArea>
+      <c:layout/>
+      <c:scatterChart>
+        <c:scatterStyle val="lineMarker"/>
+        <c:varyColors val="0"/>
+        <c:ser>
+          <c:idx val="0"/>
+          <c:order val="0"/>
+          <c:spPr>
+            <a:ln w="19050" cap="rnd">
+              <a:solidFill>
+                <a:schemeClr val="accent1"/>
+              </a:solidFill>
+              <a:round/>
+            </a:ln>
+            <a:effectLst/>
+          </c:spPr>
+          <c:marker>
+            <c:symbol val="circle"/>
+            <c:size val="5"/>
+            <c:spPr>
+              <a:solidFill>
+                <a:schemeClr val="accent1"/>
+              </a:solidFill>
+              <a:ln w="9525">
+                <a:solidFill>
+                  <a:schemeClr val="accent1"/>
+                </a:solidFill>
+              </a:ln>
+              <a:effectLst/>
+            </c:spPr>
+          </c:marker>
+          <c:xVal>
+            <c:numRef>
+              <c:f>Лист1!$B$15:$B$34</c:f>
+              <c:numCache>
+                <c:formatCode>General</c:formatCode>
+                <c:ptCount val="20"/>
+                <c:pt idx="0">
+                  <c:v>1</c:v>
+                </c:pt>
+                <c:pt idx="1">
+                  <c:v>1.3010299956639813</c:v>
+                </c:pt>
+                <c:pt idx="2">
+                  <c:v>1.6020599913279623</c:v>
+                </c:pt>
+                <c:pt idx="3">
+                  <c:v>1.9030899869919435</c:v>
+                </c:pt>
+                <c:pt idx="4">
+                  <c:v>2.2041199826559246</c:v>
+                </c:pt>
+                <c:pt idx="5">
+                  <c:v>2.5051499783199058</c:v>
+                </c:pt>
+                <c:pt idx="6">
+                  <c:v>2.8061799739838871</c:v>
+                </c:pt>
+                <c:pt idx="7">
+                  <c:v>3.1072099696478683</c:v>
+                </c:pt>
+                <c:pt idx="8">
+                  <c:v>3.4082399653118496</c:v>
+                </c:pt>
+                <c:pt idx="9">
+                  <c:v>3.7092699609758308</c:v>
+                </c:pt>
+                <c:pt idx="10">
+                  <c:v>4.0102997342810944</c:v>
+                </c:pt>
+                <c:pt idx="11">
+                  <c:v>4.3113301746626247</c:v>
+                </c:pt>
+                <c:pt idx="12">
+                  <c:v>4.6123592808919627</c:v>
+                </c:pt>
+                <c:pt idx="13">
+                  <c:v>4.9133910554270521</c:v>
+                </c:pt>
+                <c:pt idx="14">
+                  <c:v>5.2144210510910334</c:v>
+                </c:pt>
+                <c:pt idx="15">
+                  <c:v>5.5154439313142971</c:v>
+                </c:pt>
+                <c:pt idx="16">
+                  <c:v>5.8164739269782784</c:v>
+                </c:pt>
+                <c:pt idx="17">
+                  <c:v>6.1175323851046288</c:v>
+                </c:pt>
+                <c:pt idx="18">
+                  <c:v>6.4185054577091005</c:v>
+                </c:pt>
+                <c:pt idx="19">
+                  <c:v>6.7196493069539942</c:v>
+                </c:pt>
+              </c:numCache>
+            </c:numRef>
+          </c:xVal>
+          <c:yVal>
+            <c:numRef>
+              <c:f>Лист1!$C$15:$C$34</c:f>
+              <c:numCache>
+                <c:formatCode>General</c:formatCode>
+                <c:ptCount val="20"/>
+                <c:pt idx="0">
+                  <c:v>8</c:v>
+                </c:pt>
+                <c:pt idx="1">
+                  <c:v>9</c:v>
+                </c:pt>
+                <c:pt idx="2">
+                  <c:v>9</c:v>
+                </c:pt>
+                <c:pt idx="3">
+                  <c:v>9</c:v>
+                </c:pt>
+                <c:pt idx="4">
+                  <c:v>10</c:v>
+                </c:pt>
+                <c:pt idx="5">
+                  <c:v>11</c:v>
+                </c:pt>
+                <c:pt idx="6">
+                  <c:v>11</c:v>
+                </c:pt>
+                <c:pt idx="7">
+                  <c:v>11</c:v>
+                </c:pt>
+                <c:pt idx="8">
+                  <c:v>11</c:v>
+                </c:pt>
+                <c:pt idx="9">
+                  <c:v>12</c:v>
+                </c:pt>
+                <c:pt idx="10">
+                  <c:v>12</c:v>
+                </c:pt>
+                <c:pt idx="11">
+                  <c:v>12</c:v>
+                </c:pt>
+                <c:pt idx="12">
+                  <c:v>12</c:v>
+                </c:pt>
+                <c:pt idx="13">
+                  <c:v>12</c:v>
+                </c:pt>
+                <c:pt idx="14">
+                  <c:v>13</c:v>
+                </c:pt>
+                <c:pt idx="15">
+                  <c:v>13</c:v>
+                </c:pt>
+                <c:pt idx="16">
+                  <c:v>13</c:v>
+                </c:pt>
+                <c:pt idx="17">
+                  <c:v>13</c:v>
+                </c:pt>
+                <c:pt idx="18">
+                  <c:v>14</c:v>
+                </c:pt>
+                <c:pt idx="19">
+                  <c:v>14</c:v>
+                </c:pt>
+              </c:numCache>
+            </c:numRef>
+          </c:yVal>
+          <c:smooth val="0"/>
+          <c:extLst>
+            <c:ext xmlns:c16="http://schemas.microsoft.com/office/drawing/2014/chart" uri="{C3380CC4-5D6E-409C-BE32-E72D297353CC}">
+              <c16:uniqueId val="{00000000-8CAA-4EFF-B5E4-9827DC288B2C}"/>
+            </c:ext>
+          </c:extLst>
+        </c:ser>
+        <c:dLbls>
+          <c:showLegendKey val="0"/>
+          <c:showVal val="0"/>
+          <c:showCatName val="0"/>
+          <c:showSerName val="0"/>
+          <c:showPercent val="0"/>
+          <c:showBubbleSize val="0"/>
+        </c:dLbls>
+        <c:axId val="1154160303"/>
+        <c:axId val="1154169871"/>
+      </c:scatterChart>
+      <c:valAx>
+        <c:axId val="1154160303"/>
+        <c:scaling>
+          <c:orientation val="minMax"/>
+        </c:scaling>
+        <c:delete val="0"/>
+        <c:axPos val="b"/>
+        <c:title>
+          <c:tx>
+            <c:rich>
+              <a:bodyPr rot="0" spcFirstLastPara="1" vertOverflow="ellipsis" vert="horz" wrap="square" anchor="ctr" anchorCtr="1"/>
+              <a:lstStyle/>
+              <a:p>
+                <a:pPr>
+                  <a:defRPr sz="1000" b="0" i="0" u="none" strike="noStrike" kern="1200" baseline="0">
+                    <a:solidFill>
+                      <a:schemeClr val="tx1">
+                        <a:lumMod val="65000"/>
+                        <a:lumOff val="35000"/>
+                      </a:schemeClr>
+                    </a:solidFill>
+                    <a:latin typeface="+mn-lt"/>
+                    <a:ea typeface="+mn-ea"/>
+                    <a:cs typeface="+mn-cs"/>
+                  </a:defRPr>
+                </a:pPr>
+                <a:r>
+                  <a:rPr lang="ru-RU"/>
+                  <a:t>-</a:t>
+                </a:r>
+                <a:r>
+                  <a:rPr lang="en-US"/>
+                  <a:t>log10(eps)</a:t>
+                </a:r>
+                <a:endParaRPr lang="ru-RU"/>
+              </a:p>
+            </c:rich>
+          </c:tx>
+          <c:overlay val="0"/>
+          <c:spPr>
+            <a:noFill/>
+            <a:ln>
+              <a:noFill/>
+            </a:ln>
+            <a:effectLst/>
+          </c:spPr>
+          <c:txPr>
+            <a:bodyPr rot="0" spcFirstLastPara="1" vertOverflow="ellipsis" vert="horz" wrap="square" anchor="ctr" anchorCtr="1"/>
+            <a:lstStyle/>
+            <a:p>
+              <a:pPr>
+                <a:defRPr sz="1000" b="0" i="0" u="none" strike="noStrike" kern="1200" baseline="0">
+                  <a:solidFill>
+                    <a:schemeClr val="tx1">
+                      <a:lumMod val="65000"/>
+                      <a:lumOff val="35000"/>
+                    </a:schemeClr>
+                  </a:solidFill>
+                  <a:latin typeface="+mn-lt"/>
+                  <a:ea typeface="+mn-ea"/>
+                  <a:cs typeface="+mn-cs"/>
+                </a:defRPr>
+              </a:pPr>
+              <a:endParaRPr lang="ru-RU"/>
+            </a:p>
+          </c:txPr>
+        </c:title>
+        <c:numFmt formatCode="General" sourceLinked="1"/>
+        <c:majorTickMark val="none"/>
+        <c:minorTickMark val="none"/>
+        <c:tickLblPos val="nextTo"/>
+        <c:spPr>
+          <a:noFill/>
+          <a:ln w="9525" cap="flat" cmpd="sng" algn="ctr">
+            <a:solidFill>
+              <a:schemeClr val="tx1">
+                <a:lumMod val="25000"/>
+                <a:lumOff val="75000"/>
+              </a:schemeClr>
+            </a:solidFill>
+            <a:round/>
+          </a:ln>
+          <a:effectLst/>
+        </c:spPr>
+        <c:txPr>
+          <a:bodyPr rot="-60000000" spcFirstLastPara="1" vertOverflow="ellipsis" vert="horz" wrap="square" anchor="ctr" anchorCtr="1"/>
+          <a:lstStyle/>
+          <a:p>
+            <a:pPr>
+              <a:defRPr sz="900" b="0" i="0" u="none" strike="noStrike" kern="1200" baseline="0">
+                <a:solidFill>
+                  <a:schemeClr val="tx1">
+                    <a:lumMod val="65000"/>
+                    <a:lumOff val="35000"/>
+                  </a:schemeClr>
+                </a:solidFill>
+                <a:latin typeface="+mn-lt"/>
+                <a:ea typeface="+mn-ea"/>
+                <a:cs typeface="+mn-cs"/>
+              </a:defRPr>
+            </a:pPr>
+            <a:endParaRPr lang="ru-RU"/>
+          </a:p>
+        </c:txPr>
+        <c:crossAx val="1154169871"/>
+        <c:crosses val="autoZero"/>
+        <c:crossBetween val="midCat"/>
+      </c:valAx>
+      <c:valAx>
+        <c:axId val="1154169871"/>
+        <c:scaling>
+          <c:orientation val="minMax"/>
+        </c:scaling>
+        <c:delete val="0"/>
+        <c:axPos val="l"/>
+        <c:majorGridlines>
+          <c:spPr>
+            <a:ln w="9525" cap="flat" cmpd="sng" algn="ctr">
+              <a:solidFill>
+                <a:schemeClr val="tx1">
+                  <a:lumMod val="15000"/>
+                  <a:lumOff val="85000"/>
+                </a:schemeClr>
+              </a:solidFill>
+              <a:round/>
+            </a:ln>
+            <a:effectLst/>
+          </c:spPr>
+        </c:majorGridlines>
+        <c:title>
+          <c:tx>
+            <c:rich>
+              <a:bodyPr rot="-5400000" spcFirstLastPara="1" vertOverflow="ellipsis" vert="horz" wrap="square" anchor="ctr" anchorCtr="1"/>
+              <a:lstStyle/>
+              <a:p>
+                <a:pPr>
+                  <a:defRPr sz="1000" b="0" i="0" u="none" strike="noStrike" kern="1200" baseline="0">
+                    <a:solidFill>
+                      <a:schemeClr val="tx1">
+                        <a:lumMod val="65000"/>
+                        <a:lumOff val="35000"/>
+                      </a:schemeClr>
+                    </a:solidFill>
+                    <a:latin typeface="+mn-lt"/>
+                    <a:ea typeface="+mn-ea"/>
+                    <a:cs typeface="+mn-cs"/>
+                  </a:defRPr>
+                </a:pPr>
+                <a:r>
+                  <a:rPr lang="ru-RU"/>
+                  <a:t>Количество</a:t>
+                </a:r>
+                <a:r>
+                  <a:rPr lang="ru-RU" baseline="0"/>
+                  <a:t> вычислений</a:t>
+                </a:r>
+                <a:endParaRPr lang="ru-RU"/>
+              </a:p>
+            </c:rich>
+          </c:tx>
+          <c:overlay val="0"/>
+          <c:spPr>
+            <a:noFill/>
+            <a:ln>
+              <a:noFill/>
+            </a:ln>
+            <a:effectLst/>
+          </c:spPr>
+          <c:txPr>
+            <a:bodyPr rot="-5400000" spcFirstLastPara="1" vertOverflow="ellipsis" vert="horz" wrap="square" anchor="ctr" anchorCtr="1"/>
+            <a:lstStyle/>
+            <a:p>
+              <a:pPr>
+                <a:defRPr sz="1000" b="0" i="0" u="none" strike="noStrike" kern="1200" baseline="0">
+                  <a:solidFill>
+                    <a:schemeClr val="tx1">
+                      <a:lumMod val="65000"/>
+                      <a:lumOff val="35000"/>
+                    </a:schemeClr>
+                  </a:solidFill>
+                  <a:latin typeface="+mn-lt"/>
+                  <a:ea typeface="+mn-ea"/>
+                  <a:cs typeface="+mn-cs"/>
+                </a:defRPr>
+              </a:pPr>
+              <a:endParaRPr lang="ru-RU"/>
+            </a:p>
+          </c:txPr>
+        </c:title>
+        <c:numFmt formatCode="General" sourceLinked="1"/>
+        <c:majorTickMark val="none"/>
+        <c:minorTickMark val="none"/>
+        <c:tickLblPos val="nextTo"/>
+        <c:spPr>
+          <a:noFill/>
+          <a:ln w="9525" cap="flat" cmpd="sng" algn="ctr">
+            <a:solidFill>
+              <a:schemeClr val="tx1">
+                <a:lumMod val="25000"/>
+                <a:lumOff val="75000"/>
+              </a:schemeClr>
+            </a:solidFill>
+            <a:round/>
+          </a:ln>
+          <a:effectLst/>
+        </c:spPr>
+        <c:txPr>
+          <a:bodyPr rot="-60000000" spcFirstLastPara="1" vertOverflow="ellipsis" vert="horz" wrap="square" anchor="ctr" anchorCtr="1"/>
+          <a:lstStyle/>
+          <a:p>
+            <a:pPr>
+              <a:defRPr sz="900" b="0" i="0" u="none" strike="noStrike" kern="1200" baseline="0">
+                <a:solidFill>
+                  <a:schemeClr val="tx1">
+                    <a:lumMod val="65000"/>
+                    <a:lumOff val="35000"/>
+                  </a:schemeClr>
+                </a:solidFill>
+                <a:latin typeface="+mn-lt"/>
+                <a:ea typeface="+mn-ea"/>
+                <a:cs typeface="+mn-cs"/>
+              </a:defRPr>
+            </a:pPr>
+            <a:endParaRPr lang="ru-RU"/>
+          </a:p>
+        </c:txPr>
+        <c:crossAx val="1154160303"/>
+        <c:crosses val="autoZero"/>
+        <c:crossBetween val="midCat"/>
+      </c:valAx>
+      <c:spPr>
+        <a:noFill/>
+        <a:ln>
+          <a:noFill/>
+        </a:ln>
+        <a:effectLst/>
+      </c:spPr>
+    </c:plotArea>
+    <c:plotVisOnly val="1"/>
+    <c:dispBlanksAs val="gap"/>
+    <c:showDLblsOverMax val="0"/>
+  </c:chart>
+  <c:spPr>
+    <a:solidFill>
+      <a:schemeClr val="bg1"/>
+    </a:solidFill>
+    <a:ln w="9525" cap="flat" cmpd="sng" algn="ctr">
+      <a:solidFill>
+        <a:schemeClr val="tx1">
+          <a:lumMod val="15000"/>
+          <a:lumOff val="85000"/>
+        </a:schemeClr>
+      </a:solidFill>
+      <a:round/>
+    </a:ln>
+    <a:effectLst/>
+  </c:spPr>
+  <c:txPr>
+    <a:bodyPr/>
+    <a:lstStyle/>
+    <a:p>
+      <a:pPr>
+        <a:defRPr/>
+      </a:pPr>
+      <a:endParaRPr lang="ru-RU"/>
+    </a:p>
+  </c:txPr>
+  <c:externalData r:id="rId3">
+    <c:autoUpdate val="0"/>
+  </c:externalData>
+</c:chartSpace>
+</file>
+
+<file path=word/charts/chart2.xml><?xml version="1.0" encoding="utf-8"?>
 <c:chartSpace xmlns:c="http://schemas.openxmlformats.org/drawingml/2006/chart" xmlns:a="http://schemas.openxmlformats.org/drawingml/2006/main" xmlns:r="http://schemas.openxmlformats.org/officeDocument/2006/relationships" xmlns:c16r2="http://schemas.microsoft.com/office/drawing/2015/06/chart">
   <c:date1904 val="0"/>
   <c:lang val="ru-RU"/>
@@ -3448,6 +4428,7 @@
     </c:legend>
     <c:plotVisOnly val="1"/>
     <c:dispBlanksAs val="gap"/>
+    <c:showDLblsOverMax val="0"/>
     <c:extLst>
       <c:ext xmlns:c16r3="http://schemas.microsoft.com/office/drawing/2017/03/chart" uri="{56B9EC1D-385E-4148-901F-78D8002777C0}">
         <c16r3:dataDisplayOptions16>
@@ -3455,7 +4436,6 @@
         </c16r3:dataDisplayOptions16>
       </c:ext>
     </c:extLst>
-    <c:showDLblsOverMax val="0"/>
   </c:chart>
   <c:spPr>
     <a:solidFill>
@@ -3528,7 +4508,563 @@
 </cs:colorStyle>
 </file>
 
+<file path=word/charts/colors2.xml><?xml version="1.0" encoding="utf-8"?>
+<cs:colorStyle xmlns:cs="http://schemas.microsoft.com/office/drawing/2012/chartStyle" xmlns:a="http://schemas.openxmlformats.org/drawingml/2006/main" meth="cycle" id="10">
+  <a:schemeClr val="accent1"/>
+  <a:schemeClr val="accent2"/>
+  <a:schemeClr val="accent3"/>
+  <a:schemeClr val="accent4"/>
+  <a:schemeClr val="accent5"/>
+  <a:schemeClr val="accent6"/>
+  <cs:variation/>
+  <cs:variation>
+    <a:lumMod val="60000"/>
+  </cs:variation>
+  <cs:variation>
+    <a:lumMod val="80000"/>
+    <a:lumOff val="20000"/>
+  </cs:variation>
+  <cs:variation>
+    <a:lumMod val="80000"/>
+  </cs:variation>
+  <cs:variation>
+    <a:lumMod val="60000"/>
+    <a:lumOff val="40000"/>
+  </cs:variation>
+  <cs:variation>
+    <a:lumMod val="50000"/>
+  </cs:variation>
+  <cs:variation>
+    <a:lumMod val="70000"/>
+    <a:lumOff val="30000"/>
+  </cs:variation>
+  <cs:variation>
+    <a:lumMod val="70000"/>
+  </cs:variation>
+  <cs:variation>
+    <a:lumMod val="50000"/>
+    <a:lumOff val="50000"/>
+  </cs:variation>
+</cs:colorStyle>
+</file>
+
 <file path=word/charts/style1.xml><?xml version="1.0" encoding="utf-8"?>
+<cs:chartStyle xmlns:cs="http://schemas.microsoft.com/office/drawing/2012/chartStyle" xmlns:a="http://schemas.openxmlformats.org/drawingml/2006/main" id="240">
+  <cs:axisTitle>
+    <cs:lnRef idx="0"/>
+    <cs:fillRef idx="0"/>
+    <cs:effectRef idx="0"/>
+    <cs:fontRef idx="minor">
+      <a:schemeClr val="tx1">
+        <a:lumMod val="65000"/>
+        <a:lumOff val="35000"/>
+      </a:schemeClr>
+    </cs:fontRef>
+    <cs:defRPr sz="1000" kern="1200"/>
+  </cs:axisTitle>
+  <cs:categoryAxis>
+    <cs:lnRef idx="0"/>
+    <cs:fillRef idx="0"/>
+    <cs:effectRef idx="0"/>
+    <cs:fontRef idx="minor">
+      <a:schemeClr val="tx1">
+        <a:lumMod val="65000"/>
+        <a:lumOff val="35000"/>
+      </a:schemeClr>
+    </cs:fontRef>
+    <cs:spPr>
+      <a:ln w="9525" cap="flat" cmpd="sng" algn="ctr">
+        <a:solidFill>
+          <a:schemeClr val="tx1">
+            <a:lumMod val="25000"/>
+            <a:lumOff val="75000"/>
+          </a:schemeClr>
+        </a:solidFill>
+        <a:round/>
+      </a:ln>
+    </cs:spPr>
+    <cs:defRPr sz="900" kern="1200"/>
+  </cs:categoryAxis>
+  <cs:chartArea mods="allowNoFillOverride allowNoLineOverride">
+    <cs:lnRef idx="0"/>
+    <cs:fillRef idx="0"/>
+    <cs:effectRef idx="0"/>
+    <cs:fontRef idx="minor">
+      <a:schemeClr val="tx1"/>
+    </cs:fontRef>
+    <cs:spPr>
+      <a:solidFill>
+        <a:schemeClr val="bg1"/>
+      </a:solidFill>
+      <a:ln w="9525" cap="flat" cmpd="sng" algn="ctr">
+        <a:solidFill>
+          <a:schemeClr val="tx1">
+            <a:lumMod val="15000"/>
+            <a:lumOff val="85000"/>
+          </a:schemeClr>
+        </a:solidFill>
+        <a:round/>
+      </a:ln>
+    </cs:spPr>
+    <cs:defRPr sz="1000" kern="1200"/>
+  </cs:chartArea>
+  <cs:dataLabel>
+    <cs:lnRef idx="0"/>
+    <cs:fillRef idx="0"/>
+    <cs:effectRef idx="0"/>
+    <cs:fontRef idx="minor">
+      <a:schemeClr val="tx1">
+        <a:lumMod val="75000"/>
+        <a:lumOff val="25000"/>
+      </a:schemeClr>
+    </cs:fontRef>
+    <cs:defRPr sz="900" kern="1200"/>
+  </cs:dataLabel>
+  <cs:dataLabelCallout>
+    <cs:lnRef idx="0"/>
+    <cs:fillRef idx="0"/>
+    <cs:effectRef idx="0"/>
+    <cs:fontRef idx="minor">
+      <a:schemeClr val="dk1">
+        <a:lumMod val="65000"/>
+        <a:lumOff val="35000"/>
+      </a:schemeClr>
+    </cs:fontRef>
+    <cs:spPr>
+      <a:solidFill>
+        <a:schemeClr val="lt1"/>
+      </a:solidFill>
+      <a:ln>
+        <a:solidFill>
+          <a:schemeClr val="dk1">
+            <a:lumMod val="25000"/>
+            <a:lumOff val="75000"/>
+          </a:schemeClr>
+        </a:solidFill>
+      </a:ln>
+    </cs:spPr>
+    <cs:defRPr sz="900" kern="1200"/>
+    <cs:bodyPr rot="0" spcFirstLastPara="1" vertOverflow="clip" horzOverflow="clip" vert="horz" wrap="square" lIns="36576" tIns="18288" rIns="36576" bIns="18288" anchor="ctr" anchorCtr="1">
+      <a:spAutoFit/>
+    </cs:bodyPr>
+  </cs:dataLabelCallout>
+  <cs:dataPoint>
+    <cs:lnRef idx="0"/>
+    <cs:fillRef idx="1">
+      <cs:styleClr val="auto"/>
+    </cs:fillRef>
+    <cs:effectRef idx="0"/>
+    <cs:fontRef idx="minor">
+      <a:schemeClr val="tx1"/>
+    </cs:fontRef>
+  </cs:dataPoint>
+  <cs:dataPoint3D>
+    <cs:lnRef idx="0"/>
+    <cs:fillRef idx="1">
+      <cs:styleClr val="auto"/>
+    </cs:fillRef>
+    <cs:effectRef idx="0"/>
+    <cs:fontRef idx="minor">
+      <a:schemeClr val="tx1"/>
+    </cs:fontRef>
+  </cs:dataPoint3D>
+  <cs:dataPointLine>
+    <cs:lnRef idx="0">
+      <cs:styleClr val="auto"/>
+    </cs:lnRef>
+    <cs:fillRef idx="1"/>
+    <cs:effectRef idx="0"/>
+    <cs:fontRef idx="minor">
+      <a:schemeClr val="tx1"/>
+    </cs:fontRef>
+    <cs:spPr>
+      <a:ln w="19050" cap="rnd">
+        <a:solidFill>
+          <a:schemeClr val="phClr"/>
+        </a:solidFill>
+        <a:round/>
+      </a:ln>
+    </cs:spPr>
+  </cs:dataPointLine>
+  <cs:dataPointMarker>
+    <cs:lnRef idx="0">
+      <cs:styleClr val="auto"/>
+    </cs:lnRef>
+    <cs:fillRef idx="1">
+      <cs:styleClr val="auto"/>
+    </cs:fillRef>
+    <cs:effectRef idx="0"/>
+    <cs:fontRef idx="minor">
+      <a:schemeClr val="tx1"/>
+    </cs:fontRef>
+    <cs:spPr>
+      <a:ln w="9525">
+        <a:solidFill>
+          <a:schemeClr val="phClr"/>
+        </a:solidFill>
+      </a:ln>
+    </cs:spPr>
+  </cs:dataPointMarker>
+  <cs:dataPointMarkerLayout symbol="circle" size="5"/>
+  <cs:dataPointWireframe>
+    <cs:lnRef idx="0">
+      <cs:styleClr val="auto"/>
+    </cs:lnRef>
+    <cs:fillRef idx="0"/>
+    <cs:effectRef idx="0"/>
+    <cs:fontRef idx="minor">
+      <a:schemeClr val="dk1"/>
+    </cs:fontRef>
+    <cs:spPr>
+      <a:ln w="9525" cap="rnd">
+        <a:solidFill>
+          <a:schemeClr val="phClr"/>
+        </a:solidFill>
+        <a:round/>
+      </a:ln>
+    </cs:spPr>
+  </cs:dataPointWireframe>
+  <cs:dataTable>
+    <cs:lnRef idx="0"/>
+    <cs:fillRef idx="0"/>
+    <cs:effectRef idx="0"/>
+    <cs:fontRef idx="minor">
+      <a:schemeClr val="tx1">
+        <a:lumMod val="65000"/>
+        <a:lumOff val="35000"/>
+      </a:schemeClr>
+    </cs:fontRef>
+    <cs:spPr>
+      <a:noFill/>
+      <a:ln w="9525" cap="flat" cmpd="sng" algn="ctr">
+        <a:solidFill>
+          <a:schemeClr val="tx1">
+            <a:lumMod val="15000"/>
+            <a:lumOff val="85000"/>
+          </a:schemeClr>
+        </a:solidFill>
+        <a:round/>
+      </a:ln>
+    </cs:spPr>
+    <cs:defRPr sz="900" kern="1200"/>
+  </cs:dataTable>
+  <cs:downBar>
+    <cs:lnRef idx="0"/>
+    <cs:fillRef idx="0"/>
+    <cs:effectRef idx="0"/>
+    <cs:fontRef idx="minor">
+      <a:schemeClr val="tx1"/>
+    </cs:fontRef>
+    <cs:spPr>
+      <a:solidFill>
+        <a:schemeClr val="dk1">
+          <a:lumMod val="75000"/>
+          <a:lumOff val="25000"/>
+        </a:schemeClr>
+      </a:solidFill>
+      <a:ln w="9525" cap="flat" cmpd="sng" algn="ctr">
+        <a:solidFill>
+          <a:schemeClr val="tx1">
+            <a:lumMod val="65000"/>
+            <a:lumOff val="35000"/>
+          </a:schemeClr>
+        </a:solidFill>
+        <a:round/>
+      </a:ln>
+    </cs:spPr>
+  </cs:downBar>
+  <cs:dropLine>
+    <cs:lnRef idx="0"/>
+    <cs:fillRef idx="0"/>
+    <cs:effectRef idx="0"/>
+    <cs:fontRef idx="minor">
+      <a:schemeClr val="tx1"/>
+    </cs:fontRef>
+    <cs:spPr>
+      <a:ln w="9525" cap="flat" cmpd="sng" algn="ctr">
+        <a:solidFill>
+          <a:schemeClr val="tx1">
+            <a:lumMod val="35000"/>
+            <a:lumOff val="65000"/>
+          </a:schemeClr>
+        </a:solidFill>
+        <a:round/>
+      </a:ln>
+    </cs:spPr>
+  </cs:dropLine>
+  <cs:errorBar>
+    <cs:lnRef idx="0"/>
+    <cs:fillRef idx="0"/>
+    <cs:effectRef idx="0"/>
+    <cs:fontRef idx="minor">
+      <a:schemeClr val="tx1"/>
+    </cs:fontRef>
+    <cs:spPr>
+      <a:ln w="9525" cap="flat" cmpd="sng" algn="ctr">
+        <a:solidFill>
+          <a:schemeClr val="tx1">
+            <a:lumMod val="65000"/>
+            <a:lumOff val="35000"/>
+          </a:schemeClr>
+        </a:solidFill>
+        <a:round/>
+      </a:ln>
+    </cs:spPr>
+  </cs:errorBar>
+  <cs:floor>
+    <cs:lnRef idx="0"/>
+    <cs:fillRef idx="0"/>
+    <cs:effectRef idx="0"/>
+    <cs:fontRef idx="minor">
+      <a:schemeClr val="tx1"/>
+    </cs:fontRef>
+    <cs:spPr>
+      <a:noFill/>
+      <a:ln>
+        <a:noFill/>
+      </a:ln>
+    </cs:spPr>
+  </cs:floor>
+  <cs:gridlineMajor>
+    <cs:lnRef idx="0"/>
+    <cs:fillRef idx="0"/>
+    <cs:effectRef idx="0"/>
+    <cs:fontRef idx="minor">
+      <a:schemeClr val="tx1"/>
+    </cs:fontRef>
+    <cs:spPr>
+      <a:ln w="9525" cap="flat" cmpd="sng" algn="ctr">
+        <a:solidFill>
+          <a:schemeClr val="tx1">
+            <a:lumMod val="15000"/>
+            <a:lumOff val="85000"/>
+          </a:schemeClr>
+        </a:solidFill>
+        <a:round/>
+      </a:ln>
+    </cs:spPr>
+  </cs:gridlineMajor>
+  <cs:gridlineMinor>
+    <cs:lnRef idx="0"/>
+    <cs:fillRef idx="0"/>
+    <cs:effectRef idx="0"/>
+    <cs:fontRef idx="minor">
+      <a:schemeClr val="tx1"/>
+    </cs:fontRef>
+    <cs:spPr>
+      <a:ln w="9525" cap="flat" cmpd="sng" algn="ctr">
+        <a:solidFill>
+          <a:schemeClr val="tx1">
+            <a:lumMod val="5000"/>
+            <a:lumOff val="95000"/>
+          </a:schemeClr>
+        </a:solidFill>
+        <a:round/>
+      </a:ln>
+    </cs:spPr>
+  </cs:gridlineMinor>
+  <cs:hiLoLine>
+    <cs:lnRef idx="0"/>
+    <cs:fillRef idx="0"/>
+    <cs:effectRef idx="0"/>
+    <cs:fontRef idx="minor">
+      <a:schemeClr val="tx1"/>
+    </cs:fontRef>
+    <cs:spPr>
+      <a:ln w="9525" cap="flat" cmpd="sng" algn="ctr">
+        <a:solidFill>
+          <a:schemeClr val="tx1">
+            <a:lumMod val="50000"/>
+            <a:lumOff val="50000"/>
+          </a:schemeClr>
+        </a:solidFill>
+        <a:round/>
+      </a:ln>
+    </cs:spPr>
+  </cs:hiLoLine>
+  <cs:leaderLine>
+    <cs:lnRef idx="0"/>
+    <cs:fillRef idx="0"/>
+    <cs:effectRef idx="0"/>
+    <cs:fontRef idx="minor">
+      <a:schemeClr val="tx1"/>
+    </cs:fontRef>
+    <cs:spPr>
+      <a:ln w="9525" cap="flat" cmpd="sng" algn="ctr">
+        <a:solidFill>
+          <a:schemeClr val="tx1">
+            <a:lumMod val="35000"/>
+            <a:lumOff val="65000"/>
+          </a:schemeClr>
+        </a:solidFill>
+        <a:round/>
+      </a:ln>
+    </cs:spPr>
+  </cs:leaderLine>
+  <cs:legend>
+    <cs:lnRef idx="0"/>
+    <cs:fillRef idx="0"/>
+    <cs:effectRef idx="0"/>
+    <cs:fontRef idx="minor">
+      <a:schemeClr val="tx1">
+        <a:lumMod val="65000"/>
+        <a:lumOff val="35000"/>
+      </a:schemeClr>
+    </cs:fontRef>
+    <cs:defRPr sz="900" kern="1200"/>
+  </cs:legend>
+  <cs:plotArea mods="allowNoFillOverride allowNoLineOverride">
+    <cs:lnRef idx="0"/>
+    <cs:fillRef idx="0"/>
+    <cs:effectRef idx="0"/>
+    <cs:fontRef idx="minor">
+      <a:schemeClr val="tx1"/>
+    </cs:fontRef>
+  </cs:plotArea>
+  <cs:plotArea3D mods="allowNoFillOverride allowNoLineOverride">
+    <cs:lnRef idx="0"/>
+    <cs:fillRef idx="0"/>
+    <cs:effectRef idx="0"/>
+    <cs:fontRef idx="minor">
+      <a:schemeClr val="tx1"/>
+    </cs:fontRef>
+  </cs:plotArea3D>
+  <cs:seriesAxis>
+    <cs:lnRef idx="0"/>
+    <cs:fillRef idx="0"/>
+    <cs:effectRef idx="0"/>
+    <cs:fontRef idx="minor">
+      <a:schemeClr val="tx1">
+        <a:lumMod val="65000"/>
+        <a:lumOff val="35000"/>
+      </a:schemeClr>
+    </cs:fontRef>
+    <cs:defRPr sz="900" kern="1200"/>
+  </cs:seriesAxis>
+  <cs:seriesLine>
+    <cs:lnRef idx="0"/>
+    <cs:fillRef idx="0"/>
+    <cs:effectRef idx="0"/>
+    <cs:fontRef idx="minor">
+      <a:schemeClr val="tx1"/>
+    </cs:fontRef>
+    <cs:spPr>
+      <a:ln w="9525" cap="flat" cmpd="sng" algn="ctr">
+        <a:solidFill>
+          <a:schemeClr val="tx1">
+            <a:lumMod val="35000"/>
+            <a:lumOff val="65000"/>
+          </a:schemeClr>
+        </a:solidFill>
+        <a:round/>
+      </a:ln>
+    </cs:spPr>
+  </cs:seriesLine>
+  <cs:title>
+    <cs:lnRef idx="0"/>
+    <cs:fillRef idx="0"/>
+    <cs:effectRef idx="0"/>
+    <cs:fontRef idx="minor">
+      <a:schemeClr val="tx1">
+        <a:lumMod val="65000"/>
+        <a:lumOff val="35000"/>
+      </a:schemeClr>
+    </cs:fontRef>
+    <cs:defRPr sz="1400" b="0" kern="1200" spc="0" baseline="0"/>
+  </cs:title>
+  <cs:trendline>
+    <cs:lnRef idx="0">
+      <cs:styleClr val="auto"/>
+    </cs:lnRef>
+    <cs:fillRef idx="0"/>
+    <cs:effectRef idx="0"/>
+    <cs:fontRef idx="minor">
+      <a:schemeClr val="tx1"/>
+    </cs:fontRef>
+    <cs:spPr>
+      <a:ln w="19050" cap="rnd">
+        <a:solidFill>
+          <a:schemeClr val="phClr"/>
+        </a:solidFill>
+        <a:prstDash val="sysDot"/>
+      </a:ln>
+    </cs:spPr>
+  </cs:trendline>
+  <cs:trendlineLabel>
+    <cs:lnRef idx="0"/>
+    <cs:fillRef idx="0"/>
+    <cs:effectRef idx="0"/>
+    <cs:fontRef idx="minor">
+      <a:schemeClr val="tx1">
+        <a:lumMod val="65000"/>
+        <a:lumOff val="35000"/>
+      </a:schemeClr>
+    </cs:fontRef>
+    <cs:defRPr sz="900" kern="1200"/>
+  </cs:trendlineLabel>
+  <cs:upBar>
+    <cs:lnRef idx="0"/>
+    <cs:fillRef idx="0"/>
+    <cs:effectRef idx="0"/>
+    <cs:fontRef idx="minor">
+      <a:schemeClr val="tx1"/>
+    </cs:fontRef>
+    <cs:spPr>
+      <a:solidFill>
+        <a:schemeClr val="lt1"/>
+      </a:solidFill>
+      <a:ln w="9525" cap="flat" cmpd="sng" algn="ctr">
+        <a:solidFill>
+          <a:schemeClr val="tx1">
+            <a:lumMod val="65000"/>
+            <a:lumOff val="35000"/>
+          </a:schemeClr>
+        </a:solidFill>
+        <a:round/>
+      </a:ln>
+    </cs:spPr>
+  </cs:upBar>
+  <cs:valueAxis>
+    <cs:lnRef idx="0"/>
+    <cs:fillRef idx="0"/>
+    <cs:effectRef idx="0"/>
+    <cs:fontRef idx="minor">
+      <a:schemeClr val="tx1">
+        <a:lumMod val="65000"/>
+        <a:lumOff val="35000"/>
+      </a:schemeClr>
+    </cs:fontRef>
+    <cs:spPr>
+      <a:ln w="9525" cap="flat" cmpd="sng" algn="ctr">
+        <a:solidFill>
+          <a:schemeClr val="tx1">
+            <a:lumMod val="25000"/>
+            <a:lumOff val="75000"/>
+          </a:schemeClr>
+        </a:solidFill>
+        <a:round/>
+      </a:ln>
+    </cs:spPr>
+    <cs:defRPr sz="900" kern="1200"/>
+  </cs:valueAxis>
+  <cs:wall>
+    <cs:lnRef idx="0"/>
+    <cs:fillRef idx="0"/>
+    <cs:effectRef idx="0"/>
+    <cs:fontRef idx="minor">
+      <a:schemeClr val="tx1"/>
+    </cs:fontRef>
+    <cs:spPr>
+      <a:noFill/>
+      <a:ln>
+        <a:noFill/>
+      </a:ln>
+    </cs:spPr>
+  </cs:wall>
+</cs:chartStyle>
+</file>
+
+<file path=word/charts/style2.xml><?xml version="1.0" encoding="utf-8"?>
 <cs:chartStyle xmlns:cs="http://schemas.microsoft.com/office/drawing/2012/chartStyle" xmlns:a="http://schemas.openxmlformats.org/drawingml/2006/main" id="227">
   <cs:axisTitle>
     <cs:lnRef idx="0"/>

</xml_diff>

<commit_message>
Brent's method code updated
</commit_message>
<xml_diff>
--- a/Lab1_report.docx
+++ b/Lab1_report.docx
@@ -1,6 +1,6 @@
 
 <file path=word/document.xml><?xml version="1.0" encoding="utf-8"?>
-<w:document xmlns:wpc="http://schemas.microsoft.com/office/word/2010/wordprocessingCanvas" xmlns:cx="http://schemas.microsoft.com/office/drawing/2014/chartex" xmlns:cx1="http://schemas.microsoft.com/office/drawing/2015/9/8/chartex" xmlns:cx2="http://schemas.microsoft.com/office/drawing/2015/10/21/chartex" xmlns:cx3="http://schemas.microsoft.com/office/drawing/2016/5/9/chartex" xmlns:cx4="http://schemas.microsoft.com/office/drawing/2016/5/10/chartex" xmlns:cx5="http://schemas.microsoft.com/office/drawing/2016/5/11/chartex" xmlns:cx6="http://schemas.microsoft.com/office/drawing/2016/5/12/chartex" xmlns:cx7="http://schemas.microsoft.com/office/drawing/2016/5/13/chartex" xmlns:cx8="http://schemas.microsoft.com/office/drawing/2016/5/14/chartex" xmlns:mc="http://schemas.openxmlformats.org/markup-compatibility/2006" xmlns:aink="http://schemas.microsoft.com/office/drawing/2016/ink" xmlns:am3d="http://schemas.microsoft.com/office/drawing/2017/model3d" xmlns:o="urn:schemas-microsoft-com:office:office" xmlns:r="http://schemas.openxmlformats.org/officeDocument/2006/relationships" xmlns:m="http://schemas.openxmlformats.org/officeDocument/2006/math" xmlns:v="urn:schemas-microsoft-com:vml" xmlns:wp14="http://schemas.microsoft.com/office/word/2010/wordprocessingDrawing" xmlns:wp="http://schemas.openxmlformats.org/drawingml/2006/wordprocessingDrawing" xmlns:w10="urn:schemas-microsoft-com:office:word" xmlns:w="http://schemas.openxmlformats.org/wordprocessingml/2006/main" xmlns:w14="http://schemas.microsoft.com/office/word/2010/wordml" xmlns:w15="http://schemas.microsoft.com/office/word/2012/wordml" xmlns:w16cex="http://schemas.microsoft.com/office/word/2018/wordml/cex" xmlns:w16cid="http://schemas.microsoft.com/office/word/2016/wordml/cid" xmlns:w16="http://schemas.microsoft.com/office/word/2018/wordml" xmlns:w16se="http://schemas.microsoft.com/office/word/2015/wordml/symex" xmlns:wpg="http://schemas.microsoft.com/office/word/2010/wordprocessingGroup" xmlns:wpi="http://schemas.microsoft.com/office/word/2010/wordprocessingInk" xmlns:wne="http://schemas.microsoft.com/office/word/2006/wordml" xmlns:wps="http://schemas.microsoft.com/office/word/2010/wordprocessingShape" mc:Ignorable="w14 w15 w16se w16cid w16 w16cex wp14">
+<w:document xmlns:wpc="http://schemas.microsoft.com/office/word/2010/wordprocessingCanvas" xmlns:cx="http://schemas.microsoft.com/office/drawing/2014/chartex" xmlns:mc="http://schemas.openxmlformats.org/markup-compatibility/2006" xmlns:o="urn:schemas-microsoft-com:office:office" xmlns:r="http://schemas.openxmlformats.org/officeDocument/2006/relationships" xmlns:m="http://schemas.openxmlformats.org/officeDocument/2006/math" xmlns:v="urn:schemas-microsoft-com:vml" xmlns:wp14="http://schemas.microsoft.com/office/word/2010/wordprocessingDrawing" xmlns:wp="http://schemas.openxmlformats.org/drawingml/2006/wordprocessingDrawing" xmlns:w10="urn:schemas-microsoft-com:office:word" xmlns:w="http://schemas.openxmlformats.org/wordprocessingml/2006/main" xmlns:w14="http://schemas.microsoft.com/office/word/2010/wordml" xmlns:w15="http://schemas.microsoft.com/office/word/2012/wordml" xmlns:w16se="http://schemas.microsoft.com/office/word/2015/wordml/symex" xmlns:wpg="http://schemas.microsoft.com/office/word/2010/wordprocessingGroup" xmlns:wpi="http://schemas.microsoft.com/office/word/2010/wordprocessingInk" xmlns:wne="http://schemas.microsoft.com/office/word/2006/wordml" xmlns:wps="http://schemas.microsoft.com/office/word/2010/wordprocessingShape" mc:Ignorable="w14 w15 w16se wp14">
   <w:body>
     <w:p>
       <w:pPr>
@@ -140,6 +140,7 @@
           <w:szCs w:val="24"/>
         </w:rPr>
       </w:pPr>
+      <w:proofErr w:type="spellStart"/>
       <w:r>
         <w:rPr>
           <w:rFonts w:ascii="Times New Roman" w:eastAsia="Times New Roman" w:hAnsi="Times New Roman" w:cs="Times New Roman"/>
@@ -147,7 +148,17 @@
           <w:sz w:val="24"/>
           <w:szCs w:val="24"/>
         </w:rPr>
-        <w:t>Отчет по лабораторной работе №1</w:t>
+        <w:t>Отчет</w:t>
+      </w:r>
+      <w:proofErr w:type="spellEnd"/>
+      <w:r>
+        <w:rPr>
+          <w:rFonts w:ascii="Times New Roman" w:eastAsia="Times New Roman" w:hAnsi="Times New Roman" w:cs="Times New Roman"/>
+          <w:b/>
+          <w:sz w:val="24"/>
+          <w:szCs w:val="24"/>
+        </w:rPr>
+        <w:t xml:space="preserve"> по лабораторной работе №1</w:t>
       </w:r>
     </w:p>
     <w:p>
@@ -188,7 +199,27 @@
           <w:sz w:val="24"/>
           <w:szCs w:val="24"/>
         </w:rPr>
-        <w:t>Авторы: Зюзько Роман, Пак Руслан, Иванов Дмитрий</w:t>
+        <w:t xml:space="preserve">Авторы: </w:t>
+      </w:r>
+      <w:proofErr w:type="spellStart"/>
+      <w:r>
+        <w:rPr>
+          <w:rFonts w:ascii="Times New Roman" w:eastAsia="Times New Roman" w:hAnsi="Times New Roman" w:cs="Times New Roman"/>
+          <w:color w:val="000000"/>
+          <w:sz w:val="24"/>
+          <w:szCs w:val="24"/>
+        </w:rPr>
+        <w:t>Зюзько</w:t>
+      </w:r>
+      <w:proofErr w:type="spellEnd"/>
+      <w:r>
+        <w:rPr>
+          <w:rFonts w:ascii="Times New Roman" w:eastAsia="Times New Roman" w:hAnsi="Times New Roman" w:cs="Times New Roman"/>
+          <w:color w:val="000000"/>
+          <w:sz w:val="24"/>
+          <w:szCs w:val="24"/>
+        </w:rPr>
+        <w:t xml:space="preserve"> Роман, Пак Руслан, Иванов Дмитрий</w:t>
       </w:r>
     </w:p>
     <w:p>
@@ -209,8 +240,19 @@
           <w:sz w:val="24"/>
           <w:szCs w:val="24"/>
         </w:rPr>
-        <w:t>Факультет: ФИТиП</w:t>
-      </w:r>
+        <w:t xml:space="preserve">Факультет: </w:t>
+      </w:r>
+      <w:proofErr w:type="spellStart"/>
+      <w:r>
+        <w:rPr>
+          <w:rFonts w:ascii="Times New Roman" w:eastAsia="Times New Roman" w:hAnsi="Times New Roman" w:cs="Times New Roman"/>
+          <w:color w:val="000000"/>
+          <w:sz w:val="24"/>
+          <w:szCs w:val="24"/>
+        </w:rPr>
+        <w:t>ФИТиП</w:t>
+      </w:r>
+      <w:proofErr w:type="spellEnd"/>
     </w:p>
     <w:p>
       <w:pPr>
@@ -590,8 +632,17 @@
           <w:sz w:val="24"/>
           <w:szCs w:val="24"/>
         </w:rPr>
-        <w:t>Комбинированный метод Брента</w:t>
-      </w:r>
+        <w:t xml:space="preserve">Комбинированный метод </w:t>
+      </w:r>
+      <w:proofErr w:type="spellStart"/>
+      <w:r>
+        <w:rPr>
+          <w:sz w:val="24"/>
+          <w:szCs w:val="24"/>
+        </w:rPr>
+        <w:t>Брента</w:t>
+      </w:r>
+      <w:proofErr w:type="spellEnd"/>
     </w:p>
     <w:p>
       <w:pPr>
@@ -1367,7 +1418,7 @@
           <v:shape id="_x0000_i1025" type="#_x0000_t75" style="width:468pt;height:363pt" o:ole="">
             <v:imagedata r:id="rId8" o:title=""/>
           </v:shape>
-          <o:OLEObject Type="Embed" ProgID="Excel.Sheet.12" ShapeID="_x0000_i1025" DrawAspect="Content" ObjectID="_1677611696" r:id="rId9"/>
+          <o:OLEObject Type="Embed" ProgID="Excel.Sheet.12" ShapeID="_x0000_i1025" DrawAspect="Content" ObjectID="_1677612477" r:id="rId9"/>
         </w:object>
       </w:r>
     </w:p>
@@ -1563,7 +1614,7 @@
           <v:shape id="_x0000_i1026" type="#_x0000_t75" style="width:468pt;height:498pt" o:ole="">
             <v:imagedata r:id="rId10" o:title=""/>
           </v:shape>
-          <o:OLEObject Type="Embed" ProgID="Excel.Sheet.12" ShapeID="_x0000_i1026" DrawAspect="Content" ObjectID="_1677611697" r:id="rId11"/>
+          <o:OLEObject Type="Embed" ProgID="Excel.Sheet.12" ShapeID="_x0000_i1026" DrawAspect="Content" ObjectID="_1677612478" r:id="rId11"/>
         </w:object>
       </w:r>
     </w:p>
@@ -1764,7 +1815,7 @@
           <v:shape id="_x0000_i1027" type="#_x0000_t75" style="width:468pt;height:498pt" o:ole="">
             <v:imagedata r:id="rId12" o:title=""/>
           </v:shape>
-          <o:OLEObject Type="Embed" ProgID="Excel.Sheet.12" ShapeID="_x0000_i1027" DrawAspect="Content" ObjectID="_1677611698" r:id="rId13"/>
+          <o:OLEObject Type="Embed" ProgID="Excel.Sheet.12" ShapeID="_x0000_i1027" DrawAspect="Content" ObjectID="_1677612479" r:id="rId13"/>
         </w:object>
       </w:r>
     </w:p>
@@ -2009,7 +2060,7 @@
           <v:shape id="_x0000_i1028" type="#_x0000_t75" style="width:505.5pt;height:307.5pt" o:ole="">
             <v:imagedata r:id="rId14" o:title=""/>
           </v:shape>
-          <o:OLEObject Type="Embed" ProgID="Excel.Sheet.12" ShapeID="_x0000_i1028" DrawAspect="Content" ObjectID="_1677611699" r:id="rId15"/>
+          <o:OLEObject Type="Embed" ProgID="Excel.Sheet.12" ShapeID="_x0000_i1028" DrawAspect="Content" ObjectID="_1677612480" r:id="rId15"/>
         </w:object>
       </w:r>
     </w:p>
@@ -2079,8 +2130,18 @@
           <w:szCs w:val="28"/>
         </w:rPr>
         <w:lastRenderedPageBreak/>
-        <w:t>Комбинированный метод Брента</w:t>
-      </w:r>
+        <w:t xml:space="preserve">Комбинированный метод </w:t>
+      </w:r>
+      <w:proofErr w:type="spellStart"/>
+      <w:r>
+        <w:rPr>
+          <w:i/>
+          <w:sz w:val="28"/>
+          <w:szCs w:val="28"/>
+        </w:rPr>
+        <w:t>Брента</w:t>
+      </w:r>
+      <w:proofErr w:type="spellEnd"/>
     </w:p>
     <w:tbl>
       <w:tblPr>
@@ -2279,10 +2340,10 @@
           <w:szCs w:val="40"/>
         </w:rPr>
         <w:object w:dxaOrig="9859" w:dyaOrig="3214" w14:anchorId="5E893A36">
-          <v:shape id="_x0000_i1029" type="#_x0000_t75" style="width:492.75pt;height:160.5pt" o:ole="">
+          <v:shape id="_x0000_i1029" type="#_x0000_t75" style="width:493pt;height:160.5pt" o:ole="">
             <v:imagedata r:id="rId16" o:title=""/>
           </v:shape>
-          <o:OLEObject Type="Embed" ProgID="Excel.Sheet.12" ShapeID="_x0000_i1029" DrawAspect="Content" ObjectID="_1677611700" r:id="rId17"/>
+          <o:OLEObject Type="Embed" ProgID="Excel.Sheet.12" ShapeID="_x0000_i1029" DrawAspect="Content" ObjectID="_1677612481" r:id="rId17"/>
         </w:object>
       </w:r>
     </w:p>
@@ -2329,7 +2390,27 @@
           <w:sz w:val="28"/>
           <w:szCs w:val="28"/>
         </w:rPr>
-        <w:t>рафик зависимости количества вычислений минимизируемой функции от логарифма задаваемой точности ε</w:t>
+        <w:t xml:space="preserve">рафик зависимости количества вычислений </w:t>
+      </w:r>
+      <w:proofErr w:type="spellStart"/>
+      <w:r>
+        <w:rPr>
+          <w:b/>
+          <w:bCs/>
+          <w:sz w:val="28"/>
+          <w:szCs w:val="28"/>
+        </w:rPr>
+        <w:t>минимизируемой</w:t>
+      </w:r>
+      <w:proofErr w:type="spellEnd"/>
+      <w:r>
+        <w:rPr>
+          <w:b/>
+          <w:bCs/>
+          <w:sz w:val="28"/>
+          <w:szCs w:val="28"/>
+        </w:rPr>
+        <w:t xml:space="preserve"> функции от логарифма задаваемой точности ε</w:t>
       </w:r>
     </w:p>
     <w:p>
@@ -2419,59 +2500,203 @@
           <w:sz w:val="24"/>
           <w:szCs w:val="24"/>
         </w:rPr>
-        <w:t>В результате проведения измерений по различным численным методам было установлено, что метод Дихотомии, являясь самым простым в реализации в тоже время является и самым неэффективным, так как требует больше всего вычислений функции.</w:t>
-      </w:r>
-    </w:p>
-    <w:p>
-      <w:pPr>
-        <w:rPr>
-          <w:sz w:val="24"/>
-          <w:szCs w:val="24"/>
-        </w:rPr>
-      </w:pPr>
-      <w:r>
-        <w:rPr>
-          <w:sz w:val="24"/>
-          <w:szCs w:val="24"/>
-        </w:rPr>
-        <w:t>Третье место по эффективности делят методы золотого сечения и Фибоначчи. Они оба существенно опережают метод Дихотомии, при этом их реализация не сильно сложнее. Их схожесть по количеству вычислений обуславливается тем, что оба эти метода уменьшают отрезок на одинаковый процент.</w:t>
-      </w:r>
-    </w:p>
-    <w:p>
-      <w:pPr>
-        <w:rPr>
-          <w:sz w:val="24"/>
-          <w:szCs w:val="24"/>
-        </w:rPr>
-      </w:pPr>
-      <w:r>
-        <w:rPr>
-          <w:sz w:val="24"/>
-          <w:szCs w:val="24"/>
-        </w:rPr>
-        <w:t>Второе место занимает метод парабол. Данный метод показывает высокую эффективность как при больших эпсилон, так и при малых. Однако данный метод имеет существенный недостаток, а именно он может достаточно плохо работать при случайных унимодальных функциях, так как придется програмно определять точку х2, а также эта точка может оказать не очень хорошей, что приведет к серьезном увеличению количества итераций, а следовательно и к возрастанию количества вычислений функции.</w:t>
-      </w:r>
-    </w:p>
-    <w:p>
-      <w:pPr>
-        <w:rPr>
-          <w:sz w:val="24"/>
-          <w:szCs w:val="24"/>
-        </w:rPr>
-      </w:pPr>
-      <w:r>
-        <w:rPr>
-          <w:sz w:val="24"/>
-          <w:szCs w:val="24"/>
-        </w:rPr>
-        <w:t xml:space="preserve">Самым эффективным методом оказывается комбинированный метод Брента. Данный метод показал </w:t>
-      </w:r>
-      <w:r>
-        <w:rPr>
-          <w:sz w:val="24"/>
-          <w:szCs w:val="24"/>
-        </w:rPr>
-        <w:t>маленький рост количества вычислений в зависимости от эпсилон. Однако за эффективность приходится платить сложностью реализации, так как этот метод в несколько раз более объемный, чем все остальные.</w:t>
+        <w:t>В результате проведения измерений по различным численным метод</w:t>
+      </w:r>
+      <w:r>
+        <w:rPr>
+          <w:sz w:val="24"/>
+          <w:szCs w:val="24"/>
+        </w:rPr>
+        <w:t>ам было установлено, что метод д</w:t>
+      </w:r>
+      <w:r>
+        <w:rPr>
+          <w:sz w:val="24"/>
+          <w:szCs w:val="24"/>
+        </w:rPr>
+        <w:t>ихотомии, являясь самым простым в реализации в тоже время является и самым неэффективным, так как требует больше всего вычислений функции.</w:t>
+      </w:r>
+    </w:p>
+    <w:p>
+      <w:pPr>
+        <w:rPr>
+          <w:sz w:val="24"/>
+          <w:szCs w:val="24"/>
+        </w:rPr>
+      </w:pPr>
+      <w:r>
+        <w:rPr>
+          <w:sz w:val="24"/>
+          <w:szCs w:val="24"/>
+        </w:rPr>
+        <w:t>Третье место по эффективности делят методы золотого сечения и Фибоначчи. Они о</w:t>
+      </w:r>
+      <w:r>
+        <w:rPr>
+          <w:sz w:val="24"/>
+          <w:szCs w:val="24"/>
+        </w:rPr>
+        <w:t>ба существенно опережают метод д</w:t>
+      </w:r>
+      <w:r>
+        <w:rPr>
+          <w:sz w:val="24"/>
+          <w:szCs w:val="24"/>
+        </w:rPr>
+        <w:t>ихотомии, при этом их реализация не сильно сложнее. Их схожесть по количеству вычислений обуславливается тем, что оба эти метода уменьшают отрезок на одинаковый процент.</w:t>
+      </w:r>
+    </w:p>
+    <w:p>
+      <w:pPr>
+        <w:rPr>
+          <w:sz w:val="24"/>
+          <w:szCs w:val="24"/>
+        </w:rPr>
+      </w:pPr>
+      <w:r>
+        <w:rPr>
+          <w:sz w:val="24"/>
+          <w:szCs w:val="24"/>
+        </w:rPr>
+        <w:t xml:space="preserve">Второе место занимает метод парабол. Данный метод показывает высокую эффективность как при больших эпсилон, так и при малых. Однако данный метод имеет существенный недостаток, а именно он может достаточно плохо работать при случайных унимодальных функциях, так как </w:t>
+      </w:r>
+      <w:r>
+        <w:rPr>
+          <w:sz w:val="24"/>
+          <w:szCs w:val="24"/>
+        </w:rPr>
+        <w:t>придётся</w:t>
+      </w:r>
+      <w:r>
+        <w:rPr>
+          <w:sz w:val="24"/>
+          <w:szCs w:val="24"/>
+        </w:rPr>
+        <w:t xml:space="preserve"> програ</w:t>
+      </w:r>
+      <w:r>
+        <w:rPr>
+          <w:sz w:val="24"/>
+          <w:szCs w:val="24"/>
+        </w:rPr>
+        <w:t>м</w:t>
+      </w:r>
+      <w:r>
+        <w:rPr>
+          <w:sz w:val="24"/>
+          <w:szCs w:val="24"/>
+        </w:rPr>
+        <w:t xml:space="preserve">мно определять точку х2, а также эта точка может оказать не очень хорошей, что </w:t>
+      </w:r>
+      <w:r>
+        <w:rPr>
+          <w:sz w:val="24"/>
+          <w:szCs w:val="24"/>
+        </w:rPr>
+        <w:t>приведёт</w:t>
+      </w:r>
+      <w:r>
+        <w:rPr>
+          <w:sz w:val="24"/>
+          <w:szCs w:val="24"/>
+        </w:rPr>
+        <w:t xml:space="preserve"> к </w:t>
+      </w:r>
+      <w:r>
+        <w:rPr>
+          <w:sz w:val="24"/>
+          <w:szCs w:val="24"/>
+        </w:rPr>
+        <w:t>серьёзному</w:t>
+      </w:r>
+      <w:r>
+        <w:rPr>
+          <w:sz w:val="24"/>
+          <w:szCs w:val="24"/>
+        </w:rPr>
+        <w:t xml:space="preserve"> увеличению количества итераций, </w:t>
+      </w:r>
+      <w:r>
+        <w:rPr>
+          <w:sz w:val="24"/>
+          <w:szCs w:val="24"/>
+        </w:rPr>
+        <w:t>а, следовательно,</w:t>
+      </w:r>
+      <w:r>
+        <w:rPr>
+          <w:sz w:val="24"/>
+          <w:szCs w:val="24"/>
+        </w:rPr>
+        <w:t xml:space="preserve"> и к возрастанию количества вычислений функции.</w:t>
+      </w:r>
+    </w:p>
+    <w:p>
+      <w:pPr>
+        <w:rPr>
+          <w:sz w:val="24"/>
+          <w:szCs w:val="24"/>
+        </w:rPr>
+      </w:pPr>
+      <w:r>
+        <w:rPr>
+          <w:sz w:val="24"/>
+          <w:szCs w:val="24"/>
+        </w:rPr>
+        <w:t xml:space="preserve">Самым эффективным методом оказывается комбинированный метод </w:t>
+      </w:r>
+      <w:proofErr w:type="spellStart"/>
+      <w:r>
+        <w:rPr>
+          <w:sz w:val="24"/>
+          <w:szCs w:val="24"/>
+        </w:rPr>
+        <w:t>Брента</w:t>
+      </w:r>
+      <w:proofErr w:type="spellEnd"/>
+      <w:r>
+        <w:rPr>
+          <w:sz w:val="24"/>
+          <w:szCs w:val="24"/>
+        </w:rPr>
+        <w:t xml:space="preserve">. Данный метод показал </w:t>
+      </w:r>
+      <w:r>
+        <w:rPr>
+          <w:sz w:val="24"/>
+          <w:szCs w:val="24"/>
+        </w:rPr>
+        <w:t xml:space="preserve">маленький рост количества вычислений в зависимости </w:t>
+      </w:r>
+      <w:proofErr w:type="gramStart"/>
+      <w:r>
+        <w:rPr>
+          <w:sz w:val="24"/>
+          <w:szCs w:val="24"/>
+        </w:rPr>
+        <w:t>от эпсилон</w:t>
+      </w:r>
+      <w:proofErr w:type="gramEnd"/>
+      <w:r>
+        <w:rPr>
+          <w:sz w:val="24"/>
+          <w:szCs w:val="24"/>
+        </w:rPr>
+        <w:t xml:space="preserve">. Однако за эффективность приходится платить сложностью реализации, так как этот метод в несколько раз более </w:t>
+      </w:r>
+      <w:r>
+        <w:rPr>
+          <w:sz w:val="24"/>
+          <w:szCs w:val="24"/>
+        </w:rPr>
+        <w:t>объёмный</w:t>
+      </w:r>
+      <w:r>
+        <w:rPr>
+          <w:sz w:val="24"/>
+          <w:szCs w:val="24"/>
+        </w:rPr>
+        <w:t>, чем все остальные.</w:t>
       </w:r>
     </w:p>
     <w:p>
@@ -2491,7 +2716,27 @@
           <w:sz w:val="28"/>
           <w:szCs w:val="28"/>
         </w:rPr>
-        <w:t>Выводы по тестированию алгоритмов на многомодальной функции</w:t>
+        <w:t xml:space="preserve">Выводы по тестированию алгоритмов на </w:t>
+      </w:r>
+      <w:proofErr w:type="spellStart"/>
+      <w:r>
+        <w:rPr>
+          <w:b/>
+          <w:bCs/>
+          <w:sz w:val="28"/>
+          <w:szCs w:val="28"/>
+        </w:rPr>
+        <w:t>многомодальной</w:t>
+      </w:r>
+      <w:proofErr w:type="spellEnd"/>
+      <w:r>
+        <w:rPr>
+          <w:b/>
+          <w:bCs/>
+          <w:sz w:val="28"/>
+          <w:szCs w:val="28"/>
+        </w:rPr>
+        <w:t xml:space="preserve"> функции</w:t>
       </w:r>
     </w:p>
     <w:p>
@@ -2739,8 +2984,17 @@
           <w:sz w:val="24"/>
           <w:szCs w:val="24"/>
         </w:rPr>
-        <w:t xml:space="preserve"> и Брента</w:t>
-      </w:r>
+        <w:t xml:space="preserve"> и </w:t>
+      </w:r>
+      <w:proofErr w:type="spellStart"/>
+      <w:r>
+        <w:rPr>
+          <w:sz w:val="24"/>
+          <w:szCs w:val="24"/>
+        </w:rPr>
+        <w:t>Брента</w:t>
+      </w:r>
+      <w:proofErr w:type="spellEnd"/>
       <w:r>
         <w:rPr>
           <w:sz w:val="24"/>
@@ -2762,6 +3016,8 @@
         </w:rPr>
         <w:t xml:space="preserve"> не является точкой минимума данной функции на выбранном интервале.</w:t>
       </w:r>
+      <w:bookmarkStart w:id="5" w:name="_GoBack"/>
+      <w:bookmarkEnd w:id="5"/>
     </w:p>
     <w:p>
       <w:r>
@@ -2813,7 +3069,7 @@
 </file>
 
 <file path=word/numbering.xml><?xml version="1.0" encoding="utf-8"?>
-<w:numbering xmlns:wpc="http://schemas.microsoft.com/office/word/2010/wordprocessingCanvas" xmlns:cx="http://schemas.microsoft.com/office/drawing/2014/chartex" xmlns:cx1="http://schemas.microsoft.com/office/drawing/2015/9/8/chartex" xmlns:cx2="http://schemas.microsoft.com/office/drawing/2015/10/21/chartex" xmlns:cx3="http://schemas.microsoft.com/office/drawing/2016/5/9/chartex" xmlns:cx4="http://schemas.microsoft.com/office/drawing/2016/5/10/chartex" xmlns:cx5="http://schemas.microsoft.com/office/drawing/2016/5/11/chartex" xmlns:cx6="http://schemas.microsoft.com/office/drawing/2016/5/12/chartex" xmlns:cx7="http://schemas.microsoft.com/office/drawing/2016/5/13/chartex" xmlns:cx8="http://schemas.microsoft.com/office/drawing/2016/5/14/chartex" xmlns:mc="http://schemas.openxmlformats.org/markup-compatibility/2006" xmlns:aink="http://schemas.microsoft.com/office/drawing/2016/ink" xmlns:am3d="http://schemas.microsoft.com/office/drawing/2017/model3d" xmlns:o="urn:schemas-microsoft-com:office:office" xmlns:r="http://schemas.openxmlformats.org/officeDocument/2006/relationships" xmlns:m="http://schemas.openxmlformats.org/officeDocument/2006/math" xmlns:v="urn:schemas-microsoft-com:vml" xmlns:wp14="http://schemas.microsoft.com/office/word/2010/wordprocessingDrawing" xmlns:wp="http://schemas.openxmlformats.org/drawingml/2006/wordprocessingDrawing" xmlns:w10="urn:schemas-microsoft-com:office:word" xmlns:w="http://schemas.openxmlformats.org/wordprocessingml/2006/main" xmlns:w14="http://schemas.microsoft.com/office/word/2010/wordml" xmlns:w15="http://schemas.microsoft.com/office/word/2012/wordml" xmlns:w16cex="http://schemas.microsoft.com/office/word/2018/wordml/cex" xmlns:w16cid="http://schemas.microsoft.com/office/word/2016/wordml/cid" xmlns:w16="http://schemas.microsoft.com/office/word/2018/wordml" xmlns:w16se="http://schemas.microsoft.com/office/word/2015/wordml/symex" xmlns:wpg="http://schemas.microsoft.com/office/word/2010/wordprocessingGroup" xmlns:wpi="http://schemas.microsoft.com/office/word/2010/wordprocessingInk" xmlns:wne="http://schemas.microsoft.com/office/word/2006/wordml" xmlns:wps="http://schemas.microsoft.com/office/word/2010/wordprocessingShape" mc:Ignorable="w14 w15 w16se w16cid w16 w16cex wp14">
+<w:numbering xmlns:wpc="http://schemas.microsoft.com/office/word/2010/wordprocessingCanvas" xmlns:cx="http://schemas.microsoft.com/office/drawing/2014/chartex" xmlns:mc="http://schemas.openxmlformats.org/markup-compatibility/2006" xmlns:o="urn:schemas-microsoft-com:office:office" xmlns:r="http://schemas.openxmlformats.org/officeDocument/2006/relationships" xmlns:m="http://schemas.openxmlformats.org/officeDocument/2006/math" xmlns:v="urn:schemas-microsoft-com:vml" xmlns:wp14="http://schemas.microsoft.com/office/word/2010/wordprocessingDrawing" xmlns:wp="http://schemas.openxmlformats.org/drawingml/2006/wordprocessingDrawing" xmlns:w10="urn:schemas-microsoft-com:office:word" xmlns:w="http://schemas.openxmlformats.org/wordprocessingml/2006/main" xmlns:w14="http://schemas.microsoft.com/office/word/2010/wordml" xmlns:w15="http://schemas.microsoft.com/office/word/2012/wordml" xmlns:w16se="http://schemas.microsoft.com/office/word/2015/wordml/symex" xmlns:wpg="http://schemas.microsoft.com/office/word/2010/wordprocessingGroup" xmlns:wpi="http://schemas.microsoft.com/office/word/2010/wordprocessingInk" xmlns:wne="http://schemas.microsoft.com/office/word/2006/wordml" xmlns:wps="http://schemas.microsoft.com/office/word/2010/wordprocessingShape" mc:Ignorable="w14 w15 w16se wp14">
   <w:abstractNum w:abstractNumId="0" w15:restartNumberingAfterBreak="0">
     <w:nsid w:val="1F9D71EA"/>
     <w:multiLevelType w:val="hybridMultilevel"/>
@@ -2934,7 +3190,7 @@
 </file>
 
 <file path=word/styles.xml><?xml version="1.0" encoding="utf-8"?>
-<w:styles xmlns:mc="http://schemas.openxmlformats.org/markup-compatibility/2006" xmlns:r="http://schemas.openxmlformats.org/officeDocument/2006/relationships" xmlns:w="http://schemas.openxmlformats.org/wordprocessingml/2006/main" xmlns:w14="http://schemas.microsoft.com/office/word/2010/wordml" xmlns:w15="http://schemas.microsoft.com/office/word/2012/wordml" xmlns:w16cex="http://schemas.microsoft.com/office/word/2018/wordml/cex" xmlns:w16cid="http://schemas.microsoft.com/office/word/2016/wordml/cid" xmlns:w16="http://schemas.microsoft.com/office/word/2018/wordml" xmlns:w16se="http://schemas.microsoft.com/office/word/2015/wordml/symex" mc:Ignorable="w14 w15 w16se w16cid w16 w16cex">
+<w:styles xmlns:mc="http://schemas.openxmlformats.org/markup-compatibility/2006" xmlns:r="http://schemas.openxmlformats.org/officeDocument/2006/relationships" xmlns:w="http://schemas.openxmlformats.org/wordprocessingml/2006/main" xmlns:w14="http://schemas.microsoft.com/office/word/2010/wordml" xmlns:w15="http://schemas.microsoft.com/office/word/2012/wordml" xmlns:w16se="http://schemas.microsoft.com/office/word/2015/wordml/symex" mc:Ignorable="w14 w15 w16se">
   <w:docDefaults>
     <w:rPrDefault>
       <w:rPr>
@@ -2950,7 +3206,7 @@
       </w:pPr>
     </w:pPrDefault>
   </w:docDefaults>
-  <w:latentStyles w:defLockedState="0" w:defUIPriority="99" w:defSemiHidden="0" w:defUnhideWhenUsed="0" w:defQFormat="0" w:count="376">
+  <w:latentStyles w:defLockedState="0" w:defUIPriority="99" w:defSemiHidden="0" w:defUnhideWhenUsed="0" w:defQFormat="0" w:count="371">
     <w:lsdException w:name="Normal" w:uiPriority="0" w:qFormat="1"/>
     <w:lsdException w:name="heading 1" w:uiPriority="9" w:qFormat="1"/>
     <w:lsdException w:name="heading 2" w:semiHidden="1" w:uiPriority="9" w:unhideWhenUsed="1" w:qFormat="1"/>
@@ -3056,6 +3312,7 @@
     <w:lsdException w:name="HTML Sample" w:semiHidden="1" w:unhideWhenUsed="1"/>
     <w:lsdException w:name="HTML Typewriter" w:semiHidden="1" w:unhideWhenUsed="1"/>
     <w:lsdException w:name="HTML Variable" w:semiHidden="1" w:unhideWhenUsed="1"/>
+    <w:lsdException w:name="Normal Table" w:semiHidden="1" w:unhideWhenUsed="1"/>
     <w:lsdException w:name="annotation subject" w:semiHidden="1" w:unhideWhenUsed="1"/>
     <w:lsdException w:name="No List" w:semiHidden="1" w:unhideWhenUsed="1"/>
     <w:lsdException w:name="Outline List 1" w:semiHidden="1" w:unhideWhenUsed="1"/>
@@ -3098,8 +3355,11 @@
     <w:lsdException w:name="Table Contemporary" w:semiHidden="1" w:unhideWhenUsed="1"/>
     <w:lsdException w:name="Table Elegant" w:semiHidden="1" w:unhideWhenUsed="1"/>
     <w:lsdException w:name="Table Professional" w:semiHidden="1" w:unhideWhenUsed="1"/>
+    <w:lsdException w:name="Table Subtle 1" w:semiHidden="1" w:unhideWhenUsed="1"/>
     <w:lsdException w:name="Table Subtle 2" w:semiHidden="1" w:unhideWhenUsed="1"/>
     <w:lsdException w:name="Table Web 1" w:semiHidden="1" w:unhideWhenUsed="1"/>
+    <w:lsdException w:name="Table Web 2" w:semiHidden="1" w:unhideWhenUsed="1"/>
+    <w:lsdException w:name="Table Web 3" w:semiHidden="1" w:unhideWhenUsed="1"/>
     <w:lsdException w:name="Balloon Text" w:semiHidden="1" w:unhideWhenUsed="1"/>
     <w:lsdException w:name="Table Grid" w:uiPriority="39"/>
     <w:lsdException w:name="Table Theme" w:semiHidden="1" w:unhideWhenUsed="1"/>
@@ -3318,11 +3578,6 @@
     <w:lsdException w:name="List Table 5 Dark Accent 6" w:uiPriority="50"/>
     <w:lsdException w:name="List Table 6 Colorful Accent 6" w:uiPriority="51"/>
     <w:lsdException w:name="List Table 7 Colorful Accent 6" w:uiPriority="52"/>
-    <w:lsdException w:name="Mention" w:semiHidden="1" w:unhideWhenUsed="1"/>
-    <w:lsdException w:name="Smart Hyperlink" w:semiHidden="1" w:unhideWhenUsed="1"/>
-    <w:lsdException w:name="Hashtag" w:semiHidden="1" w:unhideWhenUsed="1"/>
-    <w:lsdException w:name="Unresolved Mention" w:semiHidden="1" w:unhideWhenUsed="1"/>
-    <w:lsdException w:name="Smart Link" w:semiHidden="1" w:unhideWhenUsed="1"/>
   </w:latentStyles>
   <w:style w:type="paragraph" w:default="1" w:styleId="a">
     <w:name w:val="Normal"/>
@@ -4700,6 +4955,7 @@
     </c:legend>
     <c:plotVisOnly val="1"/>
     <c:dispBlanksAs val="gap"/>
+    <c:showDLblsOverMax val="0"/>
     <c:extLst>
       <c:ext xmlns:c16r3="http://schemas.microsoft.com/office/drawing/2017/03/chart" uri="{56B9EC1D-385E-4148-901F-78D8002777C0}">
         <c16r3:dataDisplayOptions16>
@@ -4707,7 +4963,6 @@
         </c16r3:dataDisplayOptions16>
       </c:ext>
     </c:extLst>
-    <c:showDLblsOverMax val="0"/>
   </c:chart>
   <c:spPr>
     <a:solidFill>

</xml_diff>